<commit_message>
technologia eleje, elmeleti hatter fixes
</commit_message>
<xml_diff>
--- a/Elméleti háttér.docx
+++ b/Elméleti háttér.docx
@@ -1,6 +1,6 @@
 
 <file path=word/document.xml><?xml version="1.0" encoding="utf-8"?>
-<w:document xmlns:wpc="http://schemas.microsoft.com/office/word/2010/wordprocessingCanvas" xmlns:mc="http://schemas.openxmlformats.org/markup-compatibility/2006" xmlns:o="urn:schemas-microsoft-com:office:office" xmlns:r="http://schemas.openxmlformats.org/officeDocument/2006/relationships" xmlns:m="http://schemas.openxmlformats.org/officeDocument/2006/math" xmlns:v="urn:schemas-microsoft-com:vml" xmlns:wp14="http://schemas.microsoft.com/office/word/2010/wordprocessingDrawing" xmlns:wp="http://schemas.openxmlformats.org/drawingml/2006/wordprocessingDrawing" xmlns:w10="urn:schemas-microsoft-com:office:word" xmlns:w="http://schemas.openxmlformats.org/wordprocessingml/2006/main" xmlns:w14="http://schemas.microsoft.com/office/word/2010/wordml" xmlns:wpg="http://schemas.microsoft.com/office/word/2010/wordprocessingGroup" xmlns:wpi="http://schemas.microsoft.com/office/word/2010/wordprocessingInk" xmlns:wne="http://schemas.microsoft.com/office/word/2006/wordml" xmlns:wps="http://schemas.microsoft.com/office/word/2010/wordprocessingShape" mc:Ignorable="w14 wp14">
+<w:document xmlns:wpc="http://schemas.microsoft.com/office/word/2010/wordprocessingCanvas" xmlns:mc="http://schemas.openxmlformats.org/markup-compatibility/2006" xmlns:o="urn:schemas-microsoft-com:office:office" xmlns:r="http://schemas.openxmlformats.org/officeDocument/2006/relationships" xmlns:m="http://schemas.openxmlformats.org/officeDocument/2006/math" xmlns:v="urn:schemas-microsoft-com:vml" xmlns:wp14="http://schemas.microsoft.com/office/word/2010/wordprocessingDrawing" xmlns:wp="http://schemas.openxmlformats.org/drawingml/2006/wordprocessingDrawing" xmlns:w10="urn:schemas-microsoft-com:office:word" xmlns:w="http://schemas.openxmlformats.org/wordprocessingml/2006/main" xmlns:w14="http://schemas.microsoft.com/office/word/2010/wordml" xmlns:w15="http://schemas.microsoft.com/office/word/2012/wordml" xmlns:wpg="http://schemas.microsoft.com/office/word/2010/wordprocessingGroup" xmlns:wpi="http://schemas.microsoft.com/office/word/2010/wordprocessingInk" xmlns:wne="http://schemas.microsoft.com/office/word/2006/wordml" xmlns:wps="http://schemas.microsoft.com/office/word/2010/wordprocessingShape" mc:Ignorable="w14 w15 wp14">
   <w:body>
     <w:p>
       <w:pPr>
@@ -81,23 +81,7 @@
           <w:sz w:val="24"/>
           <w:szCs w:val="32"/>
         </w:rPr>
-        <w:t xml:space="preserve"> a legelterjedtebb karakterkódoláson, </w:t>
-      </w:r>
-      <w:proofErr w:type="gramStart"/>
-      <w:r>
-        <w:rPr>
-          <w:sz w:val="24"/>
-          <w:szCs w:val="32"/>
-        </w:rPr>
-        <w:t>a</w:t>
-      </w:r>
-      <w:proofErr w:type="gramEnd"/>
-      <w:r>
-        <w:rPr>
-          <w:sz w:val="24"/>
-          <w:szCs w:val="32"/>
-        </w:rPr>
-        <w:t xml:space="preserve"> Unicode szabványon keresztül szeretném ismertetni.</w:t>
+        <w:t xml:space="preserve"> a legelterjedtebb karakterkódoláson, a Unicode szabványon keresztül szeretném ismertetni.</w:t>
       </w:r>
       <w:r>
         <w:rPr>
@@ -199,14 +183,42 @@
           <w:sz w:val="24"/>
           <w:szCs w:val="32"/>
         </w:rPr>
-        <w:t>. Bár a definíció nem követeli meg, mégis elterjedt, hogy a karakterek egyazon ábécé betűiből és az ábécéhez</w:t>
-      </w:r>
-      <w:r>
-        <w:rPr>
-          <w:sz w:val="24"/>
-          <w:szCs w:val="32"/>
-        </w:rPr>
-        <w:t xml:space="preserve"> tartozó írásjelekből.</w:t>
+        <w:t>. Bár a definíció nem követeli meg, mégis elterjedt, hogy a karakterek</w:t>
+      </w:r>
+      <w:r>
+        <w:rPr>
+          <w:sz w:val="24"/>
+          <w:szCs w:val="32"/>
+        </w:rPr>
+        <w:t xml:space="preserve"> halmaza</w:t>
+      </w:r>
+      <w:r>
+        <w:rPr>
+          <w:sz w:val="24"/>
+          <w:szCs w:val="32"/>
+        </w:rPr>
+        <w:t xml:space="preserve"> egyazon ábécé betűiből és az ábécéhez</w:t>
+      </w:r>
+      <w:r>
+        <w:rPr>
+          <w:sz w:val="24"/>
+          <w:szCs w:val="32"/>
+        </w:rPr>
+        <w:t xml:space="preserve"> tartozó írásjelekből</w:t>
+      </w:r>
+      <w:r>
+        <w:rPr>
+          <w:sz w:val="24"/>
+          <w:szCs w:val="32"/>
+        </w:rPr>
+        <w:t xml:space="preserve"> áll</w:t>
+      </w:r>
+      <w:r>
+        <w:rPr>
+          <w:sz w:val="24"/>
+          <w:szCs w:val="32"/>
+        </w:rPr>
+        <w:t>.</w:t>
       </w:r>
       <w:r>
         <w:rPr>
@@ -442,15 +454,51 @@
           <w:sz w:val="24"/>
           <w:szCs w:val="32"/>
         </w:rPr>
-        <w:t xml:space="preserve"> A számoknak nem kötelező folytonosnak lennie. A karakterek és a számok között 1-1 kapcsolat lehetséges.</w:t>
-      </w:r>
-      <w:r>
-        <w:rPr>
-          <w:sz w:val="24"/>
-          <w:szCs w:val="32"/>
-        </w:rPr>
         <w:t xml:space="preserve"> </w:t>
       </w:r>
+      <w:commentRangeStart w:id="0"/>
+      <w:r>
+        <w:rPr>
+          <w:sz w:val="24"/>
+          <w:szCs w:val="32"/>
+        </w:rPr>
+        <w:t xml:space="preserve">A számoknak nem kötelező folytonosnak lennie. </w:t>
+      </w:r>
+      <w:commentRangeEnd w:id="0"/>
+      <w:r>
+        <w:rPr>
+          <w:rStyle w:val="Jegyzethivatkozs"/>
+        </w:rPr>
+        <w:commentReference w:id="0"/>
+      </w:r>
+      <w:r>
+        <w:rPr>
+          <w:sz w:val="24"/>
+          <w:szCs w:val="32"/>
+        </w:rPr>
+        <w:t xml:space="preserve">A karakterek és a számok között 1-1 kapcsolat </w:t>
+      </w:r>
+      <w:r>
+        <w:rPr>
+          <w:sz w:val="24"/>
+          <w:szCs w:val="32"/>
+        </w:rPr>
+        <w:t>lehet</w:t>
+      </w:r>
+      <w:r>
+        <w:rPr>
+          <w:sz w:val="24"/>
+          <w:szCs w:val="32"/>
+        </w:rPr>
+        <w:t>.</w:t>
+      </w:r>
+      <w:r>
+        <w:rPr>
+          <w:sz w:val="24"/>
+          <w:szCs w:val="32"/>
+        </w:rPr>
+        <w:t xml:space="preserve"> </w:t>
+      </w:r>
       <w:r>
         <w:rPr>
           <w:sz w:val="24"/>
@@ -582,33 +630,40 @@
           <w:sz w:val="24"/>
           <w:szCs w:val="32"/>
         </w:rPr>
+        <w:t xml:space="preserve"> A kódolt karakterkészletet másik elnevezése a karakterkódolás (</w:t>
+      </w:r>
+      <w:proofErr w:type="spellStart"/>
+      <w:r>
+        <w:rPr>
+          <w:sz w:val="24"/>
+          <w:szCs w:val="32"/>
+        </w:rPr>
+        <w:t>character</w:t>
+      </w:r>
+      <w:proofErr w:type="spellEnd"/>
+      <w:r>
+        <w:rPr>
+          <w:sz w:val="24"/>
+          <w:szCs w:val="32"/>
+        </w:rPr>
         <w:t xml:space="preserve"> </w:t>
       </w:r>
-      <w:proofErr w:type="gramStart"/>
-      <w:r>
-        <w:rPr>
-          <w:sz w:val="24"/>
-          <w:szCs w:val="32"/>
-        </w:rPr>
-        <w:t>A</w:t>
-      </w:r>
-      <w:proofErr w:type="gramEnd"/>
-      <w:r>
-        <w:rPr>
-          <w:sz w:val="24"/>
-          <w:szCs w:val="32"/>
-        </w:rPr>
-        <w:t xml:space="preserve"> kódolt karakterkészletet másik elnevezése a karakterkódolás (</w:t>
-      </w:r>
-      <w:proofErr w:type="spellStart"/>
-      <w:r>
-        <w:rPr>
-          <w:sz w:val="24"/>
-          <w:szCs w:val="32"/>
-        </w:rPr>
-        <w:t>character</w:t>
-      </w:r>
-      <w:proofErr w:type="spellEnd"/>
+      <w:proofErr w:type="spellStart"/>
+      <w:r>
+        <w:rPr>
+          <w:sz w:val="24"/>
+          <w:szCs w:val="32"/>
+        </w:rPr>
+        <w:t>encoding</w:t>
+      </w:r>
+      <w:proofErr w:type="spellEnd"/>
+      <w:r>
+        <w:rPr>
+          <w:sz w:val="24"/>
+          <w:szCs w:val="32"/>
+        </w:rPr>
+        <w:t>), vagy</w:t>
+      </w:r>
       <w:r>
         <w:rPr>
           <w:sz w:val="24"/>
@@ -616,21 +671,26 @@
         </w:rPr>
         <w:t xml:space="preserve"> </w:t>
       </w:r>
-      <w:proofErr w:type="spellStart"/>
-      <w:r>
-        <w:rPr>
-          <w:sz w:val="24"/>
-          <w:szCs w:val="32"/>
-        </w:rPr>
-        <w:t>encoding</w:t>
-      </w:r>
-      <w:proofErr w:type="spellEnd"/>
-      <w:r>
-        <w:rPr>
-          <w:sz w:val="24"/>
-          <w:szCs w:val="32"/>
-        </w:rPr>
-        <w:t>), vagy kód lap (</w:t>
+      <w:r>
+        <w:rPr>
+          <w:sz w:val="24"/>
+          <w:szCs w:val="32"/>
+        </w:rPr>
+        <w:t>az IAB modellből</w:t>
+      </w:r>
+      <w:r>
+        <w:rPr>
+          <w:sz w:val="24"/>
+          <w:szCs w:val="32"/>
+        </w:rPr>
+        <w:t xml:space="preserve"> ismert</w:t>
+      </w:r>
+      <w:r>
+        <w:rPr>
+          <w:sz w:val="24"/>
+          <w:szCs w:val="32"/>
+        </w:rPr>
+        <w:t xml:space="preserve"> kód lap (</w:t>
       </w:r>
       <w:proofErr w:type="spellStart"/>
       <w:r>
@@ -662,7 +722,7 @@
           <w:sz w:val="24"/>
           <w:szCs w:val="32"/>
         </w:rPr>
-        <w:t>) az IAB modellből.</w:t>
+        <w:t>).</w:t>
       </w:r>
     </w:p>
     <w:p>
@@ -825,7 +885,21 @@
           <w:szCs w:val="32"/>
         </w:rPr>
         <w:lastRenderedPageBreak/>
-        <w:t xml:space="preserve">karakterek hány kód egységen lehetnek tárolva, és ez a karakterkódolás egyik legfontosabb </w:t>
+        <w:t xml:space="preserve">karakterek hány kód egységen lehetnek tárolva, </w:t>
+      </w:r>
+      <w:r>
+        <w:rPr>
+          <w:sz w:val="24"/>
+          <w:szCs w:val="32"/>
+        </w:rPr>
+        <w:t xml:space="preserve">és </w:t>
+      </w:r>
+      <w:r>
+        <w:rPr>
+          <w:sz w:val="24"/>
+          <w:szCs w:val="32"/>
+        </w:rPr>
+        <w:t xml:space="preserve">ez a karakterkódolás egyik legfontosabb </w:t>
       </w:r>
       <w:r>
         <w:rPr>
@@ -1022,7 +1096,21 @@
           <w:sz w:val="24"/>
           <w:szCs w:val="32"/>
         </w:rPr>
-        <w:t xml:space="preserve">, például hogy egy architektúra </w:t>
+        <w:t>, például</w:t>
+      </w:r>
+      <w:r>
+        <w:rPr>
+          <w:sz w:val="24"/>
+          <w:szCs w:val="32"/>
+        </w:rPr>
+        <w:t>,</w:t>
+      </w:r>
+      <w:r>
+        <w:rPr>
+          <w:sz w:val="24"/>
+          <w:szCs w:val="32"/>
+        </w:rPr>
+        <w:t xml:space="preserve"> hogy egy architektúra </w:t>
       </w:r>
       <w:proofErr w:type="spellStart"/>
       <w:r>
@@ -1099,23 +1187,7 @@
           <w:sz w:val="24"/>
           <w:szCs w:val="32"/>
         </w:rPr>
-        <w:t xml:space="preserve">mely </w:t>
-      </w:r>
-      <w:proofErr w:type="gramStart"/>
-      <w:r>
-        <w:rPr>
-          <w:sz w:val="24"/>
-          <w:szCs w:val="32"/>
-        </w:rPr>
-        <w:t>a</w:t>
-      </w:r>
-      <w:proofErr w:type="gramEnd"/>
-      <w:r>
-        <w:rPr>
-          <w:sz w:val="24"/>
-          <w:szCs w:val="32"/>
-        </w:rPr>
-        <w:t xml:space="preserve"> Unicode modelljén kívül helyezkedik el. A </w:t>
+        <w:t xml:space="preserve">mely a Unicode modelljén kívül helyezkedik el. A </w:t>
       </w:r>
       <w:proofErr w:type="spellStart"/>
       <w:r>
@@ -1203,14 +1275,21 @@
         </w:rPr>
         <w:t xml:space="preserve"> absztrakt karakterhez hasonló, de részletekben eltérő írásjelek is tartozhatnak. Ezek a különböző írásjelek hozzák létre a különböző betűtípusokat. Fontos megemlíteni, hogy az írásjelek nem egy-egy kapcsolatban vannak a karakterekkel. Ebből kifolyólag ligatúrák jöhetnek létre, melyek közül a leghíresebb az f-i ligatúra: </w:t>
       </w:r>
-      <w:r>
-        <w:rPr>
-          <w:rFonts w:ascii="Times New Roman" w:hAnsi="Times New Roman" w:cs="Times New Roman"/>
+      <w:commentRangeStart w:id="1"/>
+      <w:r>
+        <w:rPr>
           <w:sz w:val="36"/>
           <w:szCs w:val="32"/>
-          <w14:ligatures w14:val="all"/>
+          <w14:ligatures w14:val="standard"/>
         </w:rPr>
         <w:t>fi</w:t>
+      </w:r>
+      <w:commentRangeEnd w:id="1"/>
+      <w:r>
+        <w:rPr>
+          <w:rStyle w:val="Jegyzethivatkozs"/>
+        </w:rPr>
+        <w:commentReference w:id="1"/>
       </w:r>
       <w:r>
         <w:rPr>
@@ -1328,7 +1407,15 @@
           <w:sz w:val="24"/>
           <w:szCs w:val="32"/>
         </w:rPr>
-        <w:t>e a sajátját. Japánban több kódolás is elterjedt lett, amik nem voltak egymással kompatibilisek. Ennek következtében a rosszul dekódolt karakterek semmilyen nyelvre nem hasonlító, olvashatatlan szöveget alkottak. Ez a jelenség annyira gyakori volt, hogy nevet is kapott: „</w:t>
+        <w:t xml:space="preserve">e a sajátját. Japánban több kódolás is elterjedt lett, amik nem voltak egymással kompatibilisek. Ennek következtében a rosszul dekódolt karakterek semmilyen nyelvre nem hasonlító, olvashatatlan szöveget alkottak. Ez a jelenség </w:t>
+      </w:r>
+      <w:r>
+        <w:rPr>
+          <w:sz w:val="24"/>
+          <w:szCs w:val="32"/>
+        </w:rPr>
+        <w:lastRenderedPageBreak/>
+        <w:t>annyira gyakori volt, hogy nevet is kapott: „</w:t>
       </w:r>
       <w:proofErr w:type="spellStart"/>
       <w:r>
@@ -1385,7 +1472,6 @@
           <w:sz w:val="24"/>
           <w:szCs w:val="32"/>
         </w:rPr>
-        <w:lastRenderedPageBreak/>
         <w:t xml:space="preserve">Ez a probléma a World Wide Web megjelenésével még nagyobb formát öltött. Egyértelművé vált, hogy </w:t>
       </w:r>
       <w:r>
@@ -1400,7 +1486,16 @@
           <w:sz w:val="24"/>
           <w:szCs w:val="32"/>
         </w:rPr>
-        <w:t xml:space="preserve"> egy világszerte egységes karakterkódolás</w:t>
+        <w:t xml:space="preserve"> egy világszerte egységes karakterkódol</w:t>
+      </w:r>
+      <w:bookmarkStart w:id="2" w:name="_GoBack"/>
+      <w:bookmarkEnd w:id="2"/>
+      <w:r>
+        <w:rPr>
+          <w:sz w:val="24"/>
+          <w:szCs w:val="32"/>
+        </w:rPr>
+        <w:t>ás</w:t>
       </w:r>
       <w:r>
         <w:rPr>
@@ -1414,23 +1509,7 @@
           <w:sz w:val="24"/>
           <w:szCs w:val="32"/>
         </w:rPr>
-        <w:t xml:space="preserve">, ami </w:t>
-      </w:r>
-      <w:proofErr w:type="gramStart"/>
-      <w:r>
-        <w:rPr>
-          <w:sz w:val="24"/>
-          <w:szCs w:val="32"/>
-        </w:rPr>
-        <w:t>a</w:t>
-      </w:r>
-      <w:proofErr w:type="gramEnd"/>
-      <w:r>
-        <w:rPr>
-          <w:sz w:val="24"/>
-          <w:szCs w:val="32"/>
-        </w:rPr>
-        <w:t xml:space="preserve"> Unicode nevet kapta. </w:t>
+        <w:t xml:space="preserve">, ami a Unicode nevet kapta. </w:t>
       </w:r>
       <w:r>
         <w:rPr>
@@ -1456,21 +1535,12 @@
           <w:szCs w:val="24"/>
         </w:rPr>
       </w:pPr>
-      <w:proofErr w:type="gramStart"/>
       <w:r>
         <w:rPr>
           <w:sz w:val="24"/>
           <w:szCs w:val="24"/>
         </w:rPr>
-        <w:t>A</w:t>
-      </w:r>
-      <w:proofErr w:type="gramEnd"/>
-      <w:r>
-        <w:rPr>
-          <w:sz w:val="24"/>
-          <w:szCs w:val="24"/>
-        </w:rPr>
-        <w:t xml:space="preserve"> Unicode több százezer karaktert és kód pontot párosít össze. Ezek tárolásához a kódolásoknak négy bitet kell használniuk karakterenként. Az UTF-32 pontosan így működik. Azonban a legtöbb esetben ez erősen pazarló tárolási módszer, hiszen a leggyakoribb karaktereket egyetlen bájtban is el lehet tárolni. Az UTF-8 valósítja meg ezt az elképzelést</w:t>
+        <w:t>A Unicode több százezer karaktert és kód pontot párosít össze. Ezek tárolásához a kódolásoknak négy bitet kell használniuk karakterenként. Az UTF-32 pontosan így működik. Azonban a legtöbb esetben ez erősen pazarló tárolási módszer, hiszen a leggyakoribb karaktereket egyetlen bájtban is el lehet tárolni. Az UTF-8 valósítja meg ezt az elképzelést</w:t>
       </w:r>
       <w:r>
         <w:rPr>
@@ -1612,7 +1682,14 @@
                 <w:sz w:val="24"/>
                 <w:szCs w:val="24"/>
               </w:rPr>
-              <w:t>UTF-32</w:t>
+              <w:t>UTF-</w:t>
+            </w:r>
+            <w:r>
+              <w:rPr>
+                <w:sz w:val="24"/>
+                <w:szCs w:val="24"/>
+              </w:rPr>
+              <w:t>8</w:t>
             </w:r>
           </w:p>
         </w:tc>
@@ -1681,7 +1758,7 @@
                 <w:sz w:val="24"/>
                 <w:szCs w:val="24"/>
               </w:rPr>
-              <w:t>UTF-8</w:t>
+              <w:t>UTF-32</w:t>
             </w:r>
           </w:p>
         </w:tc>
@@ -1783,7 +1860,7 @@
                 <w:sz w:val="24"/>
                 <w:szCs w:val="24"/>
               </w:rPr>
-              <w:t>UTF-32</w:t>
+              <w:t>UTF-8</w:t>
             </w:r>
           </w:p>
         </w:tc>
@@ -1854,7 +1931,7 @@
                 <w:sz w:val="24"/>
                 <w:szCs w:val="24"/>
               </w:rPr>
-              <w:t>UTF-8</w:t>
+              <w:t>UTF-32</w:t>
             </w:r>
           </w:p>
         </w:tc>
@@ -1929,14 +2006,7 @@
           <w:sz w:val="24"/>
           <w:szCs w:val="32"/>
         </w:rPr>
-        <w:t xml:space="preserve"> Praktikussága miatt, </w:t>
-      </w:r>
-      <w:r>
-        <w:rPr>
-          <w:sz w:val="24"/>
-          <w:szCs w:val="32"/>
-        </w:rPr>
-        <w:t>az UTF-8 a világ egyik legelterjedtebb kódolása lett.</w:t>
+        <w:t xml:space="preserve"> Praktikussága miatt, az UTF-8 a világ egyik legelterjedtebb kódolása lett.</w:t>
       </w:r>
       <w:r>
         <w:rPr>
@@ -1958,8 +2028,9 @@
           <w:noProof/>
           <w:lang w:eastAsia="hu-HU"/>
         </w:rPr>
+        <w:lastRenderedPageBreak/>
         <w:drawing>
-          <wp:inline distT="0" distB="0" distL="0" distR="0" wp14:anchorId="75583E20" wp14:editId="55544457">
+          <wp:inline distT="0" distB="0" distL="0" distR="0" wp14:anchorId="0C8115B6" wp14:editId="4F2AA7A1">
             <wp:extent cx="4229100" cy="2106100"/>
             <wp:effectExtent l="0" t="0" r="0" b="8890"/>
             <wp:docPr id="1" name="Kép 1" descr="unicode.png (834Ã415)"/>
@@ -1976,7 +2047,7 @@
                     </pic:cNvPicPr>
                   </pic:nvPicPr>
                   <pic:blipFill>
-                    <a:blip r:embed="rId9">
+                    <a:blip r:embed="rId10">
                       <a:extLst>
                         <a:ext uri="{28A0092B-C50C-407E-A947-70E740481C1C}">
                           <a14:useLocalDpi xmlns:a14="http://schemas.microsoft.com/office/drawing/2010/main" val="0"/>
@@ -2057,36 +2128,8 @@
         <w:t>. ábra</w:t>
       </w:r>
     </w:p>
-    <w:p>
-      <w:pPr>
-        <w:spacing w:after="240" w:line="360" w:lineRule="auto"/>
-        <w:ind w:firstLine="708"/>
-        <w:rPr>
-          <w:sz w:val="24"/>
-          <w:szCs w:val="32"/>
-        </w:rPr>
-      </w:pPr>
-      <w:r>
-        <w:rPr>
-          <w:sz w:val="24"/>
-          <w:szCs w:val="24"/>
-        </w:rPr>
-        <w:lastRenderedPageBreak/>
-        <w:t>A modell, egyik definíciója szerint, a valóság egy részének egyszerűsített képe, amely a rendszert helyettesíti bizonyos megfontolásokkal.</w:t>
-      </w:r>
-      <w:r>
-        <w:rPr>
-          <w:rStyle w:val="Lbjegyzet-hivatkozs"/>
-          <w:sz w:val="24"/>
-          <w:szCs w:val="24"/>
-        </w:rPr>
-        <w:footnoteReference w:id="7"/>
-      </w:r>
-      <w:bookmarkStart w:id="0" w:name="_GoBack"/>
-      <w:bookmarkEnd w:id="0"/>
-    </w:p>
     <w:sectPr>
-      <w:footerReference w:type="default" r:id="rId10"/>
+      <w:footerReference w:type="default" r:id="rId11"/>
       <w:pgSz w:w="11906" w:h="16838"/>
       <w:pgMar w:top="1417" w:right="1417" w:bottom="1417" w:left="1417" w:header="708" w:footer="708" w:gutter="0"/>
       <w:cols w:space="708"/>
@@ -2096,8 +2139,68 @@
 </w:document>
 </file>
 
+<file path=word/comments.xml><?xml version="1.0" encoding="utf-8"?>
+<w:comments xmlns:wpc="http://schemas.microsoft.com/office/word/2010/wordprocessingCanvas" xmlns:mc="http://schemas.openxmlformats.org/markup-compatibility/2006" xmlns:o="urn:schemas-microsoft-com:office:office" xmlns:r="http://schemas.openxmlformats.org/officeDocument/2006/relationships" xmlns:m="http://schemas.openxmlformats.org/officeDocument/2006/math" xmlns:v="urn:schemas-microsoft-com:vml" xmlns:wp14="http://schemas.microsoft.com/office/word/2010/wordprocessingDrawing" xmlns:wp="http://schemas.openxmlformats.org/drawingml/2006/wordprocessingDrawing" xmlns:w10="urn:schemas-microsoft-com:office:word" xmlns:w="http://schemas.openxmlformats.org/wordprocessingml/2006/main" xmlns:w14="http://schemas.microsoft.com/office/word/2010/wordml" xmlns:w15="http://schemas.microsoft.com/office/word/2012/wordml" xmlns:wpg="http://schemas.microsoft.com/office/word/2010/wordprocessingGroup" xmlns:wpi="http://schemas.microsoft.com/office/word/2010/wordprocessingInk" xmlns:wne="http://schemas.microsoft.com/office/word/2006/wordml" xmlns:wps="http://schemas.microsoft.com/office/word/2010/wordprocessingShape" mc:Ignorable="w14 w15 wp14">
+  <w:comment w:id="0" w:author="Zalán" w:date="2018-10-06T13:51:00Z" w:initials="Z">
+    <w:p>
+      <w:pPr>
+        <w:pStyle w:val="Jegyzetszveg"/>
+      </w:pPr>
+      <w:r>
+        <w:rPr>
+          <w:rStyle w:val="Jegyzethivatkozs"/>
+        </w:rPr>
+        <w:annotationRef/>
+      </w:r>
+      <w:r>
+        <w:t>a „nem kötelező egymás utániaknak lenniük” túl informális megfogalmazás lenne?</w:t>
+      </w:r>
+    </w:p>
+  </w:comment>
+  <w:comment w:id="1" w:author="Zalán" w:date="2018-10-06T14:05:00Z" w:initials="Z">
+    <w:p>
+      <w:pPr>
+        <w:pStyle w:val="Jegyzetszveg"/>
+      </w:pPr>
+      <w:r>
+        <w:rPr>
+          <w:rStyle w:val="Jegyzethivatkozs"/>
+        </w:rPr>
+        <w:annotationRef/>
+      </w:r>
+      <w:r>
+        <w:t xml:space="preserve">Times </w:t>
+      </w:r>
+      <w:proofErr w:type="spellStart"/>
+      <w:r>
+        <w:t>new</w:t>
+      </w:r>
+      <w:proofErr w:type="spellEnd"/>
+      <w:r>
+        <w:t xml:space="preserve"> </w:t>
+      </w:r>
+      <w:proofErr w:type="spellStart"/>
+      <w:r>
+        <w:t>romannél</w:t>
+      </w:r>
+      <w:proofErr w:type="spellEnd"/>
+      <w:r>
+        <w:t xml:space="preserve"> nem működik a ligatúra. Jó ez a talpatlan betűtípus, vagy keressek talpasat?</w:t>
+      </w:r>
+    </w:p>
+  </w:comment>
+</w:comments>
+</file>
+
+<file path=word/commentsExtended.xml><?xml version="1.0" encoding="utf-8"?>
+<w15:commentsEx xmlns:wpc="http://schemas.microsoft.com/office/word/2010/wordprocessingCanvas" xmlns:mc="http://schemas.openxmlformats.org/markup-compatibility/2006" xmlns:o="urn:schemas-microsoft-com:office:office" xmlns:r="http://schemas.openxmlformats.org/officeDocument/2006/relationships" xmlns:m="http://schemas.openxmlformats.org/officeDocument/2006/math" xmlns:v="urn:schemas-microsoft-com:vml" xmlns:wp14="http://schemas.microsoft.com/office/word/2010/wordprocessingDrawing" xmlns:wp="http://schemas.openxmlformats.org/drawingml/2006/wordprocessingDrawing" xmlns:w10="urn:schemas-microsoft-com:office:word" xmlns:w="http://schemas.openxmlformats.org/wordprocessingml/2006/main" xmlns:w14="http://schemas.microsoft.com/office/word/2010/wordml" xmlns:w15="http://schemas.microsoft.com/office/word/2012/wordml" xmlns:wpg="http://schemas.microsoft.com/office/word/2010/wordprocessingGroup" xmlns:wpi="http://schemas.microsoft.com/office/word/2010/wordprocessingInk" xmlns:wne="http://schemas.microsoft.com/office/word/2006/wordml" xmlns:wps="http://schemas.microsoft.com/office/word/2010/wordprocessingShape" mc:Ignorable="w14 w15 wp14">
+  <w15:commentEx w15:paraId="1DAD1BD7" w15:done="0"/>
+  <w15:commentEx w15:paraId="1511B663" w15:done="0"/>
+</w15:commentsEx>
+</file>
+
 <file path=word/endnotes.xml><?xml version="1.0" encoding="utf-8"?>
-<w:endnotes xmlns:wpc="http://schemas.microsoft.com/office/word/2010/wordprocessingCanvas" xmlns:mc="http://schemas.openxmlformats.org/markup-compatibility/2006" xmlns:o="urn:schemas-microsoft-com:office:office" xmlns:r="http://schemas.openxmlformats.org/officeDocument/2006/relationships" xmlns:m="http://schemas.openxmlformats.org/officeDocument/2006/math" xmlns:v="urn:schemas-microsoft-com:vml" xmlns:wp14="http://schemas.microsoft.com/office/word/2010/wordprocessingDrawing" xmlns:wp="http://schemas.openxmlformats.org/drawingml/2006/wordprocessingDrawing" xmlns:w10="urn:schemas-microsoft-com:office:word" xmlns:w="http://schemas.openxmlformats.org/wordprocessingml/2006/main" xmlns:w14="http://schemas.microsoft.com/office/word/2010/wordml" xmlns:wpg="http://schemas.microsoft.com/office/word/2010/wordprocessingGroup" xmlns:wpi="http://schemas.microsoft.com/office/word/2010/wordprocessingInk" xmlns:wne="http://schemas.microsoft.com/office/word/2006/wordml" xmlns:wps="http://schemas.microsoft.com/office/word/2010/wordprocessingShape" mc:Ignorable="w14 wp14">
+<w:endnotes xmlns:wpc="http://schemas.microsoft.com/office/word/2010/wordprocessingCanvas" xmlns:mc="http://schemas.openxmlformats.org/markup-compatibility/2006" xmlns:o="urn:schemas-microsoft-com:office:office" xmlns:r="http://schemas.openxmlformats.org/officeDocument/2006/relationships" xmlns:m="http://schemas.openxmlformats.org/officeDocument/2006/math" xmlns:v="urn:schemas-microsoft-com:vml" xmlns:wp14="http://schemas.microsoft.com/office/word/2010/wordprocessingDrawing" xmlns:wp="http://schemas.openxmlformats.org/drawingml/2006/wordprocessingDrawing" xmlns:w10="urn:schemas-microsoft-com:office:word" xmlns:w="http://schemas.openxmlformats.org/wordprocessingml/2006/main" xmlns:w14="http://schemas.microsoft.com/office/word/2010/wordml" xmlns:w15="http://schemas.microsoft.com/office/word/2012/wordml" xmlns:wpg="http://schemas.microsoft.com/office/word/2010/wordprocessingGroup" xmlns:wpi="http://schemas.microsoft.com/office/word/2010/wordprocessingInk" xmlns:wne="http://schemas.microsoft.com/office/word/2006/wordml" xmlns:wps="http://schemas.microsoft.com/office/word/2010/wordprocessingShape" mc:Ignorable="w14 w15 wp14">
   <w:endnote w:type="separator" w:id="-1">
     <w:p>
       <w:pPr>
@@ -2122,7 +2225,7 @@
 </file>
 
 <file path=word/footer1.xml><?xml version="1.0" encoding="utf-8"?>
-<w:ftr xmlns:wpc="http://schemas.microsoft.com/office/word/2010/wordprocessingCanvas" xmlns:mc="http://schemas.openxmlformats.org/markup-compatibility/2006" xmlns:o="urn:schemas-microsoft-com:office:office" xmlns:r="http://schemas.openxmlformats.org/officeDocument/2006/relationships" xmlns:m="http://schemas.openxmlformats.org/officeDocument/2006/math" xmlns:v="urn:schemas-microsoft-com:vml" xmlns:wp14="http://schemas.microsoft.com/office/word/2010/wordprocessingDrawing" xmlns:wp="http://schemas.openxmlformats.org/drawingml/2006/wordprocessingDrawing" xmlns:w10="urn:schemas-microsoft-com:office:word" xmlns:w="http://schemas.openxmlformats.org/wordprocessingml/2006/main" xmlns:w14="http://schemas.microsoft.com/office/word/2010/wordml" xmlns:wpg="http://schemas.microsoft.com/office/word/2010/wordprocessingGroup" xmlns:wpi="http://schemas.microsoft.com/office/word/2010/wordprocessingInk" xmlns:wne="http://schemas.microsoft.com/office/word/2006/wordml" xmlns:wps="http://schemas.microsoft.com/office/word/2010/wordprocessingShape" mc:Ignorable="w14 wp14">
+<w:ftr xmlns:wpc="http://schemas.microsoft.com/office/word/2010/wordprocessingCanvas" xmlns:mc="http://schemas.openxmlformats.org/markup-compatibility/2006" xmlns:o="urn:schemas-microsoft-com:office:office" xmlns:r="http://schemas.openxmlformats.org/officeDocument/2006/relationships" xmlns:m="http://schemas.openxmlformats.org/officeDocument/2006/math" xmlns:v="urn:schemas-microsoft-com:vml" xmlns:wp14="http://schemas.microsoft.com/office/word/2010/wordprocessingDrawing" xmlns:wp="http://schemas.openxmlformats.org/drawingml/2006/wordprocessingDrawing" xmlns:w10="urn:schemas-microsoft-com:office:word" xmlns:w="http://schemas.openxmlformats.org/wordprocessingml/2006/main" xmlns:w14="http://schemas.microsoft.com/office/word/2010/wordml" xmlns:w15="http://schemas.microsoft.com/office/word/2012/wordml" xmlns:wpg="http://schemas.microsoft.com/office/word/2010/wordprocessingGroup" xmlns:wpi="http://schemas.microsoft.com/office/word/2010/wordprocessingInk" xmlns:wne="http://schemas.microsoft.com/office/word/2006/wordml" xmlns:wps="http://schemas.microsoft.com/office/word/2010/wordprocessingShape" mc:Ignorable="w14 w15 wp14">
   <w:p>
     <w:pPr>
       <w:pStyle w:val="llb"/>
@@ -2132,7 +2235,7 @@
 </file>
 
 <file path=word/footnotes.xml><?xml version="1.0" encoding="utf-8"?>
-<w:footnotes xmlns:wpc="http://schemas.microsoft.com/office/word/2010/wordprocessingCanvas" xmlns:mc="http://schemas.openxmlformats.org/markup-compatibility/2006" xmlns:o="urn:schemas-microsoft-com:office:office" xmlns:r="http://schemas.openxmlformats.org/officeDocument/2006/relationships" xmlns:m="http://schemas.openxmlformats.org/officeDocument/2006/math" xmlns:v="urn:schemas-microsoft-com:vml" xmlns:wp14="http://schemas.microsoft.com/office/word/2010/wordprocessingDrawing" xmlns:wp="http://schemas.openxmlformats.org/drawingml/2006/wordprocessingDrawing" xmlns:w10="urn:schemas-microsoft-com:office:word" xmlns:w="http://schemas.openxmlformats.org/wordprocessingml/2006/main" xmlns:w14="http://schemas.microsoft.com/office/word/2010/wordml" xmlns:wpg="http://schemas.microsoft.com/office/word/2010/wordprocessingGroup" xmlns:wpi="http://schemas.microsoft.com/office/word/2010/wordprocessingInk" xmlns:wne="http://schemas.microsoft.com/office/word/2006/wordml" xmlns:wps="http://schemas.microsoft.com/office/word/2010/wordprocessingShape" mc:Ignorable="w14 wp14">
+<w:footnotes xmlns:wpc="http://schemas.microsoft.com/office/word/2010/wordprocessingCanvas" xmlns:mc="http://schemas.openxmlformats.org/markup-compatibility/2006" xmlns:o="urn:schemas-microsoft-com:office:office" xmlns:r="http://schemas.openxmlformats.org/officeDocument/2006/relationships" xmlns:m="http://schemas.openxmlformats.org/officeDocument/2006/math" xmlns:v="urn:schemas-microsoft-com:vml" xmlns:wp14="http://schemas.microsoft.com/office/word/2010/wordprocessingDrawing" xmlns:wp="http://schemas.openxmlformats.org/drawingml/2006/wordprocessingDrawing" xmlns:w10="urn:schemas-microsoft-com:office:word" xmlns:w="http://schemas.openxmlformats.org/wordprocessingml/2006/main" xmlns:w14="http://schemas.microsoft.com/office/word/2010/wordml" xmlns:w15="http://schemas.microsoft.com/office/word/2012/wordml" xmlns:wpg="http://schemas.microsoft.com/office/word/2010/wordprocessingGroup" xmlns:wpi="http://schemas.microsoft.com/office/word/2010/wordprocessingInk" xmlns:wne="http://schemas.microsoft.com/office/word/2006/wordml" xmlns:wps="http://schemas.microsoft.com/office/word/2010/wordprocessingShape" mc:Ignorable="w14 w15 wp14">
   <w:footnote w:type="separator" w:id="-1">
     <w:p>
       <w:pPr>
@@ -2264,174 +2367,11 @@
       </w:r>
     </w:p>
   </w:footnote>
-  <w:footnote w:id="7">
-    <w:p>
-      <w:pPr>
-        <w:pStyle w:val="Lbjegyzetszveg"/>
-      </w:pPr>
-      <w:r>
-        <w:rPr>
-          <w:rStyle w:val="Lbjegyzet-hivatkozs"/>
-        </w:rPr>
-        <w:footnoteRef/>
-      </w:r>
-      <w:r>
-        <w:t xml:space="preserve"> </w:t>
-      </w:r>
-      <w:r>
-        <w:t xml:space="preserve">TODO hivatkozás: </w:t>
-      </w:r>
-      <w:proofErr w:type="spellStart"/>
-      <w:r>
-        <w:t>Citation</w:t>
-      </w:r>
-      <w:proofErr w:type="spellEnd"/>
-      <w:r>
-        <w:t xml:space="preserve"> </w:t>
-      </w:r>
-      <w:proofErr w:type="spellStart"/>
-      <w:r>
-        <w:t>for</w:t>
-      </w:r>
-      <w:proofErr w:type="spellEnd"/>
-      <w:r>
-        <w:t xml:space="preserve"> </w:t>
-      </w:r>
-      <w:proofErr w:type="spellStart"/>
-      <w:r>
-        <w:t>this</w:t>
-      </w:r>
-      <w:proofErr w:type="spellEnd"/>
-      <w:r>
-        <w:t xml:space="preserve"> </w:t>
-      </w:r>
-      <w:proofErr w:type="spellStart"/>
-      <w:r>
-        <w:t>quote</w:t>
-      </w:r>
-      <w:proofErr w:type="spellEnd"/>
-      <w:r>
-        <w:t>: von Neumann, John (1955) "</w:t>
-      </w:r>
-      <w:proofErr w:type="spellStart"/>
-      <w:r>
-        <w:t>Method</w:t>
-      </w:r>
-      <w:proofErr w:type="spellEnd"/>
-      <w:r>
-        <w:t xml:space="preserve"> </w:t>
-      </w:r>
-      <w:proofErr w:type="spellStart"/>
-      <w:r>
-        <w:t>in</w:t>
-      </w:r>
-      <w:proofErr w:type="spellEnd"/>
-      <w:r>
-        <w:t xml:space="preserve"> </w:t>
-      </w:r>
-      <w:proofErr w:type="spellStart"/>
-      <w:r>
-        <w:t>the</w:t>
-      </w:r>
-      <w:proofErr w:type="spellEnd"/>
-      <w:r>
-        <w:t xml:space="preserve"> </w:t>
-      </w:r>
-      <w:proofErr w:type="spellStart"/>
-      <w:r>
-        <w:t>physical</w:t>
-      </w:r>
-      <w:proofErr w:type="spellEnd"/>
-      <w:r>
-        <w:t xml:space="preserve"> </w:t>
-      </w:r>
-      <w:proofErr w:type="spellStart"/>
-      <w:r>
-        <w:t>sciences</w:t>
-      </w:r>
-      <w:proofErr w:type="spellEnd"/>
-      <w:r>
-        <w:t xml:space="preserve">." </w:t>
-      </w:r>
-      <w:proofErr w:type="spellStart"/>
-      <w:r>
-        <w:t>in</w:t>
-      </w:r>
-      <w:proofErr w:type="spellEnd"/>
-      <w:r>
-        <w:t xml:space="preserve"> The Neumann </w:t>
-      </w:r>
-      <w:proofErr w:type="spellStart"/>
-      <w:r>
-        <w:t>Compendium</w:t>
-      </w:r>
-      <w:proofErr w:type="spellEnd"/>
-      <w:r>
-        <w:t xml:space="preserve">. World series </w:t>
-      </w:r>
-      <w:proofErr w:type="spellStart"/>
-      <w:r>
-        <w:t>in</w:t>
-      </w:r>
-      <w:proofErr w:type="spellEnd"/>
-      <w:r>
-        <w:t xml:space="preserve"> 20th </w:t>
-      </w:r>
-      <w:proofErr w:type="spellStart"/>
-      <w:r>
-        <w:t>century</w:t>
-      </w:r>
-      <w:proofErr w:type="spellEnd"/>
-      <w:r>
-        <w:t xml:space="preserve"> </w:t>
-      </w:r>
-      <w:proofErr w:type="spellStart"/>
-      <w:r>
-        <w:t>mathematics</w:t>
-      </w:r>
-      <w:proofErr w:type="spellEnd"/>
-      <w:r>
-        <w:t xml:space="preserve">; </w:t>
-      </w:r>
-      <w:proofErr w:type="spellStart"/>
-      <w:r>
-        <w:t>vol</w:t>
-      </w:r>
-      <w:proofErr w:type="spellEnd"/>
-      <w:r>
-        <w:t>. 1, Bródy, F</w:t>
-      </w:r>
-      <w:proofErr w:type="gramStart"/>
-      <w:r>
-        <w:t>.,</w:t>
-      </w:r>
-      <w:proofErr w:type="gramEnd"/>
-      <w:r>
-        <w:t xml:space="preserve"> and Vámos, T., </w:t>
-      </w:r>
-      <w:proofErr w:type="spellStart"/>
-      <w:r>
-        <w:t>eds</w:t>
-      </w:r>
-      <w:proofErr w:type="spellEnd"/>
-      <w:r>
-        <w:t xml:space="preserve">., World </w:t>
-      </w:r>
-      <w:proofErr w:type="spellStart"/>
-      <w:r>
-        <w:t>Scientific</w:t>
-      </w:r>
-      <w:proofErr w:type="spellEnd"/>
-      <w:r>
-        <w:t xml:space="preserve"> Publishing Co., Singapore (p. 628)</w:t>
-      </w:r>
-    </w:p>
-  </w:footnote>
 </w:footnotes>
 </file>
 
 <file path=word/numbering.xml><?xml version="1.0" encoding="utf-8"?>
-<w:numbering xmlns:wpc="http://schemas.microsoft.com/office/word/2010/wordprocessingCanvas" xmlns:mc="http://schemas.openxmlformats.org/markup-compatibility/2006" xmlns:o="urn:schemas-microsoft-com:office:office" xmlns:r="http://schemas.openxmlformats.org/officeDocument/2006/relationships" xmlns:m="http://schemas.openxmlformats.org/officeDocument/2006/math" xmlns:v="urn:schemas-microsoft-com:vml" xmlns:wp14="http://schemas.microsoft.com/office/word/2010/wordprocessingDrawing" xmlns:wp="http://schemas.openxmlformats.org/drawingml/2006/wordprocessingDrawing" xmlns:w10="urn:schemas-microsoft-com:office:word" xmlns:w="http://schemas.openxmlformats.org/wordprocessingml/2006/main" xmlns:w14="http://schemas.microsoft.com/office/word/2010/wordml" xmlns:wpg="http://schemas.microsoft.com/office/word/2010/wordprocessingGroup" xmlns:wpi="http://schemas.microsoft.com/office/word/2010/wordprocessingInk" xmlns:wne="http://schemas.microsoft.com/office/word/2006/wordml" xmlns:wps="http://schemas.microsoft.com/office/word/2010/wordprocessingShape" mc:Ignorable="w14 wp14">
+<w:numbering xmlns:wpc="http://schemas.microsoft.com/office/word/2010/wordprocessingCanvas" xmlns:mc="http://schemas.openxmlformats.org/markup-compatibility/2006" xmlns:o="urn:schemas-microsoft-com:office:office" xmlns:r="http://schemas.openxmlformats.org/officeDocument/2006/relationships" xmlns:m="http://schemas.openxmlformats.org/officeDocument/2006/math" xmlns:v="urn:schemas-microsoft-com:vml" xmlns:wp14="http://schemas.microsoft.com/office/word/2010/wordprocessingDrawing" xmlns:wp="http://schemas.openxmlformats.org/drawingml/2006/wordprocessingDrawing" xmlns:w10="urn:schemas-microsoft-com:office:word" xmlns:w="http://schemas.openxmlformats.org/wordprocessingml/2006/main" xmlns:w14="http://schemas.microsoft.com/office/word/2010/wordml" xmlns:w15="http://schemas.microsoft.com/office/word/2012/wordml" xmlns:wpg="http://schemas.microsoft.com/office/word/2010/wordprocessingGroup" xmlns:wpi="http://schemas.microsoft.com/office/word/2010/wordprocessingInk" xmlns:wne="http://schemas.microsoft.com/office/word/2006/wordml" xmlns:wps="http://schemas.microsoft.com/office/word/2010/wordprocessingShape" mc:Ignorable="w14 w15 wp14">
   <w:abstractNum w:abstractNumId="0">
     <w:nsid w:val="FFFFFF80"/>
     <w:multiLevelType w:val="singleLevel"/>
@@ -2550,8 +2490,16 @@
 </w:numbering>
 </file>
 
+<file path=word/people.xml><?xml version="1.0" encoding="utf-8"?>
+<w15:people xmlns:wpc="http://schemas.microsoft.com/office/word/2010/wordprocessingCanvas" xmlns:mc="http://schemas.openxmlformats.org/markup-compatibility/2006" xmlns:o="urn:schemas-microsoft-com:office:office" xmlns:r="http://schemas.openxmlformats.org/officeDocument/2006/relationships" xmlns:m="http://schemas.openxmlformats.org/officeDocument/2006/math" xmlns:v="urn:schemas-microsoft-com:vml" xmlns:wp14="http://schemas.microsoft.com/office/word/2010/wordprocessingDrawing" xmlns:wp="http://schemas.openxmlformats.org/drawingml/2006/wordprocessingDrawing" xmlns:w10="urn:schemas-microsoft-com:office:word" xmlns:w="http://schemas.openxmlformats.org/wordprocessingml/2006/main" xmlns:w14="http://schemas.microsoft.com/office/word/2010/wordml" xmlns:w15="http://schemas.microsoft.com/office/word/2012/wordml" xmlns:wpg="http://schemas.microsoft.com/office/word/2010/wordprocessingGroup" xmlns:wpi="http://schemas.microsoft.com/office/word/2010/wordprocessingInk" xmlns:wne="http://schemas.microsoft.com/office/word/2006/wordml" xmlns:wps="http://schemas.microsoft.com/office/word/2010/wordprocessingShape" mc:Ignorable="w14 w15 wp14">
+  <w15:person w15:author="Zalán">
+    <w15:presenceInfo w15:providerId="None" w15:userId="Zalán"/>
+  </w15:person>
+</w15:people>
+</file>
+
 <file path=word/styles.xml><?xml version="1.0" encoding="utf-8"?>
-<w:styles xmlns:mc="http://schemas.openxmlformats.org/markup-compatibility/2006" xmlns:r="http://schemas.openxmlformats.org/officeDocument/2006/relationships" xmlns:w="http://schemas.openxmlformats.org/wordprocessingml/2006/main" xmlns:w14="http://schemas.microsoft.com/office/word/2010/wordml" mc:Ignorable="w14">
+<w:styles xmlns:mc="http://schemas.openxmlformats.org/markup-compatibility/2006" xmlns:r="http://schemas.openxmlformats.org/officeDocument/2006/relationships" xmlns:w="http://schemas.openxmlformats.org/wordprocessingml/2006/main" xmlns:w14="http://schemas.microsoft.com/office/word/2010/wordml" xmlns:w15="http://schemas.microsoft.com/office/word/2012/wordml" mc:Ignorable="w14 w15">
   <w:docDefaults>
     <w:rPrDefault>
       <w:rPr>
@@ -2567,144 +2515,378 @@
       </w:pPr>
     </w:pPrDefault>
   </w:docDefaults>
-  <w:latentStyles w:defLockedState="0" w:defUIPriority="99" w:defSemiHidden="1" w:defUnhideWhenUsed="1" w:defQFormat="0" w:count="267">
-    <w:lsdException w:name="Normal" w:semiHidden="0" w:uiPriority="0" w:unhideWhenUsed="0" w:qFormat="1"/>
-    <w:lsdException w:name="heading 1" w:semiHidden="0" w:uiPriority="9" w:unhideWhenUsed="0" w:qFormat="1"/>
-    <w:lsdException w:name="heading 2" w:uiPriority="9" w:qFormat="1"/>
-    <w:lsdException w:name="heading 3" w:uiPriority="9" w:qFormat="1"/>
-    <w:lsdException w:name="heading 4" w:uiPriority="9" w:qFormat="1"/>
-    <w:lsdException w:name="heading 5" w:uiPriority="9" w:qFormat="1"/>
-    <w:lsdException w:name="heading 6" w:uiPriority="9" w:qFormat="1"/>
-    <w:lsdException w:name="heading 7" w:uiPriority="9" w:qFormat="1"/>
-    <w:lsdException w:name="heading 8" w:uiPriority="9" w:qFormat="1"/>
-    <w:lsdException w:name="heading 9" w:uiPriority="9" w:qFormat="1"/>
-    <w:lsdException w:name="toc 1" w:uiPriority="39"/>
-    <w:lsdException w:name="toc 2" w:uiPriority="39"/>
-    <w:lsdException w:name="toc 3" w:uiPriority="39"/>
-    <w:lsdException w:name="toc 4" w:uiPriority="39"/>
-    <w:lsdException w:name="toc 5" w:uiPriority="39"/>
-    <w:lsdException w:name="toc 6" w:uiPriority="39"/>
-    <w:lsdException w:name="toc 7" w:uiPriority="39"/>
-    <w:lsdException w:name="toc 8" w:uiPriority="39"/>
-    <w:lsdException w:name="toc 9" w:uiPriority="39"/>
-    <w:lsdException w:name="caption" w:uiPriority="35" w:qFormat="1"/>
-    <w:lsdException w:name="Title" w:semiHidden="0" w:uiPriority="10" w:unhideWhenUsed="0" w:qFormat="1"/>
-    <w:lsdException w:name="Default Paragraph Font" w:uiPriority="1"/>
-    <w:lsdException w:name="Subtitle" w:semiHidden="0" w:uiPriority="11" w:unhideWhenUsed="0" w:qFormat="1"/>
-    <w:lsdException w:name="Strong" w:semiHidden="0" w:uiPriority="22" w:unhideWhenUsed="0" w:qFormat="1"/>
-    <w:lsdException w:name="Emphasis" w:semiHidden="0" w:uiPriority="20" w:unhideWhenUsed="0" w:qFormat="1"/>
-    <w:lsdException w:name="Table Grid" w:semiHidden="0" w:uiPriority="59" w:unhideWhenUsed="0"/>
-    <w:lsdException w:name="Placeholder Text" w:unhideWhenUsed="0"/>
-    <w:lsdException w:name="No Spacing" w:semiHidden="0" w:uiPriority="1" w:unhideWhenUsed="0" w:qFormat="1"/>
-    <w:lsdException w:name="Light Shading" w:semiHidden="0" w:uiPriority="60" w:unhideWhenUsed="0"/>
-    <w:lsdException w:name="Light List" w:semiHidden="0" w:uiPriority="61" w:unhideWhenUsed="0"/>
-    <w:lsdException w:name="Light Grid" w:semiHidden="0" w:uiPriority="62" w:unhideWhenUsed="0"/>
-    <w:lsdException w:name="Medium Shading 1" w:semiHidden="0" w:uiPriority="63" w:unhideWhenUsed="0"/>
-    <w:lsdException w:name="Medium Shading 2" w:semiHidden="0" w:uiPriority="64" w:unhideWhenUsed="0"/>
-    <w:lsdException w:name="Medium List 1" w:semiHidden="0" w:uiPriority="65" w:unhideWhenUsed="0"/>
-    <w:lsdException w:name="Medium List 2" w:semiHidden="0" w:uiPriority="66" w:unhideWhenUsed="0"/>
-    <w:lsdException w:name="Medium Grid 1" w:semiHidden="0" w:uiPriority="67" w:unhideWhenUsed="0"/>
-    <w:lsdException w:name="Medium Grid 2" w:semiHidden="0" w:uiPriority="68" w:unhideWhenUsed="0"/>
-    <w:lsdException w:name="Medium Grid 3" w:semiHidden="0" w:uiPriority="69" w:unhideWhenUsed="0"/>
-    <w:lsdException w:name="Dark List" w:semiHidden="0" w:uiPriority="70" w:unhideWhenUsed="0"/>
-    <w:lsdException w:name="Colorful Shading" w:semiHidden="0" w:uiPriority="71" w:unhideWhenUsed="0"/>
-    <w:lsdException w:name="Colorful List" w:semiHidden="0" w:uiPriority="72" w:unhideWhenUsed="0"/>
-    <w:lsdException w:name="Colorful Grid" w:semiHidden="0" w:uiPriority="73" w:unhideWhenUsed="0"/>
-    <w:lsdException w:name="Light Shading Accent 1" w:semiHidden="0" w:uiPriority="60" w:unhideWhenUsed="0"/>
-    <w:lsdException w:name="Light List Accent 1" w:semiHidden="0" w:uiPriority="61" w:unhideWhenUsed="0"/>
-    <w:lsdException w:name="Light Grid Accent 1" w:semiHidden="0" w:uiPriority="62" w:unhideWhenUsed="0"/>
-    <w:lsdException w:name="Medium Shading 1 Accent 1" w:semiHidden="0" w:uiPriority="63" w:unhideWhenUsed="0"/>
-    <w:lsdException w:name="Medium Shading 2 Accent 1" w:semiHidden="0" w:uiPriority="64" w:unhideWhenUsed="0"/>
-    <w:lsdException w:name="Medium List 1 Accent 1" w:semiHidden="0" w:uiPriority="65" w:unhideWhenUsed="0"/>
-    <w:lsdException w:name="Revision" w:unhideWhenUsed="0"/>
-    <w:lsdException w:name="List Paragraph" w:semiHidden="0" w:uiPriority="34" w:unhideWhenUsed="0" w:qFormat="1"/>
-    <w:lsdException w:name="Quote" w:semiHidden="0" w:uiPriority="29" w:unhideWhenUsed="0" w:qFormat="1"/>
-    <w:lsdException w:name="Intense Quote" w:semiHidden="0" w:uiPriority="30" w:unhideWhenUsed="0" w:qFormat="1"/>
-    <w:lsdException w:name="Medium List 2 Accent 1" w:semiHidden="0" w:uiPriority="66" w:unhideWhenUsed="0"/>
-    <w:lsdException w:name="Medium Grid 1 Accent 1" w:semiHidden="0" w:uiPriority="67" w:unhideWhenUsed="0"/>
-    <w:lsdException w:name="Medium Grid 2 Accent 1" w:semiHidden="0" w:uiPriority="68" w:unhideWhenUsed="0"/>
-    <w:lsdException w:name="Medium Grid 3 Accent 1" w:semiHidden="0" w:uiPriority="69" w:unhideWhenUsed="0"/>
-    <w:lsdException w:name="Dark List Accent 1" w:semiHidden="0" w:uiPriority="70" w:unhideWhenUsed="0"/>
-    <w:lsdException w:name="Colorful Shading Accent 1" w:semiHidden="0" w:uiPriority="71" w:unhideWhenUsed="0"/>
-    <w:lsdException w:name="Colorful List Accent 1" w:semiHidden="0" w:uiPriority="72" w:unhideWhenUsed="0"/>
-    <w:lsdException w:name="Colorful Grid Accent 1" w:semiHidden="0" w:uiPriority="73" w:unhideWhenUsed="0"/>
-    <w:lsdException w:name="Light Shading Accent 2" w:semiHidden="0" w:uiPriority="60" w:unhideWhenUsed="0"/>
-    <w:lsdException w:name="Light List Accent 2" w:semiHidden="0" w:uiPriority="61" w:unhideWhenUsed="0"/>
-    <w:lsdException w:name="Light Grid Accent 2" w:semiHidden="0" w:uiPriority="62" w:unhideWhenUsed="0"/>
-    <w:lsdException w:name="Medium Shading 1 Accent 2" w:semiHidden="0" w:uiPriority="63" w:unhideWhenUsed="0"/>
-    <w:lsdException w:name="Medium Shading 2 Accent 2" w:semiHidden="0" w:uiPriority="64" w:unhideWhenUsed="0"/>
-    <w:lsdException w:name="Medium List 1 Accent 2" w:semiHidden="0" w:uiPriority="65" w:unhideWhenUsed="0"/>
-    <w:lsdException w:name="Medium List 2 Accent 2" w:semiHidden="0" w:uiPriority="66" w:unhideWhenUsed="0"/>
-    <w:lsdException w:name="Medium Grid 1 Accent 2" w:semiHidden="0" w:uiPriority="67" w:unhideWhenUsed="0"/>
-    <w:lsdException w:name="Medium Grid 2 Accent 2" w:semiHidden="0" w:uiPriority="68" w:unhideWhenUsed="0"/>
-    <w:lsdException w:name="Medium Grid 3 Accent 2" w:semiHidden="0" w:uiPriority="69" w:unhideWhenUsed="0"/>
-    <w:lsdException w:name="Dark List Accent 2" w:semiHidden="0" w:uiPriority="70" w:unhideWhenUsed="0"/>
-    <w:lsdException w:name="Colorful Shading Accent 2" w:semiHidden="0" w:uiPriority="71" w:unhideWhenUsed="0"/>
-    <w:lsdException w:name="Colorful List Accent 2" w:semiHidden="0" w:uiPriority="72" w:unhideWhenUsed="0"/>
-    <w:lsdException w:name="Colorful Grid Accent 2" w:semiHidden="0" w:uiPriority="73" w:unhideWhenUsed="0"/>
-    <w:lsdException w:name="Light Shading Accent 3" w:semiHidden="0" w:uiPriority="60" w:unhideWhenUsed="0"/>
-    <w:lsdException w:name="Light List Accent 3" w:semiHidden="0" w:uiPriority="61" w:unhideWhenUsed="0"/>
-    <w:lsdException w:name="Light Grid Accent 3" w:semiHidden="0" w:uiPriority="62" w:unhideWhenUsed="0"/>
-    <w:lsdException w:name="Medium Shading 1 Accent 3" w:semiHidden="0" w:uiPriority="63" w:unhideWhenUsed="0"/>
-    <w:lsdException w:name="Medium Shading 2 Accent 3" w:semiHidden="0" w:uiPriority="64" w:unhideWhenUsed="0"/>
-    <w:lsdException w:name="Medium List 1 Accent 3" w:semiHidden="0" w:uiPriority="65" w:unhideWhenUsed="0"/>
-    <w:lsdException w:name="Medium List 2 Accent 3" w:semiHidden="0" w:uiPriority="66" w:unhideWhenUsed="0"/>
-    <w:lsdException w:name="Medium Grid 1 Accent 3" w:semiHidden="0" w:uiPriority="67" w:unhideWhenUsed="0"/>
-    <w:lsdException w:name="Medium Grid 2 Accent 3" w:semiHidden="0" w:uiPriority="68" w:unhideWhenUsed="0"/>
-    <w:lsdException w:name="Medium Grid 3 Accent 3" w:semiHidden="0" w:uiPriority="69" w:unhideWhenUsed="0"/>
-    <w:lsdException w:name="Dark List Accent 3" w:semiHidden="0" w:uiPriority="70" w:unhideWhenUsed="0"/>
-    <w:lsdException w:name="Colorful Shading Accent 3" w:semiHidden="0" w:uiPriority="71" w:unhideWhenUsed="0"/>
-    <w:lsdException w:name="Colorful List Accent 3" w:semiHidden="0" w:uiPriority="72" w:unhideWhenUsed="0"/>
-    <w:lsdException w:name="Colorful Grid Accent 3" w:semiHidden="0" w:uiPriority="73" w:unhideWhenUsed="0"/>
-    <w:lsdException w:name="Light Shading Accent 4" w:semiHidden="0" w:uiPriority="60" w:unhideWhenUsed="0"/>
-    <w:lsdException w:name="Light List Accent 4" w:semiHidden="0" w:uiPriority="61" w:unhideWhenUsed="0"/>
-    <w:lsdException w:name="Light Grid Accent 4" w:semiHidden="0" w:uiPriority="62" w:unhideWhenUsed="0"/>
-    <w:lsdException w:name="Medium Shading 1 Accent 4" w:semiHidden="0" w:uiPriority="63" w:unhideWhenUsed="0"/>
-    <w:lsdException w:name="Medium Shading 2 Accent 4" w:semiHidden="0" w:uiPriority="64" w:unhideWhenUsed="0"/>
-    <w:lsdException w:name="Medium List 1 Accent 4" w:semiHidden="0" w:uiPriority="65" w:unhideWhenUsed="0"/>
-    <w:lsdException w:name="Medium List 2 Accent 4" w:semiHidden="0" w:uiPriority="66" w:unhideWhenUsed="0"/>
-    <w:lsdException w:name="Medium Grid 1 Accent 4" w:semiHidden="0" w:uiPriority="67" w:unhideWhenUsed="0"/>
-    <w:lsdException w:name="Medium Grid 2 Accent 4" w:semiHidden="0" w:uiPriority="68" w:unhideWhenUsed="0"/>
-    <w:lsdException w:name="Medium Grid 3 Accent 4" w:semiHidden="0" w:uiPriority="69" w:unhideWhenUsed="0"/>
-    <w:lsdException w:name="Dark List Accent 4" w:semiHidden="0" w:uiPriority="70" w:unhideWhenUsed="0"/>
-    <w:lsdException w:name="Colorful Shading Accent 4" w:semiHidden="0" w:uiPriority="71" w:unhideWhenUsed="0"/>
-    <w:lsdException w:name="Colorful List Accent 4" w:semiHidden="0" w:uiPriority="72" w:unhideWhenUsed="0"/>
-    <w:lsdException w:name="Colorful Grid Accent 4" w:semiHidden="0" w:uiPriority="73" w:unhideWhenUsed="0"/>
-    <w:lsdException w:name="Light Shading Accent 5" w:semiHidden="0" w:uiPriority="60" w:unhideWhenUsed="0"/>
-    <w:lsdException w:name="Light List Accent 5" w:semiHidden="0" w:uiPriority="61" w:unhideWhenUsed="0"/>
-    <w:lsdException w:name="Light Grid Accent 5" w:semiHidden="0" w:uiPriority="62" w:unhideWhenUsed="0"/>
-    <w:lsdException w:name="Medium Shading 1 Accent 5" w:semiHidden="0" w:uiPriority="63" w:unhideWhenUsed="0"/>
-    <w:lsdException w:name="Medium Shading 2 Accent 5" w:semiHidden="0" w:uiPriority="64" w:unhideWhenUsed="0"/>
-    <w:lsdException w:name="Medium List 1 Accent 5" w:semiHidden="0" w:uiPriority="65" w:unhideWhenUsed="0"/>
-    <w:lsdException w:name="Medium List 2 Accent 5" w:semiHidden="0" w:uiPriority="66" w:unhideWhenUsed="0"/>
-    <w:lsdException w:name="Medium Grid 1 Accent 5" w:semiHidden="0" w:uiPriority="67" w:unhideWhenUsed="0"/>
-    <w:lsdException w:name="Medium Grid 2 Accent 5" w:semiHidden="0" w:uiPriority="68" w:unhideWhenUsed="0"/>
-    <w:lsdException w:name="Medium Grid 3 Accent 5" w:semiHidden="0" w:uiPriority="69" w:unhideWhenUsed="0"/>
-    <w:lsdException w:name="Dark List Accent 5" w:semiHidden="0" w:uiPriority="70" w:unhideWhenUsed="0"/>
-    <w:lsdException w:name="Colorful Shading Accent 5" w:semiHidden="0" w:uiPriority="71" w:unhideWhenUsed="0"/>
-    <w:lsdException w:name="Colorful List Accent 5" w:semiHidden="0" w:uiPriority="72" w:unhideWhenUsed="0"/>
-    <w:lsdException w:name="Colorful Grid Accent 5" w:semiHidden="0" w:uiPriority="73" w:unhideWhenUsed="0"/>
-    <w:lsdException w:name="Light Shading Accent 6" w:semiHidden="0" w:uiPriority="60" w:unhideWhenUsed="0"/>
-    <w:lsdException w:name="Light List Accent 6" w:semiHidden="0" w:uiPriority="61" w:unhideWhenUsed="0"/>
-    <w:lsdException w:name="Light Grid Accent 6" w:semiHidden="0" w:uiPriority="62" w:unhideWhenUsed="0"/>
-    <w:lsdException w:name="Medium Shading 1 Accent 6" w:semiHidden="0" w:uiPriority="63" w:unhideWhenUsed="0"/>
-    <w:lsdException w:name="Medium Shading 2 Accent 6" w:semiHidden="0" w:uiPriority="64" w:unhideWhenUsed="0"/>
-    <w:lsdException w:name="Medium List 1 Accent 6" w:semiHidden="0" w:uiPriority="65" w:unhideWhenUsed="0"/>
-    <w:lsdException w:name="Medium List 2 Accent 6" w:semiHidden="0" w:uiPriority="66" w:unhideWhenUsed="0"/>
-    <w:lsdException w:name="Medium Grid 1 Accent 6" w:semiHidden="0" w:uiPriority="67" w:unhideWhenUsed="0"/>
-    <w:lsdException w:name="Medium Grid 2 Accent 6" w:semiHidden="0" w:uiPriority="68" w:unhideWhenUsed="0"/>
-    <w:lsdException w:name="Medium Grid 3 Accent 6" w:semiHidden="0" w:uiPriority="69" w:unhideWhenUsed="0"/>
-    <w:lsdException w:name="Dark List Accent 6" w:semiHidden="0" w:uiPriority="70" w:unhideWhenUsed="0"/>
-    <w:lsdException w:name="Colorful Shading Accent 6" w:semiHidden="0" w:uiPriority="71" w:unhideWhenUsed="0"/>
-    <w:lsdException w:name="Colorful List Accent 6" w:semiHidden="0" w:uiPriority="72" w:unhideWhenUsed="0"/>
-    <w:lsdException w:name="Colorful Grid Accent 6" w:semiHidden="0" w:uiPriority="73" w:unhideWhenUsed="0"/>
-    <w:lsdException w:name="Subtle Emphasis" w:semiHidden="0" w:uiPriority="19" w:unhideWhenUsed="0" w:qFormat="1"/>
-    <w:lsdException w:name="Intense Emphasis" w:semiHidden="0" w:uiPriority="21" w:unhideWhenUsed="0" w:qFormat="1"/>
-    <w:lsdException w:name="Subtle Reference" w:semiHidden="0" w:uiPriority="31" w:unhideWhenUsed="0" w:qFormat="1"/>
-    <w:lsdException w:name="Intense Reference" w:semiHidden="0" w:uiPriority="32" w:unhideWhenUsed="0" w:qFormat="1"/>
-    <w:lsdException w:name="Book Title" w:semiHidden="0" w:uiPriority="33" w:unhideWhenUsed="0" w:qFormat="1"/>
-    <w:lsdException w:name="Bibliography" w:uiPriority="37"/>
-    <w:lsdException w:name="TOC Heading" w:uiPriority="39" w:qFormat="1"/>
+  <w:latentStyles w:defLockedState="0" w:defUIPriority="99" w:defSemiHidden="0" w:defUnhideWhenUsed="0" w:defQFormat="0" w:count="371">
+    <w:lsdException w:name="Normal" w:uiPriority="0" w:qFormat="1"/>
+    <w:lsdException w:name="heading 1" w:uiPriority="9" w:qFormat="1"/>
+    <w:lsdException w:name="heading 2" w:semiHidden="1" w:uiPriority="9" w:unhideWhenUsed="1" w:qFormat="1"/>
+    <w:lsdException w:name="heading 3" w:semiHidden="1" w:uiPriority="9" w:unhideWhenUsed="1" w:qFormat="1"/>
+    <w:lsdException w:name="heading 4" w:semiHidden="1" w:uiPriority="9" w:unhideWhenUsed="1" w:qFormat="1"/>
+    <w:lsdException w:name="heading 5" w:semiHidden="1" w:uiPriority="9" w:unhideWhenUsed="1" w:qFormat="1"/>
+    <w:lsdException w:name="heading 6" w:semiHidden="1" w:uiPriority="9" w:unhideWhenUsed="1" w:qFormat="1"/>
+    <w:lsdException w:name="heading 7" w:semiHidden="1" w:uiPriority="9" w:unhideWhenUsed="1" w:qFormat="1"/>
+    <w:lsdException w:name="heading 8" w:semiHidden="1" w:uiPriority="9" w:unhideWhenUsed="1" w:qFormat="1"/>
+    <w:lsdException w:name="heading 9" w:semiHidden="1" w:uiPriority="9" w:unhideWhenUsed="1" w:qFormat="1"/>
+    <w:lsdException w:name="index 1" w:semiHidden="1" w:unhideWhenUsed="1"/>
+    <w:lsdException w:name="index 2" w:semiHidden="1" w:unhideWhenUsed="1"/>
+    <w:lsdException w:name="index 3" w:semiHidden="1" w:unhideWhenUsed="1"/>
+    <w:lsdException w:name="index 4" w:semiHidden="1" w:unhideWhenUsed="1"/>
+    <w:lsdException w:name="index 5" w:semiHidden="1" w:unhideWhenUsed="1"/>
+    <w:lsdException w:name="index 6" w:semiHidden="1" w:unhideWhenUsed="1"/>
+    <w:lsdException w:name="index 7" w:semiHidden="1" w:unhideWhenUsed="1"/>
+    <w:lsdException w:name="index 8" w:semiHidden="1" w:unhideWhenUsed="1"/>
+    <w:lsdException w:name="index 9" w:semiHidden="1" w:unhideWhenUsed="1"/>
+    <w:lsdException w:name="toc 1" w:semiHidden="1" w:uiPriority="39" w:unhideWhenUsed="1"/>
+    <w:lsdException w:name="toc 2" w:semiHidden="1" w:uiPriority="39" w:unhideWhenUsed="1"/>
+    <w:lsdException w:name="toc 3" w:semiHidden="1" w:uiPriority="39" w:unhideWhenUsed="1"/>
+    <w:lsdException w:name="toc 4" w:semiHidden="1" w:uiPriority="39" w:unhideWhenUsed="1"/>
+    <w:lsdException w:name="toc 5" w:semiHidden="1" w:uiPriority="39" w:unhideWhenUsed="1"/>
+    <w:lsdException w:name="toc 6" w:semiHidden="1" w:uiPriority="39" w:unhideWhenUsed="1"/>
+    <w:lsdException w:name="toc 7" w:semiHidden="1" w:uiPriority="39" w:unhideWhenUsed="1"/>
+    <w:lsdException w:name="toc 8" w:semiHidden="1" w:uiPriority="39" w:unhideWhenUsed="1"/>
+    <w:lsdException w:name="toc 9" w:semiHidden="1" w:uiPriority="39" w:unhideWhenUsed="1"/>
+    <w:lsdException w:name="Normal Indent" w:semiHidden="1" w:unhideWhenUsed="1"/>
+    <w:lsdException w:name="footnote text" w:semiHidden="1" w:unhideWhenUsed="1"/>
+    <w:lsdException w:name="annotation text" w:semiHidden="1" w:unhideWhenUsed="1"/>
+    <w:lsdException w:name="header" w:semiHidden="1" w:unhideWhenUsed="1"/>
+    <w:lsdException w:name="footer" w:semiHidden="1" w:unhideWhenUsed="1"/>
+    <w:lsdException w:name="index heading" w:semiHidden="1" w:unhideWhenUsed="1"/>
+    <w:lsdException w:name="caption" w:semiHidden="1" w:uiPriority="35" w:unhideWhenUsed="1" w:qFormat="1"/>
+    <w:lsdException w:name="table of figures" w:semiHidden="1" w:unhideWhenUsed="1"/>
+    <w:lsdException w:name="envelope address" w:semiHidden="1" w:unhideWhenUsed="1"/>
+    <w:lsdException w:name="envelope return" w:semiHidden="1" w:unhideWhenUsed="1"/>
+    <w:lsdException w:name="footnote reference" w:semiHidden="1" w:unhideWhenUsed="1"/>
+    <w:lsdException w:name="annotation reference" w:semiHidden="1" w:unhideWhenUsed="1"/>
+    <w:lsdException w:name="line number" w:semiHidden="1" w:unhideWhenUsed="1"/>
+    <w:lsdException w:name="page number" w:semiHidden="1" w:unhideWhenUsed="1"/>
+    <w:lsdException w:name="endnote reference" w:semiHidden="1" w:unhideWhenUsed="1"/>
+    <w:lsdException w:name="endnote text" w:semiHidden="1" w:unhideWhenUsed="1"/>
+    <w:lsdException w:name="table of authorities" w:semiHidden="1" w:unhideWhenUsed="1"/>
+    <w:lsdException w:name="macro" w:semiHidden="1" w:unhideWhenUsed="1"/>
+    <w:lsdException w:name="toa heading" w:semiHidden="1" w:unhideWhenUsed="1"/>
+    <w:lsdException w:name="List" w:semiHidden="1" w:unhideWhenUsed="1"/>
+    <w:lsdException w:name="List Bullet" w:semiHidden="1" w:unhideWhenUsed="1"/>
+    <w:lsdException w:name="List Number" w:semiHidden="1" w:unhideWhenUsed="1"/>
+    <w:lsdException w:name="List 2" w:semiHidden="1" w:unhideWhenUsed="1"/>
+    <w:lsdException w:name="List 3" w:semiHidden="1" w:unhideWhenUsed="1"/>
+    <w:lsdException w:name="List 4" w:semiHidden="1" w:unhideWhenUsed="1"/>
+    <w:lsdException w:name="List 5" w:semiHidden="1" w:unhideWhenUsed="1"/>
+    <w:lsdException w:name="List Bullet 2" w:semiHidden="1" w:unhideWhenUsed="1"/>
+    <w:lsdException w:name="List Bullet 3" w:semiHidden="1" w:unhideWhenUsed="1"/>
+    <w:lsdException w:name="List Bullet 4" w:semiHidden="1" w:unhideWhenUsed="1"/>
+    <w:lsdException w:name="List Bullet 5" w:semiHidden="1" w:unhideWhenUsed="1"/>
+    <w:lsdException w:name="List Number 2" w:semiHidden="1" w:unhideWhenUsed="1"/>
+    <w:lsdException w:name="List Number 3" w:semiHidden="1" w:unhideWhenUsed="1"/>
+    <w:lsdException w:name="List Number 4" w:semiHidden="1" w:unhideWhenUsed="1"/>
+    <w:lsdException w:name="List Number 5" w:semiHidden="1" w:unhideWhenUsed="1"/>
+    <w:lsdException w:name="Title" w:uiPriority="10" w:qFormat="1"/>
+    <w:lsdException w:name="Closing" w:semiHidden="1" w:unhideWhenUsed="1"/>
+    <w:lsdException w:name="Signature" w:semiHidden="1" w:unhideWhenUsed="1"/>
+    <w:lsdException w:name="Default Paragraph Font" w:semiHidden="1" w:uiPriority="1" w:unhideWhenUsed="1"/>
+    <w:lsdException w:name="Body Text" w:semiHidden="1" w:unhideWhenUsed="1"/>
+    <w:lsdException w:name="Body Text Indent" w:semiHidden="1" w:unhideWhenUsed="1"/>
+    <w:lsdException w:name="List Continue" w:semiHidden="1" w:unhideWhenUsed="1"/>
+    <w:lsdException w:name="List Continue 2" w:semiHidden="1" w:unhideWhenUsed="1"/>
+    <w:lsdException w:name="List Continue 3" w:semiHidden="1" w:unhideWhenUsed="1"/>
+    <w:lsdException w:name="List Continue 4" w:semiHidden="1" w:unhideWhenUsed="1"/>
+    <w:lsdException w:name="List Continue 5" w:semiHidden="1" w:unhideWhenUsed="1"/>
+    <w:lsdException w:name="Message Header" w:semiHidden="1" w:unhideWhenUsed="1"/>
+    <w:lsdException w:name="Subtitle" w:uiPriority="11" w:qFormat="1"/>
+    <w:lsdException w:name="Salutation" w:semiHidden="1" w:unhideWhenUsed="1"/>
+    <w:lsdException w:name="Date" w:semiHidden="1" w:unhideWhenUsed="1"/>
+    <w:lsdException w:name="Body Text First Indent" w:semiHidden="1" w:unhideWhenUsed="1"/>
+    <w:lsdException w:name="Body Text First Indent 2" w:semiHidden="1" w:unhideWhenUsed="1"/>
+    <w:lsdException w:name="Note Heading" w:semiHidden="1" w:unhideWhenUsed="1"/>
+    <w:lsdException w:name="Body Text 2" w:semiHidden="1" w:unhideWhenUsed="1"/>
+    <w:lsdException w:name="Body Text 3" w:semiHidden="1" w:unhideWhenUsed="1"/>
+    <w:lsdException w:name="Body Text Indent 2" w:semiHidden="1" w:unhideWhenUsed="1"/>
+    <w:lsdException w:name="Body Text Indent 3" w:semiHidden="1" w:unhideWhenUsed="1"/>
+    <w:lsdException w:name="Block Text" w:semiHidden="1" w:unhideWhenUsed="1"/>
+    <w:lsdException w:name="Hyperlink" w:semiHidden="1" w:unhideWhenUsed="1"/>
+    <w:lsdException w:name="FollowedHyperlink" w:semiHidden="1" w:unhideWhenUsed="1"/>
+    <w:lsdException w:name="Strong" w:uiPriority="22" w:qFormat="1"/>
+    <w:lsdException w:name="Emphasis" w:uiPriority="20" w:qFormat="1"/>
+    <w:lsdException w:name="Document Map" w:semiHidden="1" w:unhideWhenUsed="1"/>
+    <w:lsdException w:name="Plain Text" w:semiHidden="1" w:unhideWhenUsed="1"/>
+    <w:lsdException w:name="E-mail Signature" w:semiHidden="1" w:unhideWhenUsed="1"/>
+    <w:lsdException w:name="HTML Top of Form" w:semiHidden="1" w:unhideWhenUsed="1"/>
+    <w:lsdException w:name="HTML Bottom of Form" w:semiHidden="1" w:unhideWhenUsed="1"/>
+    <w:lsdException w:name="Normal (Web)" w:semiHidden="1" w:unhideWhenUsed="1"/>
+    <w:lsdException w:name="HTML Acronym" w:semiHidden="1" w:unhideWhenUsed="1"/>
+    <w:lsdException w:name="HTML Address" w:semiHidden="1" w:unhideWhenUsed="1"/>
+    <w:lsdException w:name="HTML Cite" w:semiHidden="1" w:unhideWhenUsed="1"/>
+    <w:lsdException w:name="HTML Code" w:semiHidden="1" w:unhideWhenUsed="1"/>
+    <w:lsdException w:name="HTML Definition" w:semiHidden="1" w:unhideWhenUsed="1"/>
+    <w:lsdException w:name="HTML Keyboard" w:semiHidden="1" w:unhideWhenUsed="1"/>
+    <w:lsdException w:name="HTML Preformatted" w:semiHidden="1" w:unhideWhenUsed="1"/>
+    <w:lsdException w:name="HTML Sample" w:semiHidden="1" w:unhideWhenUsed="1"/>
+    <w:lsdException w:name="HTML Typewriter" w:semiHidden="1" w:unhideWhenUsed="1"/>
+    <w:lsdException w:name="HTML Variable" w:semiHidden="1" w:unhideWhenUsed="1"/>
+    <w:lsdException w:name="Normal Table" w:semiHidden="1" w:unhideWhenUsed="1"/>
+    <w:lsdException w:name="annotation subject" w:semiHidden="1" w:unhideWhenUsed="1"/>
+    <w:lsdException w:name="No List" w:semiHidden="1" w:unhideWhenUsed="1"/>
+    <w:lsdException w:name="Outline List 1" w:semiHidden="1" w:unhideWhenUsed="1"/>
+    <w:lsdException w:name="Outline List 2" w:semiHidden="1" w:unhideWhenUsed="1"/>
+    <w:lsdException w:name="Outline List 3" w:semiHidden="1" w:unhideWhenUsed="1"/>
+    <w:lsdException w:name="Table Simple 1" w:semiHidden="1" w:unhideWhenUsed="1"/>
+    <w:lsdException w:name="Table Simple 2" w:semiHidden="1" w:unhideWhenUsed="1"/>
+    <w:lsdException w:name="Table Simple 3" w:semiHidden="1" w:unhideWhenUsed="1"/>
+    <w:lsdException w:name="Table Classic 1" w:semiHidden="1" w:unhideWhenUsed="1"/>
+    <w:lsdException w:name="Table Classic 2" w:semiHidden="1" w:unhideWhenUsed="1"/>
+    <w:lsdException w:name="Table Classic 3" w:semiHidden="1" w:unhideWhenUsed="1"/>
+    <w:lsdException w:name="Table Classic 4" w:semiHidden="1" w:unhideWhenUsed="1"/>
+    <w:lsdException w:name="Table Colorful 1" w:semiHidden="1" w:unhideWhenUsed="1"/>
+    <w:lsdException w:name="Table Colorful 2" w:semiHidden="1" w:unhideWhenUsed="1"/>
+    <w:lsdException w:name="Table Colorful 3" w:semiHidden="1" w:unhideWhenUsed="1"/>
+    <w:lsdException w:name="Table Columns 1" w:semiHidden="1" w:unhideWhenUsed="1"/>
+    <w:lsdException w:name="Table Columns 2" w:semiHidden="1" w:unhideWhenUsed="1"/>
+    <w:lsdException w:name="Table Columns 3" w:semiHidden="1" w:unhideWhenUsed="1"/>
+    <w:lsdException w:name="Table Columns 4" w:semiHidden="1" w:unhideWhenUsed="1"/>
+    <w:lsdException w:name="Table Columns 5" w:semiHidden="1" w:unhideWhenUsed="1"/>
+    <w:lsdException w:name="Table Grid 1" w:semiHidden="1" w:unhideWhenUsed="1"/>
+    <w:lsdException w:name="Table Grid 2" w:semiHidden="1" w:unhideWhenUsed="1"/>
+    <w:lsdException w:name="Table Grid 3" w:semiHidden="1" w:unhideWhenUsed="1"/>
+    <w:lsdException w:name="Table Grid 4" w:semiHidden="1" w:unhideWhenUsed="1"/>
+    <w:lsdException w:name="Table Grid 5" w:semiHidden="1" w:unhideWhenUsed="1"/>
+    <w:lsdException w:name="Table Grid 6" w:semiHidden="1" w:unhideWhenUsed="1"/>
+    <w:lsdException w:name="Table Grid 7" w:semiHidden="1" w:unhideWhenUsed="1"/>
+    <w:lsdException w:name="Table Grid 8" w:semiHidden="1" w:unhideWhenUsed="1"/>
+    <w:lsdException w:name="Table List 1" w:semiHidden="1" w:unhideWhenUsed="1"/>
+    <w:lsdException w:name="Table List 2" w:semiHidden="1" w:unhideWhenUsed="1"/>
+    <w:lsdException w:name="Table List 3" w:semiHidden="1" w:unhideWhenUsed="1"/>
+    <w:lsdException w:name="Table List 4" w:semiHidden="1" w:unhideWhenUsed="1"/>
+    <w:lsdException w:name="Table List 5" w:semiHidden="1" w:unhideWhenUsed="1"/>
+    <w:lsdException w:name="Table List 6" w:semiHidden="1" w:unhideWhenUsed="1"/>
+    <w:lsdException w:name="Table List 7" w:semiHidden="1" w:unhideWhenUsed="1"/>
+    <w:lsdException w:name="Table List 8" w:semiHidden="1" w:unhideWhenUsed="1"/>
+    <w:lsdException w:name="Table 3D effects 1" w:semiHidden="1" w:unhideWhenUsed="1"/>
+    <w:lsdException w:name="Table 3D effects 2" w:semiHidden="1" w:unhideWhenUsed="1"/>
+    <w:lsdException w:name="Table 3D effects 3" w:semiHidden="1" w:unhideWhenUsed="1"/>
+    <w:lsdException w:name="Table Contemporary" w:semiHidden="1" w:unhideWhenUsed="1"/>
+    <w:lsdException w:name="Table Elegant" w:semiHidden="1" w:unhideWhenUsed="1"/>
+    <w:lsdException w:name="Table Professional" w:semiHidden="1" w:unhideWhenUsed="1"/>
+    <w:lsdException w:name="Table Subtle 1" w:semiHidden="1" w:unhideWhenUsed="1"/>
+    <w:lsdException w:name="Table Subtle 2" w:semiHidden="1" w:unhideWhenUsed="1"/>
+    <w:lsdException w:name="Table Web 1" w:semiHidden="1" w:unhideWhenUsed="1"/>
+    <w:lsdException w:name="Table Web 2" w:semiHidden="1" w:unhideWhenUsed="1"/>
+    <w:lsdException w:name="Table Web 3" w:semiHidden="1" w:unhideWhenUsed="1"/>
+    <w:lsdException w:name="Balloon Text" w:semiHidden="1" w:unhideWhenUsed="1"/>
+    <w:lsdException w:name="Table Grid" w:uiPriority="59"/>
+    <w:lsdException w:name="Table Theme" w:semiHidden="1" w:unhideWhenUsed="1"/>
+    <w:lsdException w:name="Placeholder Text" w:semiHidden="1"/>
+    <w:lsdException w:name="No Spacing" w:uiPriority="1" w:qFormat="1"/>
+    <w:lsdException w:name="Light Shading" w:uiPriority="60"/>
+    <w:lsdException w:name="Light List" w:uiPriority="61"/>
+    <w:lsdException w:name="Light Grid" w:uiPriority="62"/>
+    <w:lsdException w:name="Medium Shading 1" w:uiPriority="63"/>
+    <w:lsdException w:name="Medium Shading 2" w:uiPriority="64"/>
+    <w:lsdException w:name="Medium List 1" w:uiPriority="65"/>
+    <w:lsdException w:name="Medium List 2" w:uiPriority="66"/>
+    <w:lsdException w:name="Medium Grid 1" w:uiPriority="67"/>
+    <w:lsdException w:name="Medium Grid 2" w:uiPriority="68"/>
+    <w:lsdException w:name="Medium Grid 3" w:uiPriority="69"/>
+    <w:lsdException w:name="Dark List" w:uiPriority="70"/>
+    <w:lsdException w:name="Colorful Shading" w:uiPriority="71"/>
+    <w:lsdException w:name="Colorful List" w:uiPriority="72"/>
+    <w:lsdException w:name="Colorful Grid" w:uiPriority="73"/>
+    <w:lsdException w:name="Light Shading Accent 1" w:uiPriority="60"/>
+    <w:lsdException w:name="Light List Accent 1" w:uiPriority="61"/>
+    <w:lsdException w:name="Light Grid Accent 1" w:uiPriority="62"/>
+    <w:lsdException w:name="Medium Shading 1 Accent 1" w:uiPriority="63"/>
+    <w:lsdException w:name="Medium Shading 2 Accent 1" w:uiPriority="64"/>
+    <w:lsdException w:name="Medium List 1 Accent 1" w:uiPriority="65"/>
+    <w:lsdException w:name="Revision" w:semiHidden="1"/>
+    <w:lsdException w:name="List Paragraph" w:uiPriority="34" w:qFormat="1"/>
+    <w:lsdException w:name="Quote" w:uiPriority="29" w:qFormat="1"/>
+    <w:lsdException w:name="Intense Quote" w:uiPriority="30" w:qFormat="1"/>
+    <w:lsdException w:name="Medium List 2 Accent 1" w:uiPriority="66"/>
+    <w:lsdException w:name="Medium Grid 1 Accent 1" w:uiPriority="67"/>
+    <w:lsdException w:name="Medium Grid 2 Accent 1" w:uiPriority="68"/>
+    <w:lsdException w:name="Medium Grid 3 Accent 1" w:uiPriority="69"/>
+    <w:lsdException w:name="Dark List Accent 1" w:uiPriority="70"/>
+    <w:lsdException w:name="Colorful Shading Accent 1" w:uiPriority="71"/>
+    <w:lsdException w:name="Colorful List Accent 1" w:uiPriority="72"/>
+    <w:lsdException w:name="Colorful Grid Accent 1" w:uiPriority="73"/>
+    <w:lsdException w:name="Light Shading Accent 2" w:uiPriority="60"/>
+    <w:lsdException w:name="Light List Accent 2" w:uiPriority="61"/>
+    <w:lsdException w:name="Light Grid Accent 2" w:uiPriority="62"/>
+    <w:lsdException w:name="Medium Shading 1 Accent 2" w:uiPriority="63"/>
+    <w:lsdException w:name="Medium Shading 2 Accent 2" w:uiPriority="64"/>
+    <w:lsdException w:name="Medium List 1 Accent 2" w:uiPriority="65"/>
+    <w:lsdException w:name="Medium List 2 Accent 2" w:uiPriority="66"/>
+    <w:lsdException w:name="Medium Grid 1 Accent 2" w:uiPriority="67"/>
+    <w:lsdException w:name="Medium Grid 2 Accent 2" w:uiPriority="68"/>
+    <w:lsdException w:name="Medium Grid 3 Accent 2" w:uiPriority="69"/>
+    <w:lsdException w:name="Dark List Accent 2" w:uiPriority="70"/>
+    <w:lsdException w:name="Colorful Shading Accent 2" w:uiPriority="71"/>
+    <w:lsdException w:name="Colorful List Accent 2" w:uiPriority="72"/>
+    <w:lsdException w:name="Colorful Grid Accent 2" w:uiPriority="73"/>
+    <w:lsdException w:name="Light Shading Accent 3" w:uiPriority="60"/>
+    <w:lsdException w:name="Light List Accent 3" w:uiPriority="61"/>
+    <w:lsdException w:name="Light Grid Accent 3" w:uiPriority="62"/>
+    <w:lsdException w:name="Medium Shading 1 Accent 3" w:uiPriority="63"/>
+    <w:lsdException w:name="Medium Shading 2 Accent 3" w:uiPriority="64"/>
+    <w:lsdException w:name="Medium List 1 Accent 3" w:uiPriority="65"/>
+    <w:lsdException w:name="Medium List 2 Accent 3" w:uiPriority="66"/>
+    <w:lsdException w:name="Medium Grid 1 Accent 3" w:uiPriority="67"/>
+    <w:lsdException w:name="Medium Grid 2 Accent 3" w:uiPriority="68"/>
+    <w:lsdException w:name="Medium Grid 3 Accent 3" w:uiPriority="69"/>
+    <w:lsdException w:name="Dark List Accent 3" w:uiPriority="70"/>
+    <w:lsdException w:name="Colorful Shading Accent 3" w:uiPriority="71"/>
+    <w:lsdException w:name="Colorful List Accent 3" w:uiPriority="72"/>
+    <w:lsdException w:name="Colorful Grid Accent 3" w:uiPriority="73"/>
+    <w:lsdException w:name="Light Shading Accent 4" w:uiPriority="60"/>
+    <w:lsdException w:name="Light List Accent 4" w:uiPriority="61"/>
+    <w:lsdException w:name="Light Grid Accent 4" w:uiPriority="62"/>
+    <w:lsdException w:name="Medium Shading 1 Accent 4" w:uiPriority="63"/>
+    <w:lsdException w:name="Medium Shading 2 Accent 4" w:uiPriority="64"/>
+    <w:lsdException w:name="Medium List 1 Accent 4" w:uiPriority="65"/>
+    <w:lsdException w:name="Medium List 2 Accent 4" w:uiPriority="66"/>
+    <w:lsdException w:name="Medium Grid 1 Accent 4" w:uiPriority="67"/>
+    <w:lsdException w:name="Medium Grid 2 Accent 4" w:uiPriority="68"/>
+    <w:lsdException w:name="Medium Grid 3 Accent 4" w:uiPriority="69"/>
+    <w:lsdException w:name="Dark List Accent 4" w:uiPriority="70"/>
+    <w:lsdException w:name="Colorful Shading Accent 4" w:uiPriority="71"/>
+    <w:lsdException w:name="Colorful List Accent 4" w:uiPriority="72"/>
+    <w:lsdException w:name="Colorful Grid Accent 4" w:uiPriority="73"/>
+    <w:lsdException w:name="Light Shading Accent 5" w:uiPriority="60"/>
+    <w:lsdException w:name="Light List Accent 5" w:uiPriority="61"/>
+    <w:lsdException w:name="Light Grid Accent 5" w:uiPriority="62"/>
+    <w:lsdException w:name="Medium Shading 1 Accent 5" w:uiPriority="63"/>
+    <w:lsdException w:name="Medium Shading 2 Accent 5" w:uiPriority="64"/>
+    <w:lsdException w:name="Medium List 1 Accent 5" w:uiPriority="65"/>
+    <w:lsdException w:name="Medium List 2 Accent 5" w:uiPriority="66"/>
+    <w:lsdException w:name="Medium Grid 1 Accent 5" w:uiPriority="67"/>
+    <w:lsdException w:name="Medium Grid 2 Accent 5" w:uiPriority="68"/>
+    <w:lsdException w:name="Medium Grid 3 Accent 5" w:uiPriority="69"/>
+    <w:lsdException w:name="Dark List Accent 5" w:uiPriority="70"/>
+    <w:lsdException w:name="Colorful Shading Accent 5" w:uiPriority="71"/>
+    <w:lsdException w:name="Colorful List Accent 5" w:uiPriority="72"/>
+    <w:lsdException w:name="Colorful Grid Accent 5" w:uiPriority="73"/>
+    <w:lsdException w:name="Light Shading Accent 6" w:uiPriority="60"/>
+    <w:lsdException w:name="Light List Accent 6" w:uiPriority="61"/>
+    <w:lsdException w:name="Light Grid Accent 6" w:uiPriority="62"/>
+    <w:lsdException w:name="Medium Shading 1 Accent 6" w:uiPriority="63"/>
+    <w:lsdException w:name="Medium Shading 2 Accent 6" w:uiPriority="64"/>
+    <w:lsdException w:name="Medium List 1 Accent 6" w:uiPriority="65"/>
+    <w:lsdException w:name="Medium List 2 Accent 6" w:uiPriority="66"/>
+    <w:lsdException w:name="Medium Grid 1 Accent 6" w:uiPriority="67"/>
+    <w:lsdException w:name="Medium Grid 2 Accent 6" w:uiPriority="68"/>
+    <w:lsdException w:name="Medium Grid 3 Accent 6" w:uiPriority="69"/>
+    <w:lsdException w:name="Dark List Accent 6" w:uiPriority="70"/>
+    <w:lsdException w:name="Colorful Shading Accent 6" w:uiPriority="71"/>
+    <w:lsdException w:name="Colorful List Accent 6" w:uiPriority="72"/>
+    <w:lsdException w:name="Colorful Grid Accent 6" w:uiPriority="73"/>
+    <w:lsdException w:name="Subtle Emphasis" w:uiPriority="19" w:qFormat="1"/>
+    <w:lsdException w:name="Intense Emphasis" w:uiPriority="21" w:qFormat="1"/>
+    <w:lsdException w:name="Subtle Reference" w:uiPriority="31" w:qFormat="1"/>
+    <w:lsdException w:name="Intense Reference" w:uiPriority="32" w:qFormat="1"/>
+    <w:lsdException w:name="Book Title" w:uiPriority="33" w:qFormat="1"/>
+    <w:lsdException w:name="Bibliography" w:semiHidden="1" w:uiPriority="37" w:unhideWhenUsed="1"/>
+    <w:lsdException w:name="TOC Heading" w:semiHidden="1" w:uiPriority="39" w:unhideWhenUsed="1" w:qFormat="1"/>
+    <w:lsdException w:name="Plain Table 1" w:uiPriority="41"/>
+    <w:lsdException w:name="Plain Table 2" w:uiPriority="42"/>
+    <w:lsdException w:name="Plain Table 3" w:uiPriority="43"/>
+    <w:lsdException w:name="Plain Table 4" w:uiPriority="44"/>
+    <w:lsdException w:name="Plain Table 5" w:uiPriority="45"/>
+    <w:lsdException w:name="Grid Table Light" w:uiPriority="40"/>
+    <w:lsdException w:name="Grid Table 1 Light" w:uiPriority="46"/>
+    <w:lsdException w:name="Grid Table 2" w:uiPriority="47"/>
+    <w:lsdException w:name="Grid Table 3" w:uiPriority="48"/>
+    <w:lsdException w:name="Grid Table 4" w:uiPriority="49"/>
+    <w:lsdException w:name="Grid Table 5 Dark" w:uiPriority="50"/>
+    <w:lsdException w:name="Grid Table 6 Colorful" w:uiPriority="51"/>
+    <w:lsdException w:name="Grid Table 7 Colorful" w:uiPriority="52"/>
+    <w:lsdException w:name="Grid Table 1 Light Accent 1" w:uiPriority="46"/>
+    <w:lsdException w:name="Grid Table 2 Accent 1" w:uiPriority="47"/>
+    <w:lsdException w:name="Grid Table 3 Accent 1" w:uiPriority="48"/>
+    <w:lsdException w:name="Grid Table 4 Accent 1" w:uiPriority="49"/>
+    <w:lsdException w:name="Grid Table 5 Dark Accent 1" w:uiPriority="50"/>
+    <w:lsdException w:name="Grid Table 6 Colorful Accent 1" w:uiPriority="51"/>
+    <w:lsdException w:name="Grid Table 7 Colorful Accent 1" w:uiPriority="52"/>
+    <w:lsdException w:name="Grid Table 1 Light Accent 2" w:uiPriority="46"/>
+    <w:lsdException w:name="Grid Table 2 Accent 2" w:uiPriority="47"/>
+    <w:lsdException w:name="Grid Table 3 Accent 2" w:uiPriority="48"/>
+    <w:lsdException w:name="Grid Table 4 Accent 2" w:uiPriority="49"/>
+    <w:lsdException w:name="Grid Table 5 Dark Accent 2" w:uiPriority="50"/>
+    <w:lsdException w:name="Grid Table 6 Colorful Accent 2" w:uiPriority="51"/>
+    <w:lsdException w:name="Grid Table 7 Colorful Accent 2" w:uiPriority="52"/>
+    <w:lsdException w:name="Grid Table 1 Light Accent 3" w:uiPriority="46"/>
+    <w:lsdException w:name="Grid Table 2 Accent 3" w:uiPriority="47"/>
+    <w:lsdException w:name="Grid Table 3 Accent 3" w:uiPriority="48"/>
+    <w:lsdException w:name="Grid Table 4 Accent 3" w:uiPriority="49"/>
+    <w:lsdException w:name="Grid Table 5 Dark Accent 3" w:uiPriority="50"/>
+    <w:lsdException w:name="Grid Table 6 Colorful Accent 3" w:uiPriority="51"/>
+    <w:lsdException w:name="Grid Table 7 Colorful Accent 3" w:uiPriority="52"/>
+    <w:lsdException w:name="Grid Table 1 Light Accent 4" w:uiPriority="46"/>
+    <w:lsdException w:name="Grid Table 2 Accent 4" w:uiPriority="47"/>
+    <w:lsdException w:name="Grid Table 3 Accent 4" w:uiPriority="48"/>
+    <w:lsdException w:name="Grid Table 4 Accent 4" w:uiPriority="49"/>
+    <w:lsdException w:name="Grid Table 5 Dark Accent 4" w:uiPriority="50"/>
+    <w:lsdException w:name="Grid Table 6 Colorful Accent 4" w:uiPriority="51"/>
+    <w:lsdException w:name="Grid Table 7 Colorful Accent 4" w:uiPriority="52"/>
+    <w:lsdException w:name="Grid Table 1 Light Accent 5" w:uiPriority="46"/>
+    <w:lsdException w:name="Grid Table 2 Accent 5" w:uiPriority="47"/>
+    <w:lsdException w:name="Grid Table 3 Accent 5" w:uiPriority="48"/>
+    <w:lsdException w:name="Grid Table 4 Accent 5" w:uiPriority="49"/>
+    <w:lsdException w:name="Grid Table 5 Dark Accent 5" w:uiPriority="50"/>
+    <w:lsdException w:name="Grid Table 6 Colorful Accent 5" w:uiPriority="51"/>
+    <w:lsdException w:name="Grid Table 7 Colorful Accent 5" w:uiPriority="52"/>
+    <w:lsdException w:name="Grid Table 1 Light Accent 6" w:uiPriority="46"/>
+    <w:lsdException w:name="Grid Table 2 Accent 6" w:uiPriority="47"/>
+    <w:lsdException w:name="Grid Table 3 Accent 6" w:uiPriority="48"/>
+    <w:lsdException w:name="Grid Table 4 Accent 6" w:uiPriority="49"/>
+    <w:lsdException w:name="Grid Table 5 Dark Accent 6" w:uiPriority="50"/>
+    <w:lsdException w:name="Grid Table 6 Colorful Accent 6" w:uiPriority="51"/>
+    <w:lsdException w:name="Grid Table 7 Colorful Accent 6" w:uiPriority="52"/>
+    <w:lsdException w:name="List Table 1 Light" w:uiPriority="46"/>
+    <w:lsdException w:name="List Table 2" w:uiPriority="47"/>
+    <w:lsdException w:name="List Table 3" w:uiPriority="48"/>
+    <w:lsdException w:name="List Table 4" w:uiPriority="49"/>
+    <w:lsdException w:name="List Table 5 Dark" w:uiPriority="50"/>
+    <w:lsdException w:name="List Table 6 Colorful" w:uiPriority="51"/>
+    <w:lsdException w:name="List Table 7 Colorful" w:uiPriority="52"/>
+    <w:lsdException w:name="List Table 1 Light Accent 1" w:uiPriority="46"/>
+    <w:lsdException w:name="List Table 2 Accent 1" w:uiPriority="47"/>
+    <w:lsdException w:name="List Table 3 Accent 1" w:uiPriority="48"/>
+    <w:lsdException w:name="List Table 4 Accent 1" w:uiPriority="49"/>
+    <w:lsdException w:name="List Table 5 Dark Accent 1" w:uiPriority="50"/>
+    <w:lsdException w:name="List Table 6 Colorful Accent 1" w:uiPriority="51"/>
+    <w:lsdException w:name="List Table 7 Colorful Accent 1" w:uiPriority="52"/>
+    <w:lsdException w:name="List Table 1 Light Accent 2" w:uiPriority="46"/>
+    <w:lsdException w:name="List Table 2 Accent 2" w:uiPriority="47"/>
+    <w:lsdException w:name="List Table 3 Accent 2" w:uiPriority="48"/>
+    <w:lsdException w:name="List Table 4 Accent 2" w:uiPriority="49"/>
+    <w:lsdException w:name="List Table 5 Dark Accent 2" w:uiPriority="50"/>
+    <w:lsdException w:name="List Table 6 Colorful Accent 2" w:uiPriority="51"/>
+    <w:lsdException w:name="List Table 7 Colorful Accent 2" w:uiPriority="52"/>
+    <w:lsdException w:name="List Table 1 Light Accent 3" w:uiPriority="46"/>
+    <w:lsdException w:name="List Table 2 Accent 3" w:uiPriority="47"/>
+    <w:lsdException w:name="List Table 3 Accent 3" w:uiPriority="48"/>
+    <w:lsdException w:name="List Table 4 Accent 3" w:uiPriority="49"/>
+    <w:lsdException w:name="List Table 5 Dark Accent 3" w:uiPriority="50"/>
+    <w:lsdException w:name="List Table 6 Colorful Accent 3" w:uiPriority="51"/>
+    <w:lsdException w:name="List Table 7 Colorful Accent 3" w:uiPriority="52"/>
+    <w:lsdException w:name="List Table 1 Light Accent 4" w:uiPriority="46"/>
+    <w:lsdException w:name="List Table 2 Accent 4" w:uiPriority="47"/>
+    <w:lsdException w:name="List Table 3 Accent 4" w:uiPriority="48"/>
+    <w:lsdException w:name="List Table 4 Accent 4" w:uiPriority="49"/>
+    <w:lsdException w:name="List Table 5 Dark Accent 4" w:uiPriority="50"/>
+    <w:lsdException w:name="List Table 6 Colorful Accent 4" w:uiPriority="51"/>
+    <w:lsdException w:name="List Table 7 Colorful Accent 4" w:uiPriority="52"/>
+    <w:lsdException w:name="List Table 1 Light Accent 5" w:uiPriority="46"/>
+    <w:lsdException w:name="List Table 2 Accent 5" w:uiPriority="47"/>
+    <w:lsdException w:name="List Table 3 Accent 5" w:uiPriority="48"/>
+    <w:lsdException w:name="List Table 4 Accent 5" w:uiPriority="49"/>
+    <w:lsdException w:name="List Table 5 Dark Accent 5" w:uiPriority="50"/>
+    <w:lsdException w:name="List Table 6 Colorful Accent 5" w:uiPriority="51"/>
+    <w:lsdException w:name="List Table 7 Colorful Accent 5" w:uiPriority="52"/>
+    <w:lsdException w:name="List Table 1 Light Accent 6" w:uiPriority="46"/>
+    <w:lsdException w:name="List Table 2 Accent 6" w:uiPriority="47"/>
+    <w:lsdException w:name="List Table 3 Accent 6" w:uiPriority="48"/>
+    <w:lsdException w:name="List Table 4 Accent 6" w:uiPriority="49"/>
+    <w:lsdException w:name="List Table 5 Dark Accent 6" w:uiPriority="50"/>
+    <w:lsdException w:name="List Table 6 Colorful Accent 6" w:uiPriority="51"/>
+    <w:lsdException w:name="List Table 7 Colorful Accent 6" w:uiPriority="52"/>
   </w:latentStyles>
   <w:style w:type="paragraph" w:default="1" w:styleId="Norml">
     <w:name w:val="Normal"/>
@@ -2830,6 +3012,7 @@
       <w:spacing w:after="0" w:line="240" w:lineRule="auto"/>
     </w:pPr>
     <w:tblPr>
+      <w:tblInd w:w="0" w:type="dxa"/>
       <w:tblBorders>
         <w:top w:val="single" w:sz="4" w:space="0" w:color="auto"/>
         <w:left w:val="single" w:sz="4" w:space="0" w:color="auto"/>
@@ -2838,6 +3021,12 @@
         <w:insideH w:val="single" w:sz="4" w:space="0" w:color="auto"/>
         <w:insideV w:val="single" w:sz="4" w:space="0" w:color="auto"/>
       </w:tblBorders>
+      <w:tblCellMar>
+        <w:top w:w="0" w:type="dxa"/>
+        <w:left w:w="108" w:type="dxa"/>
+        <w:bottom w:w="0" w:type="dxa"/>
+        <w:right w:w="108" w:type="dxa"/>
+      </w:tblCellMar>
     </w:tblPr>
   </w:style>
   <w:style w:type="paragraph" w:styleId="Buborkszveg">
@@ -2889,346 +3078,72 @@
       <w:szCs w:val="18"/>
     </w:rPr>
   </w:style>
-</w:styles>
-</file>
-
-<file path=word/stylesWithEffects.xml><?xml version="1.0" encoding="utf-8"?>
-<w:styles xmlns:wpc="http://schemas.microsoft.com/office/word/2010/wordprocessingCanvas" xmlns:mc="http://schemas.openxmlformats.org/markup-compatibility/2006" xmlns:o="urn:schemas-microsoft-com:office:office" xmlns:r="http://schemas.openxmlformats.org/officeDocument/2006/relationships" xmlns:m="http://schemas.openxmlformats.org/officeDocument/2006/math" xmlns:v="urn:schemas-microsoft-com:vml" xmlns:wp14="http://schemas.microsoft.com/office/word/2010/wordprocessingDrawing" xmlns:wp="http://schemas.openxmlformats.org/drawingml/2006/wordprocessingDrawing" xmlns:w10="urn:schemas-microsoft-com:office:word" xmlns:w="http://schemas.openxmlformats.org/wordprocessingml/2006/main" xmlns:w14="http://schemas.microsoft.com/office/word/2010/wordml" xmlns:wpg="http://schemas.microsoft.com/office/word/2010/wordprocessingGroup" xmlns:wpi="http://schemas.microsoft.com/office/word/2010/wordprocessingInk" xmlns:wne="http://schemas.microsoft.com/office/word/2006/wordml" xmlns:wps="http://schemas.microsoft.com/office/word/2010/wordprocessingShape" mc:Ignorable="w14 wp14">
-  <w:docDefaults>
-    <w:rPrDefault>
-      <w:rPr>
-        <w:rFonts w:asciiTheme="minorHAnsi" w:eastAsiaTheme="minorHAnsi" w:hAnsiTheme="minorHAnsi" w:cstheme="minorHAnsi"/>
-        <w:sz w:val="22"/>
-        <w:szCs w:val="22"/>
-        <w:lang w:val="hu-HU" w:eastAsia="en-US" w:bidi="ar-SA"/>
-      </w:rPr>
-    </w:rPrDefault>
-    <w:pPrDefault>
-      <w:pPr>
-        <w:spacing w:after="200" w:line="276" w:lineRule="auto"/>
-      </w:pPr>
-    </w:pPrDefault>
-  </w:docDefaults>
-  <w:latentStyles w:defLockedState="0" w:defUIPriority="99" w:defSemiHidden="1" w:defUnhideWhenUsed="1" w:defQFormat="0" w:count="267">
-    <w:lsdException w:name="Normal" w:semiHidden="0" w:uiPriority="0" w:unhideWhenUsed="0" w:qFormat="1"/>
-    <w:lsdException w:name="heading 1" w:semiHidden="0" w:uiPriority="9" w:unhideWhenUsed="0" w:qFormat="1"/>
-    <w:lsdException w:name="heading 2" w:uiPriority="9" w:qFormat="1"/>
-    <w:lsdException w:name="heading 3" w:uiPriority="9" w:qFormat="1"/>
-    <w:lsdException w:name="heading 4" w:uiPriority="9" w:qFormat="1"/>
-    <w:lsdException w:name="heading 5" w:uiPriority="9" w:qFormat="1"/>
-    <w:lsdException w:name="heading 6" w:uiPriority="9" w:qFormat="1"/>
-    <w:lsdException w:name="heading 7" w:uiPriority="9" w:qFormat="1"/>
-    <w:lsdException w:name="heading 8" w:uiPriority="9" w:qFormat="1"/>
-    <w:lsdException w:name="heading 9" w:uiPriority="9" w:qFormat="1"/>
-    <w:lsdException w:name="toc 1" w:uiPriority="39"/>
-    <w:lsdException w:name="toc 2" w:uiPriority="39"/>
-    <w:lsdException w:name="toc 3" w:uiPriority="39"/>
-    <w:lsdException w:name="toc 4" w:uiPriority="39"/>
-    <w:lsdException w:name="toc 5" w:uiPriority="39"/>
-    <w:lsdException w:name="toc 6" w:uiPriority="39"/>
-    <w:lsdException w:name="toc 7" w:uiPriority="39"/>
-    <w:lsdException w:name="toc 8" w:uiPriority="39"/>
-    <w:lsdException w:name="toc 9" w:uiPriority="39"/>
-    <w:lsdException w:name="caption" w:uiPriority="35" w:qFormat="1"/>
-    <w:lsdException w:name="Title" w:semiHidden="0" w:uiPriority="10" w:unhideWhenUsed="0" w:qFormat="1"/>
-    <w:lsdException w:name="Default Paragraph Font" w:uiPriority="1"/>
-    <w:lsdException w:name="Subtitle" w:semiHidden="0" w:uiPriority="11" w:unhideWhenUsed="0" w:qFormat="1"/>
-    <w:lsdException w:name="Strong" w:semiHidden="0" w:uiPriority="22" w:unhideWhenUsed="0" w:qFormat="1"/>
-    <w:lsdException w:name="Emphasis" w:semiHidden="0" w:uiPriority="20" w:unhideWhenUsed="0" w:qFormat="1"/>
-    <w:lsdException w:name="Table Grid" w:semiHidden="0" w:uiPriority="59" w:unhideWhenUsed="0"/>
-    <w:lsdException w:name="Placeholder Text" w:unhideWhenUsed="0"/>
-    <w:lsdException w:name="No Spacing" w:semiHidden="0" w:uiPriority="1" w:unhideWhenUsed="0" w:qFormat="1"/>
-    <w:lsdException w:name="Light Shading" w:semiHidden="0" w:uiPriority="60" w:unhideWhenUsed="0"/>
-    <w:lsdException w:name="Light List" w:semiHidden="0" w:uiPriority="61" w:unhideWhenUsed="0"/>
-    <w:lsdException w:name="Light Grid" w:semiHidden="0" w:uiPriority="62" w:unhideWhenUsed="0"/>
-    <w:lsdException w:name="Medium Shading 1" w:semiHidden="0" w:uiPriority="63" w:unhideWhenUsed="0"/>
-    <w:lsdException w:name="Medium Shading 2" w:semiHidden="0" w:uiPriority="64" w:unhideWhenUsed="0"/>
-    <w:lsdException w:name="Medium List 1" w:semiHidden="0" w:uiPriority="65" w:unhideWhenUsed="0"/>
-    <w:lsdException w:name="Medium List 2" w:semiHidden="0" w:uiPriority="66" w:unhideWhenUsed="0"/>
-    <w:lsdException w:name="Medium Grid 1" w:semiHidden="0" w:uiPriority="67" w:unhideWhenUsed="0"/>
-    <w:lsdException w:name="Medium Grid 2" w:semiHidden="0" w:uiPriority="68" w:unhideWhenUsed="0"/>
-    <w:lsdException w:name="Medium Grid 3" w:semiHidden="0" w:uiPriority="69" w:unhideWhenUsed="0"/>
-    <w:lsdException w:name="Dark List" w:semiHidden="0" w:uiPriority="70" w:unhideWhenUsed="0"/>
-    <w:lsdException w:name="Colorful Shading" w:semiHidden="0" w:uiPriority="71" w:unhideWhenUsed="0"/>
-    <w:lsdException w:name="Colorful List" w:semiHidden="0" w:uiPriority="72" w:unhideWhenUsed="0"/>
-    <w:lsdException w:name="Colorful Grid" w:semiHidden="0" w:uiPriority="73" w:unhideWhenUsed="0"/>
-    <w:lsdException w:name="Light Shading Accent 1" w:semiHidden="0" w:uiPriority="60" w:unhideWhenUsed="0"/>
-    <w:lsdException w:name="Light List Accent 1" w:semiHidden="0" w:uiPriority="61" w:unhideWhenUsed="0"/>
-    <w:lsdException w:name="Light Grid Accent 1" w:semiHidden="0" w:uiPriority="62" w:unhideWhenUsed="0"/>
-    <w:lsdException w:name="Medium Shading 1 Accent 1" w:semiHidden="0" w:uiPriority="63" w:unhideWhenUsed="0"/>
-    <w:lsdException w:name="Medium Shading 2 Accent 1" w:semiHidden="0" w:uiPriority="64" w:unhideWhenUsed="0"/>
-    <w:lsdException w:name="Medium List 1 Accent 1" w:semiHidden="0" w:uiPriority="65" w:unhideWhenUsed="0"/>
-    <w:lsdException w:name="Revision" w:unhideWhenUsed="0"/>
-    <w:lsdException w:name="List Paragraph" w:semiHidden="0" w:uiPriority="34" w:unhideWhenUsed="0" w:qFormat="1"/>
-    <w:lsdException w:name="Quote" w:semiHidden="0" w:uiPriority="29" w:unhideWhenUsed="0" w:qFormat="1"/>
-    <w:lsdException w:name="Intense Quote" w:semiHidden="0" w:uiPriority="30" w:unhideWhenUsed="0" w:qFormat="1"/>
-    <w:lsdException w:name="Medium List 2 Accent 1" w:semiHidden="0" w:uiPriority="66" w:unhideWhenUsed="0"/>
-    <w:lsdException w:name="Medium Grid 1 Accent 1" w:semiHidden="0" w:uiPriority="67" w:unhideWhenUsed="0"/>
-    <w:lsdException w:name="Medium Grid 2 Accent 1" w:semiHidden="0" w:uiPriority="68" w:unhideWhenUsed="0"/>
-    <w:lsdException w:name="Medium Grid 3 Accent 1" w:semiHidden="0" w:uiPriority="69" w:unhideWhenUsed="0"/>
-    <w:lsdException w:name="Dark List Accent 1" w:semiHidden="0" w:uiPriority="70" w:unhideWhenUsed="0"/>
-    <w:lsdException w:name="Colorful Shading Accent 1" w:semiHidden="0" w:uiPriority="71" w:unhideWhenUsed="0"/>
-    <w:lsdException w:name="Colorful List Accent 1" w:semiHidden="0" w:uiPriority="72" w:unhideWhenUsed="0"/>
-    <w:lsdException w:name="Colorful Grid Accent 1" w:semiHidden="0" w:uiPriority="73" w:unhideWhenUsed="0"/>
-    <w:lsdException w:name="Light Shading Accent 2" w:semiHidden="0" w:uiPriority="60" w:unhideWhenUsed="0"/>
-    <w:lsdException w:name="Light List Accent 2" w:semiHidden="0" w:uiPriority="61" w:unhideWhenUsed="0"/>
-    <w:lsdException w:name="Light Grid Accent 2" w:semiHidden="0" w:uiPriority="62" w:unhideWhenUsed="0"/>
-    <w:lsdException w:name="Medium Shading 1 Accent 2" w:semiHidden="0" w:uiPriority="63" w:unhideWhenUsed="0"/>
-    <w:lsdException w:name="Medium Shading 2 Accent 2" w:semiHidden="0" w:uiPriority="64" w:unhideWhenUsed="0"/>
-    <w:lsdException w:name="Medium List 1 Accent 2" w:semiHidden="0" w:uiPriority="65" w:unhideWhenUsed="0"/>
-    <w:lsdException w:name="Medium List 2 Accent 2" w:semiHidden="0" w:uiPriority="66" w:unhideWhenUsed="0"/>
-    <w:lsdException w:name="Medium Grid 1 Accent 2" w:semiHidden="0" w:uiPriority="67" w:unhideWhenUsed="0"/>
-    <w:lsdException w:name="Medium Grid 2 Accent 2" w:semiHidden="0" w:uiPriority="68" w:unhideWhenUsed="0"/>
-    <w:lsdException w:name="Medium Grid 3 Accent 2" w:semiHidden="0" w:uiPriority="69" w:unhideWhenUsed="0"/>
-    <w:lsdException w:name="Dark List Accent 2" w:semiHidden="0" w:uiPriority="70" w:unhideWhenUsed="0"/>
-    <w:lsdException w:name="Colorful Shading Accent 2" w:semiHidden="0" w:uiPriority="71" w:unhideWhenUsed="0"/>
-    <w:lsdException w:name="Colorful List Accent 2" w:semiHidden="0" w:uiPriority="72" w:unhideWhenUsed="0"/>
-    <w:lsdException w:name="Colorful Grid Accent 2" w:semiHidden="0" w:uiPriority="73" w:unhideWhenUsed="0"/>
-    <w:lsdException w:name="Light Shading Accent 3" w:semiHidden="0" w:uiPriority="60" w:unhideWhenUsed="0"/>
-    <w:lsdException w:name="Light List Accent 3" w:semiHidden="0" w:uiPriority="61" w:unhideWhenUsed="0"/>
-    <w:lsdException w:name="Light Grid Accent 3" w:semiHidden="0" w:uiPriority="62" w:unhideWhenUsed="0"/>
-    <w:lsdException w:name="Medium Shading 1 Accent 3" w:semiHidden="0" w:uiPriority="63" w:unhideWhenUsed="0"/>
-    <w:lsdException w:name="Medium Shading 2 Accent 3" w:semiHidden="0" w:uiPriority="64" w:unhideWhenUsed="0"/>
-    <w:lsdException w:name="Medium List 1 Accent 3" w:semiHidden="0" w:uiPriority="65" w:unhideWhenUsed="0"/>
-    <w:lsdException w:name="Medium List 2 Accent 3" w:semiHidden="0" w:uiPriority="66" w:unhideWhenUsed="0"/>
-    <w:lsdException w:name="Medium Grid 1 Accent 3" w:semiHidden="0" w:uiPriority="67" w:unhideWhenUsed="0"/>
-    <w:lsdException w:name="Medium Grid 2 Accent 3" w:semiHidden="0" w:uiPriority="68" w:unhideWhenUsed="0"/>
-    <w:lsdException w:name="Medium Grid 3 Accent 3" w:semiHidden="0" w:uiPriority="69" w:unhideWhenUsed="0"/>
-    <w:lsdException w:name="Dark List Accent 3" w:semiHidden="0" w:uiPriority="70" w:unhideWhenUsed="0"/>
-    <w:lsdException w:name="Colorful Shading Accent 3" w:semiHidden="0" w:uiPriority="71" w:unhideWhenUsed="0"/>
-    <w:lsdException w:name="Colorful List Accent 3" w:semiHidden="0" w:uiPriority="72" w:unhideWhenUsed="0"/>
-    <w:lsdException w:name="Colorful Grid Accent 3" w:semiHidden="0" w:uiPriority="73" w:unhideWhenUsed="0"/>
-    <w:lsdException w:name="Light Shading Accent 4" w:semiHidden="0" w:uiPriority="60" w:unhideWhenUsed="0"/>
-    <w:lsdException w:name="Light List Accent 4" w:semiHidden="0" w:uiPriority="61" w:unhideWhenUsed="0"/>
-    <w:lsdException w:name="Light Grid Accent 4" w:semiHidden="0" w:uiPriority="62" w:unhideWhenUsed="0"/>
-    <w:lsdException w:name="Medium Shading 1 Accent 4" w:semiHidden="0" w:uiPriority="63" w:unhideWhenUsed="0"/>
-    <w:lsdException w:name="Medium Shading 2 Accent 4" w:semiHidden="0" w:uiPriority="64" w:unhideWhenUsed="0"/>
-    <w:lsdException w:name="Medium List 1 Accent 4" w:semiHidden="0" w:uiPriority="65" w:unhideWhenUsed="0"/>
-    <w:lsdException w:name="Medium List 2 Accent 4" w:semiHidden="0" w:uiPriority="66" w:unhideWhenUsed="0"/>
-    <w:lsdException w:name="Medium Grid 1 Accent 4" w:semiHidden="0" w:uiPriority="67" w:unhideWhenUsed="0"/>
-    <w:lsdException w:name="Medium Grid 2 Accent 4" w:semiHidden="0" w:uiPriority="68" w:unhideWhenUsed="0"/>
-    <w:lsdException w:name="Medium Grid 3 Accent 4" w:semiHidden="0" w:uiPriority="69" w:unhideWhenUsed="0"/>
-    <w:lsdException w:name="Dark List Accent 4" w:semiHidden="0" w:uiPriority="70" w:unhideWhenUsed="0"/>
-    <w:lsdException w:name="Colorful Shading Accent 4" w:semiHidden="0" w:uiPriority="71" w:unhideWhenUsed="0"/>
-    <w:lsdException w:name="Colorful List Accent 4" w:semiHidden="0" w:uiPriority="72" w:unhideWhenUsed="0"/>
-    <w:lsdException w:name="Colorful Grid Accent 4" w:semiHidden="0" w:uiPriority="73" w:unhideWhenUsed="0"/>
-    <w:lsdException w:name="Light Shading Accent 5" w:semiHidden="0" w:uiPriority="60" w:unhideWhenUsed="0"/>
-    <w:lsdException w:name="Light List Accent 5" w:semiHidden="0" w:uiPriority="61" w:unhideWhenUsed="0"/>
-    <w:lsdException w:name="Light Grid Accent 5" w:semiHidden="0" w:uiPriority="62" w:unhideWhenUsed="0"/>
-    <w:lsdException w:name="Medium Shading 1 Accent 5" w:semiHidden="0" w:uiPriority="63" w:unhideWhenUsed="0"/>
-    <w:lsdException w:name="Medium Shading 2 Accent 5" w:semiHidden="0" w:uiPriority="64" w:unhideWhenUsed="0"/>
-    <w:lsdException w:name="Medium List 1 Accent 5" w:semiHidden="0" w:uiPriority="65" w:unhideWhenUsed="0"/>
-    <w:lsdException w:name="Medium List 2 Accent 5" w:semiHidden="0" w:uiPriority="66" w:unhideWhenUsed="0"/>
-    <w:lsdException w:name="Medium Grid 1 Accent 5" w:semiHidden="0" w:uiPriority="67" w:unhideWhenUsed="0"/>
-    <w:lsdException w:name="Medium Grid 2 Accent 5" w:semiHidden="0" w:uiPriority="68" w:unhideWhenUsed="0"/>
-    <w:lsdException w:name="Medium Grid 3 Accent 5" w:semiHidden="0" w:uiPriority="69" w:unhideWhenUsed="0"/>
-    <w:lsdException w:name="Dark List Accent 5" w:semiHidden="0" w:uiPriority="70" w:unhideWhenUsed="0"/>
-    <w:lsdException w:name="Colorful Shading Accent 5" w:semiHidden="0" w:uiPriority="71" w:unhideWhenUsed="0"/>
-    <w:lsdException w:name="Colorful List Accent 5" w:semiHidden="0" w:uiPriority="72" w:unhideWhenUsed="0"/>
-    <w:lsdException w:name="Colorful Grid Accent 5" w:semiHidden="0" w:uiPriority="73" w:unhideWhenUsed="0"/>
-    <w:lsdException w:name="Light Shading Accent 6" w:semiHidden="0" w:uiPriority="60" w:unhideWhenUsed="0"/>
-    <w:lsdException w:name="Light List Accent 6" w:semiHidden="0" w:uiPriority="61" w:unhideWhenUsed="0"/>
-    <w:lsdException w:name="Light Grid Accent 6" w:semiHidden="0" w:uiPriority="62" w:unhideWhenUsed="0"/>
-    <w:lsdException w:name="Medium Shading 1 Accent 6" w:semiHidden="0" w:uiPriority="63" w:unhideWhenUsed="0"/>
-    <w:lsdException w:name="Medium Shading 2 Accent 6" w:semiHidden="0" w:uiPriority="64" w:unhideWhenUsed="0"/>
-    <w:lsdException w:name="Medium List 1 Accent 6" w:semiHidden="0" w:uiPriority="65" w:unhideWhenUsed="0"/>
-    <w:lsdException w:name="Medium List 2 Accent 6" w:semiHidden="0" w:uiPriority="66" w:unhideWhenUsed="0"/>
-    <w:lsdException w:name="Medium Grid 1 Accent 6" w:semiHidden="0" w:uiPriority="67" w:unhideWhenUsed="0"/>
-    <w:lsdException w:name="Medium Grid 2 Accent 6" w:semiHidden="0" w:uiPriority="68" w:unhideWhenUsed="0"/>
-    <w:lsdException w:name="Medium Grid 3 Accent 6" w:semiHidden="0" w:uiPriority="69" w:unhideWhenUsed="0"/>
-    <w:lsdException w:name="Dark List Accent 6" w:semiHidden="0" w:uiPriority="70" w:unhideWhenUsed="0"/>
-    <w:lsdException w:name="Colorful Shading Accent 6" w:semiHidden="0" w:uiPriority="71" w:unhideWhenUsed="0"/>
-    <w:lsdException w:name="Colorful List Accent 6" w:semiHidden="0" w:uiPriority="72" w:unhideWhenUsed="0"/>
-    <w:lsdException w:name="Colorful Grid Accent 6" w:semiHidden="0" w:uiPriority="73" w:unhideWhenUsed="0"/>
-    <w:lsdException w:name="Subtle Emphasis" w:semiHidden="0" w:uiPriority="19" w:unhideWhenUsed="0" w:qFormat="1"/>
-    <w:lsdException w:name="Intense Emphasis" w:semiHidden="0" w:uiPriority="21" w:unhideWhenUsed="0" w:qFormat="1"/>
-    <w:lsdException w:name="Subtle Reference" w:semiHidden="0" w:uiPriority="31" w:unhideWhenUsed="0" w:qFormat="1"/>
-    <w:lsdException w:name="Intense Reference" w:semiHidden="0" w:uiPriority="32" w:unhideWhenUsed="0" w:qFormat="1"/>
-    <w:lsdException w:name="Book Title" w:semiHidden="0" w:uiPriority="33" w:unhideWhenUsed="0" w:qFormat="1"/>
-    <w:lsdException w:name="Bibliography" w:uiPriority="37"/>
-    <w:lsdException w:name="TOC Heading" w:uiPriority="39" w:qFormat="1"/>
-  </w:latentStyles>
-  <w:style w:type="paragraph" w:default="1" w:styleId="Norml">
-    <w:name w:val="Normal"/>
-    <w:qFormat/>
-    <w:rsid w:val="00910819"/>
-  </w:style>
-  <w:style w:type="character" w:default="1" w:styleId="Bekezdsalapbettpusa">
-    <w:name w:val="Default Paragraph Font"/>
-    <w:uiPriority w:val="1"/>
-    <w:semiHidden/>
-    <w:unhideWhenUsed/>
-  </w:style>
-  <w:style w:type="table" w:default="1" w:styleId="Normltblzat">
-    <w:name w:val="Normal Table"/>
+  <w:style w:type="character" w:styleId="Jegyzethivatkozs">
+    <w:name w:val="annotation reference"/>
+    <w:basedOn w:val="Bekezdsalapbettpusa"/>
     <w:uiPriority w:val="99"/>
     <w:semiHidden/>
     <w:unhideWhenUsed/>
-    <w:tblPr>
-      <w:tblInd w:w="0" w:type="dxa"/>
-      <w:tblCellMar>
-        <w:top w:w="0" w:type="dxa"/>
-        <w:left w:w="108" w:type="dxa"/>
-        <w:bottom w:w="0" w:type="dxa"/>
-        <w:right w:w="108" w:type="dxa"/>
-      </w:tblCellMar>
-    </w:tblPr>
+    <w:rsid w:val="00E55350"/>
+    <w:rPr>
+      <w:sz w:val="16"/>
+      <w:szCs w:val="16"/>
+    </w:rPr>
   </w:style>
-  <w:style w:type="numbering" w:default="1" w:styleId="Nemlista">
-    <w:name w:val="No List"/>
+  <w:style w:type="paragraph" w:styleId="Jegyzetszveg">
+    <w:name w:val="annotation text"/>
+    <w:basedOn w:val="Norml"/>
+    <w:link w:val="JegyzetszvegChar"/>
     <w:uiPriority w:val="99"/>
     <w:semiHidden/>
     <w:unhideWhenUsed/>
-  </w:style>
-  <w:style w:type="paragraph" w:styleId="Lbjegyzetszveg">
-    <w:name w:val="footnote text"/>
-    <w:basedOn w:val="Norml"/>
-    <w:link w:val="LbjegyzetszvegChar"/>
-    <w:uiPriority w:val="99"/>
-    <w:semiHidden/>
-    <w:unhideWhenUsed/>
-    <w:rsid w:val="00835FF3"/>
+    <w:rsid w:val="00E55350"/>
     <w:pPr>
-      <w:spacing w:after="0" w:line="240" w:lineRule="auto"/>
+      <w:spacing w:line="240" w:lineRule="auto"/>
     </w:pPr>
     <w:rPr>
       <w:sz w:val="20"/>
       <w:szCs w:val="20"/>
     </w:rPr>
   </w:style>
-  <w:style w:type="character" w:customStyle="1" w:styleId="LbjegyzetszvegChar">
-    <w:name w:val="Lábjegyzetszöveg Char"/>
+  <w:style w:type="character" w:customStyle="1" w:styleId="JegyzetszvegChar">
+    <w:name w:val="Jegyzetszöveg Char"/>
     <w:basedOn w:val="Bekezdsalapbettpusa"/>
-    <w:link w:val="Lbjegyzetszveg"/>
+    <w:link w:val="Jegyzetszveg"/>
     <w:uiPriority w:val="99"/>
     <w:semiHidden/>
-    <w:rsid w:val="00835FF3"/>
+    <w:rsid w:val="00E55350"/>
     <w:rPr>
       <w:sz w:val="20"/>
       <w:szCs w:val="20"/>
     </w:rPr>
   </w:style>
-  <w:style w:type="character" w:styleId="Lbjegyzet-hivatkozs">
-    <w:name w:val="footnote reference"/>
-    <w:basedOn w:val="Bekezdsalapbettpusa"/>
+  <w:style w:type="paragraph" w:styleId="Megjegyzstrgya">
+    <w:name w:val="annotation subject"/>
+    <w:basedOn w:val="Jegyzetszveg"/>
+    <w:next w:val="Jegyzetszveg"/>
+    <w:link w:val="MegjegyzstrgyaChar"/>
     <w:uiPriority w:val="99"/>
     <w:semiHidden/>
     <w:unhideWhenUsed/>
-    <w:rsid w:val="00835FF3"/>
-    <w:rPr>
-      <w:vertAlign w:val="superscript"/>
-    </w:rPr>
-  </w:style>
-  <w:style w:type="paragraph" w:styleId="lfej">
-    <w:name w:val="header"/>
-    <w:basedOn w:val="Norml"/>
-    <w:link w:val="lfejChar"/>
-    <w:uiPriority w:val="99"/>
-    <w:unhideWhenUsed/>
-    <w:rsid w:val="007F20B0"/>
-    <w:pPr>
-      <w:tabs>
-        <w:tab w:val="center" w:pos="4536"/>
-        <w:tab w:val="right" w:pos="9072"/>
-      </w:tabs>
-      <w:spacing w:after="0" w:line="240" w:lineRule="auto"/>
-    </w:pPr>
-  </w:style>
-  <w:style w:type="character" w:customStyle="1" w:styleId="lfejChar">
-    <w:name w:val="Élőfej Char"/>
-    <w:basedOn w:val="Bekezdsalapbettpusa"/>
-    <w:link w:val="lfej"/>
-    <w:uiPriority w:val="99"/>
-    <w:rsid w:val="007F20B0"/>
-  </w:style>
-  <w:style w:type="paragraph" w:styleId="llb">
-    <w:name w:val="footer"/>
-    <w:basedOn w:val="Norml"/>
-    <w:link w:val="llbChar"/>
-    <w:uiPriority w:val="99"/>
-    <w:unhideWhenUsed/>
-    <w:rsid w:val="007F20B0"/>
-    <w:pPr>
-      <w:tabs>
-        <w:tab w:val="center" w:pos="4536"/>
-        <w:tab w:val="right" w:pos="9072"/>
-      </w:tabs>
-      <w:spacing w:after="0" w:line="240" w:lineRule="auto"/>
-    </w:pPr>
-  </w:style>
-  <w:style w:type="character" w:customStyle="1" w:styleId="llbChar">
-    <w:name w:val="Élőláb Char"/>
-    <w:basedOn w:val="Bekezdsalapbettpusa"/>
-    <w:link w:val="llb"/>
-    <w:uiPriority w:val="99"/>
-    <w:rsid w:val="007F20B0"/>
-  </w:style>
-  <w:style w:type="table" w:styleId="Rcsostblzat">
-    <w:name w:val="Table Grid"/>
-    <w:basedOn w:val="Normltblzat"/>
-    <w:uiPriority w:val="59"/>
-    <w:rsid w:val="00910819"/>
-    <w:pPr>
-      <w:spacing w:after="0" w:line="240" w:lineRule="auto"/>
-    </w:pPr>
-    <w:tblPr>
-      <w:tblBorders>
-        <w:top w:val="single" w:sz="4" w:space="0" w:color="auto"/>
-        <w:left w:val="single" w:sz="4" w:space="0" w:color="auto"/>
-        <w:bottom w:val="single" w:sz="4" w:space="0" w:color="auto"/>
-        <w:right w:val="single" w:sz="4" w:space="0" w:color="auto"/>
-        <w:insideH w:val="single" w:sz="4" w:space="0" w:color="auto"/>
-        <w:insideV w:val="single" w:sz="4" w:space="0" w:color="auto"/>
-      </w:tblBorders>
-    </w:tblPr>
-  </w:style>
-  <w:style w:type="paragraph" w:styleId="Buborkszveg">
-    <w:name w:val="Balloon Text"/>
-    <w:basedOn w:val="Norml"/>
-    <w:link w:val="BuborkszvegChar"/>
-    <w:uiPriority w:val="99"/>
-    <w:semiHidden/>
-    <w:unhideWhenUsed/>
-    <w:rsid w:val="00A077CC"/>
-    <w:pPr>
-      <w:spacing w:after="0" w:line="240" w:lineRule="auto"/>
-    </w:pPr>
-    <w:rPr>
-      <w:rFonts w:ascii="Tahoma" w:hAnsi="Tahoma" w:cs="Tahoma"/>
-      <w:sz w:val="16"/>
-      <w:szCs w:val="16"/>
-    </w:rPr>
-  </w:style>
-  <w:style w:type="character" w:customStyle="1" w:styleId="BuborkszvegChar">
-    <w:name w:val="Buborékszöveg Char"/>
-    <w:basedOn w:val="Bekezdsalapbettpusa"/>
-    <w:link w:val="Buborkszveg"/>
-    <w:uiPriority w:val="99"/>
-    <w:semiHidden/>
-    <w:rsid w:val="00A077CC"/>
-    <w:rPr>
-      <w:rFonts w:ascii="Tahoma" w:hAnsi="Tahoma" w:cs="Tahoma"/>
-      <w:sz w:val="16"/>
-      <w:szCs w:val="16"/>
-    </w:rPr>
-  </w:style>
-  <w:style w:type="paragraph" w:styleId="Kpalrs">
-    <w:name w:val="caption"/>
-    <w:basedOn w:val="Norml"/>
-    <w:next w:val="Norml"/>
-    <w:uiPriority w:val="35"/>
-    <w:unhideWhenUsed/>
-    <w:qFormat/>
-    <w:rsid w:val="00A077CC"/>
-    <w:pPr>
-      <w:spacing w:line="240" w:lineRule="auto"/>
-    </w:pPr>
+    <w:rsid w:val="00E55350"/>
     <w:rPr>
       <w:b/>
       <w:bCs/>
-      <w:color w:val="4F81BD" w:themeColor="accent1"/>
-      <w:sz w:val="18"/>
-      <w:szCs w:val="18"/>
+    </w:rPr>
+  </w:style>
+  <w:style w:type="character" w:customStyle="1" w:styleId="MegjegyzstrgyaChar">
+    <w:name w:val="Megjegyzés tárgya Char"/>
+    <w:basedOn w:val="JegyzetszvegChar"/>
+    <w:link w:val="Megjegyzstrgya"/>
+    <w:uiPriority w:val="99"/>
+    <w:semiHidden/>
+    <w:rsid w:val="00E55350"/>
+    <w:rPr>
+      <w:b/>
+      <w:bCs/>
+      <w:sz w:val="20"/>
+      <w:szCs w:val="20"/>
     </w:rPr>
   </w:style>
 </w:styles>
@@ -3524,7 +3439,7 @@
 </file>
 
 <file path=customXml/itemProps1.xml><?xml version="1.0" encoding="utf-8"?>
-<ds:datastoreItem xmlns:ds="http://schemas.openxmlformats.org/officeDocument/2006/customXml" ds:itemID="{CFB37E72-05F6-40E5-B7AF-07ADCB129666}">
+<ds:datastoreItem xmlns:ds="http://schemas.openxmlformats.org/officeDocument/2006/customXml" ds:itemID="{1384FA1A-E744-4C36-AD2D-D7874BBC7786}">
   <ds:schemaRefs>
     <ds:schemaRef ds:uri="http://schemas.openxmlformats.org/officeDocument/2006/bibliography"/>
   </ds:schemaRefs>

</xml_diff>

<commit_message>
fix: hatter,technologia; kezdeti kovetelmeny
</commit_message>
<xml_diff>
--- a/Elméleti háttér.docx
+++ b/Elméleti háttér.docx
@@ -1,6 +1,6 @@
 
 <file path=word/document.xml><?xml version="1.0" encoding="utf-8"?>
-<w:document xmlns:wpc="http://schemas.microsoft.com/office/word/2010/wordprocessingCanvas" xmlns:mc="http://schemas.openxmlformats.org/markup-compatibility/2006" xmlns:o="urn:schemas-microsoft-com:office:office" xmlns:r="http://schemas.openxmlformats.org/officeDocument/2006/relationships" xmlns:m="http://schemas.openxmlformats.org/officeDocument/2006/math" xmlns:v="urn:schemas-microsoft-com:vml" xmlns:wp14="http://schemas.microsoft.com/office/word/2010/wordprocessingDrawing" xmlns:wp="http://schemas.openxmlformats.org/drawingml/2006/wordprocessingDrawing" xmlns:w10="urn:schemas-microsoft-com:office:word" xmlns:w="http://schemas.openxmlformats.org/wordprocessingml/2006/main" xmlns:w14="http://schemas.microsoft.com/office/word/2010/wordml" xmlns:w15="http://schemas.microsoft.com/office/word/2012/wordml" xmlns:wpg="http://schemas.microsoft.com/office/word/2010/wordprocessingGroup" xmlns:wpi="http://schemas.microsoft.com/office/word/2010/wordprocessingInk" xmlns:wne="http://schemas.microsoft.com/office/word/2006/wordml" xmlns:wps="http://schemas.microsoft.com/office/word/2010/wordprocessingShape" mc:Ignorable="w14 w15 wp14">
+<w:document xmlns:wpc="http://schemas.microsoft.com/office/word/2010/wordprocessingCanvas" xmlns:mc="http://schemas.openxmlformats.org/markup-compatibility/2006" xmlns:o="urn:schemas-microsoft-com:office:office" xmlns:r="http://schemas.openxmlformats.org/officeDocument/2006/relationships" xmlns:m="http://schemas.openxmlformats.org/officeDocument/2006/math" xmlns:v="urn:schemas-microsoft-com:vml" xmlns:wp14="http://schemas.microsoft.com/office/word/2010/wordprocessingDrawing" xmlns:wp="http://schemas.openxmlformats.org/drawingml/2006/wordprocessingDrawing" xmlns:w10="urn:schemas-microsoft-com:office:word" xmlns:w="http://schemas.openxmlformats.org/wordprocessingml/2006/main" xmlns:w14="http://schemas.microsoft.com/office/word/2010/wordml" xmlns:wpg="http://schemas.microsoft.com/office/word/2010/wordprocessingGroup" xmlns:wpi="http://schemas.microsoft.com/office/word/2010/wordprocessingInk" xmlns:wne="http://schemas.microsoft.com/office/word/2006/wordml" xmlns:wps="http://schemas.microsoft.com/office/word/2010/wordprocessingShape" mc:Ignorable="w14 wp14">
   <w:body>
     <w:p>
       <w:pPr>
@@ -60,7 +60,7 @@
           <w:sz w:val="24"/>
           <w:szCs w:val="32"/>
         </w:rPr>
-        <w:t xml:space="preserve"> (Morse-kód). Az informatikában a természetes számokat használunk, mivel a számítógépek ezeket tu</w:t>
+        <w:t xml:space="preserve"> (Morse-kód). Az informatikában természetes számokat használunk, mivel a számítógépek ezeket tu</w:t>
       </w:r>
       <w:r>
         <w:rPr>
@@ -81,7 +81,23 @@
           <w:sz w:val="24"/>
           <w:szCs w:val="32"/>
         </w:rPr>
-        <w:t xml:space="preserve"> a legelterjedtebb karakterkódoláson, a Unicode szabványon keresztül szeretném ismertetni.</w:t>
+        <w:t xml:space="preserve"> a legelterjedtebb karakterkódoláson, </w:t>
+      </w:r>
+      <w:proofErr w:type="gramStart"/>
+      <w:r>
+        <w:rPr>
+          <w:sz w:val="24"/>
+          <w:szCs w:val="32"/>
+        </w:rPr>
+        <w:t>a</w:t>
+      </w:r>
+      <w:proofErr w:type="gramEnd"/>
+      <w:r>
+        <w:rPr>
+          <w:sz w:val="24"/>
+          <w:szCs w:val="32"/>
+        </w:rPr>
+        <w:t xml:space="preserve"> Unicode szabványon keresztül szeretném ismertetni.</w:t>
       </w:r>
       <w:r>
         <w:rPr>
@@ -239,23 +255,7 @@
           <w:sz w:val="24"/>
           <w:szCs w:val="32"/>
         </w:rPr>
-        <w:t xml:space="preserve">hoz hozzá lehet adni újabb karaktereket. Az IAB modellben az </w:t>
-      </w:r>
-      <w:proofErr w:type="spellStart"/>
-      <w:r>
-        <w:rPr>
-          <w:sz w:val="24"/>
-          <w:szCs w:val="32"/>
-        </w:rPr>
-        <w:t>ACR-t</w:t>
-      </w:r>
-      <w:proofErr w:type="spellEnd"/>
-      <w:r>
-        <w:rPr>
-          <w:sz w:val="24"/>
-          <w:szCs w:val="32"/>
-        </w:rPr>
-        <w:t xml:space="preserve"> a</w:t>
+        <w:t>hoz hozzá lehet adni újabb karaktereket. Az IAB modellben az ACR a</w:t>
       </w:r>
       <w:r>
         <w:rPr>
@@ -433,7 +433,6 @@
         </w:rPr>
         <w:t xml:space="preserve">, ahol az absztrakt karakterekhez </w:t>
       </w:r>
-      <w:proofErr w:type="spellStart"/>
       <w:r>
         <w:rPr>
           <w:sz w:val="24"/>
@@ -441,7 +440,6 @@
         </w:rPr>
         <w:t>nemnegatív</w:t>
       </w:r>
-      <w:proofErr w:type="spellEnd"/>
       <w:r>
         <w:rPr>
           <w:sz w:val="24"/>
@@ -454,29 +452,42 @@
           <w:sz w:val="24"/>
           <w:szCs w:val="32"/>
         </w:rPr>
+        <w:t xml:space="preserve"> A számoknak nem kötelező </w:t>
+      </w:r>
+      <w:r>
+        <w:rPr>
+          <w:sz w:val="24"/>
+          <w:szCs w:val="32"/>
+        </w:rPr>
+        <w:t>egymást követőeknek</w:t>
+      </w:r>
+      <w:r>
+        <w:rPr>
+          <w:sz w:val="24"/>
+          <w:szCs w:val="32"/>
+        </w:rPr>
         <w:t xml:space="preserve"> </w:t>
       </w:r>
-      <w:commentRangeStart w:id="0"/>
-      <w:r>
-        <w:rPr>
-          <w:sz w:val="24"/>
-          <w:szCs w:val="32"/>
-        </w:rPr>
-        <w:t xml:space="preserve">A számoknak nem kötelező folytonosnak lennie. </w:t>
-      </w:r>
-      <w:commentRangeEnd w:id="0"/>
-      <w:r>
-        <w:rPr>
-          <w:rStyle w:val="Jegyzethivatkozs"/>
-        </w:rPr>
-        <w:commentReference w:id="0"/>
-      </w:r>
-      <w:r>
-        <w:rPr>
-          <w:sz w:val="24"/>
-          <w:szCs w:val="32"/>
-        </w:rPr>
-        <w:t xml:space="preserve">A karakterek és a számok között 1-1 kapcsolat </w:t>
+      <w:r>
+        <w:rPr>
+          <w:sz w:val="24"/>
+          <w:szCs w:val="32"/>
+        </w:rPr>
+        <w:t>lenni</w:t>
+      </w:r>
+      <w:r>
+        <w:rPr>
+          <w:sz w:val="24"/>
+          <w:szCs w:val="32"/>
+        </w:rPr>
+        <w:t>ük</w:t>
+      </w:r>
+      <w:r>
+        <w:rPr>
+          <w:sz w:val="24"/>
+          <w:szCs w:val="32"/>
+        </w:rPr>
+        <w:t xml:space="preserve">. A karakterek és a számok között 1-1 kapcsolat </w:t>
       </w:r>
       <w:r>
         <w:rPr>
@@ -630,7 +641,23 @@
           <w:sz w:val="24"/>
           <w:szCs w:val="32"/>
         </w:rPr>
-        <w:t xml:space="preserve"> A kódolt karakterkészletet másik elnevezése a karakterkódolás (</w:t>
+        <w:t xml:space="preserve"> </w:t>
+      </w:r>
+      <w:proofErr w:type="gramStart"/>
+      <w:r>
+        <w:rPr>
+          <w:sz w:val="24"/>
+          <w:szCs w:val="32"/>
+        </w:rPr>
+        <w:t>A</w:t>
+      </w:r>
+      <w:proofErr w:type="gramEnd"/>
+      <w:r>
+        <w:rPr>
+          <w:sz w:val="24"/>
+          <w:szCs w:val="32"/>
+        </w:rPr>
+        <w:t xml:space="preserve"> kódolt karakterkészletet másik elnevezése a karakterkódolás (</w:t>
       </w:r>
       <w:proofErr w:type="spellStart"/>
       <w:r>
@@ -669,28 +696,14 @@
           <w:sz w:val="24"/>
           <w:szCs w:val="32"/>
         </w:rPr>
-        <w:t xml:space="preserve"> </w:t>
-      </w:r>
-      <w:r>
-        <w:rPr>
-          <w:sz w:val="24"/>
-          <w:szCs w:val="32"/>
-        </w:rPr>
-        <w:t>az IAB modellből</w:t>
-      </w:r>
-      <w:r>
-        <w:rPr>
-          <w:sz w:val="24"/>
-          <w:szCs w:val="32"/>
-        </w:rPr>
-        <w:t xml:space="preserve"> ismert</w:t>
-      </w:r>
-      <w:r>
-        <w:rPr>
-          <w:sz w:val="24"/>
-          <w:szCs w:val="32"/>
-        </w:rPr>
-        <w:t xml:space="preserve"> kód lap (</w:t>
+        <w:t xml:space="preserve"> az IAB modellből ismert</w:t>
+      </w:r>
+      <w:r>
+        <w:rPr>
+          <w:sz w:val="24"/>
+          <w:szCs w:val="32"/>
+        </w:rPr>
+        <w:t xml:space="preserve"> kódlap (</w:t>
       </w:r>
       <w:proofErr w:type="spellStart"/>
       <w:r>
@@ -803,14 +816,14 @@
           <w:sz w:val="24"/>
           <w:szCs w:val="32"/>
         </w:rPr>
-        <w:t xml:space="preserve"> használt kód </w:t>
-      </w:r>
-      <w:r>
-        <w:rPr>
-          <w:sz w:val="24"/>
-          <w:szCs w:val="32"/>
-        </w:rPr>
-        <w:t>pontokat rendeli kód egységek sorozatához</w:t>
+        <w:t xml:space="preserve"> használt kód</w:t>
+      </w:r>
+      <w:r>
+        <w:rPr>
+          <w:sz w:val="24"/>
+          <w:szCs w:val="32"/>
+        </w:rPr>
+        <w:t>pontokat rendeli kódegységek sorozatához</w:t>
       </w:r>
       <w:r>
         <w:rPr>
@@ -856,7 +869,7 @@
           <w:sz w:val="24"/>
           <w:szCs w:val="32"/>
         </w:rPr>
-        <w:t xml:space="preserve"> unit). Egy kód egység </w:t>
+        <w:t xml:space="preserve"> unit). Egy kódegység </w:t>
       </w:r>
       <w:r>
         <w:rPr>
@@ -885,7 +898,7 @@
           <w:szCs w:val="32"/>
         </w:rPr>
         <w:lastRenderedPageBreak/>
-        <w:t xml:space="preserve">karakterek hány kód egységen lehetnek tárolva, </w:t>
+        <w:t xml:space="preserve">karakterek hány kódegységen lehetnek tárolva, </w:t>
       </w:r>
       <w:r>
         <w:rPr>
@@ -920,7 +933,7 @@
           <w:sz w:val="24"/>
           <w:szCs w:val="32"/>
         </w:rPr>
-        <w:t xml:space="preserve"> Kód egységek sorozatának mérete alapján megkülönböztetünk fix széles</w:t>
+        <w:t xml:space="preserve"> Kódegységek sorozatának mérete alapján megkülönböztetünk fix széles</w:t>
       </w:r>
       <w:r>
         <w:rPr>
@@ -1043,7 +1056,7 @@
           <w:sz w:val="24"/>
           <w:szCs w:val="32"/>
         </w:rPr>
-        <w:t xml:space="preserve"> (CES) található. A CES egy olyan reverzibilis hozzárendelés, melyben a kód egységekhez rendelünk </w:t>
+        <w:t xml:space="preserve"> (CES) található. A CES egy olyan reverzibilis hozzárendelés, melyben a kódegységekhez rendelünk </w:t>
       </w:r>
       <w:r>
         <w:rPr>
@@ -1187,7 +1200,23 @@
           <w:sz w:val="24"/>
           <w:szCs w:val="32"/>
         </w:rPr>
-        <w:t xml:space="preserve">mely a Unicode modelljén kívül helyezkedik el. A </w:t>
+        <w:t xml:space="preserve">mely </w:t>
+      </w:r>
+      <w:proofErr w:type="gramStart"/>
+      <w:r>
+        <w:rPr>
+          <w:sz w:val="24"/>
+          <w:szCs w:val="32"/>
+        </w:rPr>
+        <w:t>a</w:t>
+      </w:r>
+      <w:proofErr w:type="gramEnd"/>
+      <w:r>
+        <w:rPr>
+          <w:sz w:val="24"/>
+          <w:szCs w:val="32"/>
+        </w:rPr>
+        <w:t xml:space="preserve"> Unicode modelljén kívül helyezkedik el. A </w:t>
       </w:r>
       <w:proofErr w:type="spellStart"/>
       <w:r>
@@ -1273,31 +1302,150 @@
           <w:sz w:val="24"/>
           <w:szCs w:val="32"/>
         </w:rPr>
-        <w:t xml:space="preserve"> absztrakt karakterhez hasonló, de részletekben eltérő írásjelek is tartozhatnak. Ezek a különböző írásjelek hozzák létre a különböző betűtípusokat. Fontos megemlíteni, hogy az írásjelek nem egy-egy kapcsolatban vannak a karakterekkel. Ebből kifolyólag ligatúrák jöhetnek létre, melyek közül a leghíresebb az f-i ligatúra: </w:t>
-      </w:r>
-      <w:commentRangeStart w:id="1"/>
-      <w:r>
-        <w:rPr>
-          <w:sz w:val="36"/>
-          <w:szCs w:val="32"/>
-          <w14:ligatures w14:val="standard"/>
-        </w:rPr>
-        <w:t>fi</w:t>
-      </w:r>
-      <w:commentRangeEnd w:id="1"/>
-      <w:r>
-        <w:rPr>
-          <w:rStyle w:val="Jegyzethivatkozs"/>
-        </w:rPr>
-        <w:commentReference w:id="1"/>
-      </w:r>
-      <w:r>
-        <w:rPr>
-          <w:sz w:val="24"/>
-          <w:szCs w:val="32"/>
-        </w:rPr>
-        <w:t>.</w:t>
-      </w:r>
+        <w:t xml:space="preserve"> absztrakt karakterhez hasonló, de részletekben eltérő írásjelek is tartozhatnak. Ezek a különböző írásjelek hozzák létre a különböző betűtípusokat. Fontos megemlíteni, hogy az írásjelek nem egy-egy kapcsolatban vannak a karakterekkel. Ebből kifolyólag ligatúrák jöhetnek létre, melyek közül a leghíresebb az f-i ligatúra</w:t>
+      </w:r>
+      <w:proofErr w:type="gramStart"/>
+      <w:r>
+        <w:rPr>
+          <w:sz w:val="24"/>
+          <w:szCs w:val="32"/>
+        </w:rPr>
+        <w:t>: .</w:t>
+      </w:r>
+      <w:proofErr w:type="gramEnd"/>
+    </w:p>
+    <w:tbl>
+      <w:tblPr>
+        <w:tblStyle w:val="Rcsostblzat"/>
+        <w:tblW w:w="0" w:type="auto"/>
+        <w:tblInd w:w="2093" w:type="dxa"/>
+        <w:tblLook w:val="04A0" w:firstRow="1" w:lastRow="0" w:firstColumn="1" w:lastColumn="0" w:noHBand="0" w:noVBand="1"/>
+      </w:tblPr>
+      <w:tblGrid>
+        <w:gridCol w:w="2513"/>
+        <w:gridCol w:w="2511"/>
+      </w:tblGrid>
+      <w:tr>
+        <w:tc>
+          <w:tcPr>
+            <w:tcW w:w="2513" w:type="dxa"/>
+            <w:tcBorders>
+              <w:left w:val="nil"/>
+              <w:bottom w:val="single" w:sz="4" w:space="0" w:color="auto"/>
+              <w:right w:val="nil"/>
+            </w:tcBorders>
+          </w:tcPr>
+          <w:p>
+            <w:pPr>
+              <w:spacing w:after="120" w:line="360" w:lineRule="auto"/>
+              <w:jc w:val="center"/>
+              <w:rPr>
+                <w:sz w:val="48"/>
+                <w:szCs w:val="32"/>
+              </w:rPr>
+            </w:pPr>
+            <w:r>
+              <w:rPr>
+                <w:sz w:val="48"/>
+                <w:szCs w:val="32"/>
+              </w:rPr>
+              <w:t>fi</w:t>
+            </w:r>
+          </w:p>
+        </w:tc>
+        <w:tc>
+          <w:tcPr>
+            <w:tcW w:w="2511" w:type="dxa"/>
+            <w:tcBorders>
+              <w:left w:val="nil"/>
+              <w:bottom w:val="single" w:sz="4" w:space="0" w:color="auto"/>
+              <w:right w:val="nil"/>
+            </w:tcBorders>
+          </w:tcPr>
+          <w:p>
+            <w:pPr>
+              <w:spacing w:after="120" w:line="360" w:lineRule="auto"/>
+              <w:jc w:val="center"/>
+              <w:rPr>
+                <w:sz w:val="48"/>
+                <w:szCs w:val="32"/>
+              </w:rPr>
+            </w:pPr>
+            <w:r>
+              <w:rPr>
+                <w:sz w:val="48"/>
+                <w:szCs w:val="32"/>
+                <w14:ligatures w14:val="standard"/>
+              </w:rPr>
+              <w:t>fi</w:t>
+            </w:r>
+          </w:p>
+        </w:tc>
+      </w:tr>
+      <w:tr>
+        <w:tc>
+          <w:tcPr>
+            <w:tcW w:w="2513" w:type="dxa"/>
+            <w:tcBorders>
+              <w:left w:val="nil"/>
+              <w:right w:val="nil"/>
+            </w:tcBorders>
+          </w:tcPr>
+          <w:p>
+            <w:pPr>
+              <w:spacing w:after="120" w:line="360" w:lineRule="auto"/>
+              <w:jc w:val="center"/>
+              <w:rPr>
+                <w:sz w:val="24"/>
+                <w:szCs w:val="32"/>
+              </w:rPr>
+            </w:pPr>
+            <w:r>
+              <w:rPr>
+                <w:sz w:val="24"/>
+                <w:szCs w:val="32"/>
+              </w:rPr>
+              <w:t>Az f és i karakterek ligatúra nélkül</w:t>
+            </w:r>
+          </w:p>
+        </w:tc>
+        <w:tc>
+          <w:tcPr>
+            <w:tcW w:w="2511" w:type="dxa"/>
+            <w:tcBorders>
+              <w:left w:val="nil"/>
+              <w:right w:val="nil"/>
+            </w:tcBorders>
+          </w:tcPr>
+          <w:p>
+            <w:pPr>
+              <w:spacing w:after="120" w:line="360" w:lineRule="auto"/>
+              <w:jc w:val="center"/>
+              <w:rPr>
+                <w:sz w:val="24"/>
+                <w:szCs w:val="32"/>
+              </w:rPr>
+            </w:pPr>
+            <w:r>
+              <w:rPr>
+                <w:sz w:val="24"/>
+                <w:szCs w:val="32"/>
+              </w:rPr>
+              <w:t>Az f-i ligatúra</w:t>
+            </w:r>
+          </w:p>
+        </w:tc>
+      </w:tr>
+    </w:tbl>
+    <w:p>
+      <w:pPr>
+        <w:spacing w:after="240" w:line="360" w:lineRule="auto"/>
+        <w:ind w:firstLine="708"/>
+        <w:rPr>
+          <w:sz w:val="24"/>
+          <w:szCs w:val="32"/>
+        </w:rPr>
+      </w:pPr>
     </w:p>
     <w:p>
       <w:pPr>
@@ -1386,15 +1534,13 @@
         </w:rPr>
         <w:t>, vagyis ASCII volt. Ez tartalmazta az angol ábécé kis és nagybetűit, számokat, írásjeleket. Azonban más nyelvekben lévő írásjeleket nem, ezért minden ország/nyelv/</w:t>
       </w:r>
-      <w:proofErr w:type="spellStart"/>
-      <w:r>
-        <w:rPr>
-          <w:sz w:val="24"/>
-          <w:szCs w:val="32"/>
-        </w:rPr>
-        <w:t>kúltúra</w:t>
-      </w:r>
-      <w:proofErr w:type="spellEnd"/>
+      <w:r>
+        <w:rPr>
+          <w:sz w:val="24"/>
+          <w:szCs w:val="32"/>
+        </w:rPr>
+        <w:t>kultúra</w:t>
+      </w:r>
       <w:r>
         <w:rPr>
           <w:sz w:val="24"/>
@@ -1407,7 +1553,7 @@
           <w:sz w:val="24"/>
           <w:szCs w:val="32"/>
         </w:rPr>
-        <w:t xml:space="preserve">e a sajátját. Japánban több kódolás is elterjedt lett, amik nem voltak egymással kompatibilisek. Ennek következtében a rosszul dekódolt karakterek semmilyen nyelvre nem hasonlító, olvashatatlan szöveget alkottak. Ez a jelenség </w:t>
+        <w:t xml:space="preserve">e a sajátját. Japánban több kódolás is elterjedt lett, </w:t>
       </w:r>
       <w:r>
         <w:rPr>
@@ -1415,7 +1561,14 @@
           <w:szCs w:val="32"/>
         </w:rPr>
         <w:lastRenderedPageBreak/>
-        <w:t>annyira gyakori volt, hogy nevet is kapott: „</w:t>
+        <w:t xml:space="preserve">ezek </w:t>
+      </w:r>
+      <w:r>
+        <w:rPr>
+          <w:sz w:val="24"/>
+          <w:szCs w:val="32"/>
+        </w:rPr>
+        <w:t>nem voltak egymással kompatibilisek. Ennek következtében a rosszul dekódolt karakterek semmilyen nyelvre nem hasonlító, olvashatatlan szöveget alkottak. Ez a jelenség annyira gyakori volt, hogy nevet is kapott: „</w:t>
       </w:r>
       <w:proofErr w:type="spellStart"/>
       <w:r>
@@ -1433,15 +1586,13 @@
         </w:rPr>
         <w:t xml:space="preserve">”, </w:t>
       </w:r>
-      <w:proofErr w:type="spellStart"/>
-      <w:r>
-        <w:rPr>
-          <w:sz w:val="24"/>
-          <w:szCs w:val="32"/>
-        </w:rPr>
-        <w:t>szószerint</w:t>
-      </w:r>
-      <w:proofErr w:type="spellEnd"/>
+      <w:r>
+        <w:rPr>
+          <w:sz w:val="24"/>
+          <w:szCs w:val="32"/>
+        </w:rPr>
+        <w:t>szó szerint</w:t>
+      </w:r>
       <w:r>
         <w:rPr>
           <w:sz w:val="24"/>
@@ -1486,16 +1637,7 @@
           <w:sz w:val="24"/>
           <w:szCs w:val="32"/>
         </w:rPr>
-        <w:t xml:space="preserve"> egy világszerte egységes karakterkódol</w:t>
-      </w:r>
-      <w:bookmarkStart w:id="2" w:name="_GoBack"/>
-      <w:bookmarkEnd w:id="2"/>
-      <w:r>
-        <w:rPr>
-          <w:sz w:val="24"/>
-          <w:szCs w:val="32"/>
-        </w:rPr>
-        <w:t>ás</w:t>
+        <w:t xml:space="preserve"> egy világszerte egységes karakterkódolás</w:t>
       </w:r>
       <w:r>
         <w:rPr>
@@ -1509,14 +1651,51 @@
           <w:sz w:val="24"/>
           <w:szCs w:val="32"/>
         </w:rPr>
-        <w:t xml:space="preserve">, ami a Unicode nevet kapta. </w:t>
-      </w:r>
-      <w:r>
-        <w:rPr>
-          <w:sz w:val="24"/>
-          <w:szCs w:val="32"/>
-        </w:rPr>
-        <w:t>Az Unicode célja, hogy globálisan elérhető összes karakter és írásjelet összegyűjtse</w:t>
+        <w:t xml:space="preserve">, </w:t>
+      </w:r>
+      <w:r>
+        <w:rPr>
+          <w:sz w:val="24"/>
+          <w:szCs w:val="32"/>
+        </w:rPr>
+        <w:t xml:space="preserve">és ez </w:t>
+      </w:r>
+      <w:proofErr w:type="gramStart"/>
+      <w:r>
+        <w:rPr>
+          <w:sz w:val="24"/>
+          <w:szCs w:val="32"/>
+        </w:rPr>
+        <w:t>a</w:t>
+      </w:r>
+      <w:proofErr w:type="gramEnd"/>
+      <w:r>
+        <w:rPr>
+          <w:sz w:val="24"/>
+          <w:szCs w:val="32"/>
+        </w:rPr>
+        <w:t xml:space="preserve"> Unicode nevet kapta. </w:t>
+      </w:r>
+      <w:r>
+        <w:rPr>
+          <w:sz w:val="24"/>
+          <w:szCs w:val="32"/>
+        </w:rPr>
+        <w:t>Az Unicode célja, hogy globálisan elérhető összes karakter</w:t>
+      </w:r>
+      <w:r>
+        <w:rPr>
+          <w:sz w:val="24"/>
+          <w:szCs w:val="32"/>
+        </w:rPr>
+        <w:t>t</w:t>
+      </w:r>
+      <w:r>
+        <w:rPr>
+          <w:sz w:val="24"/>
+          <w:szCs w:val="32"/>
+        </w:rPr>
+        <w:t xml:space="preserve"> és írásjelet összegyűjtse</w:t>
       </w:r>
       <w:r>
         <w:rPr>
@@ -1540,7 +1719,30 @@
           <w:sz w:val="24"/>
           <w:szCs w:val="24"/>
         </w:rPr>
-        <w:t>A Unicode több százezer karaktert és kód pontot párosít össze. Ezek tárolásához a kódolásoknak négy bitet kell használniuk karakterenként. Az UTF-32 pontosan így működik. Azonban a legtöbb esetben ez erősen pazarló tárolási módszer, hiszen a leggyakoribb karaktereket egyetlen bájtban is el lehet tárolni. Az UTF-8 valósítja meg ezt az elképzelést</w:t>
+        <w:t>A Unicode több százezer karaktert és kó</w:t>
+      </w:r>
+      <w:r>
+        <w:rPr>
+          <w:sz w:val="24"/>
+          <w:szCs w:val="24"/>
+        </w:rPr>
+        <w:t>d</w:t>
+      </w:r>
+      <w:r>
+        <w:rPr>
+          <w:sz w:val="24"/>
+          <w:szCs w:val="24"/>
+        </w:rPr>
+        <w:t>pon</w:t>
+      </w:r>
+      <w:bookmarkStart w:id="0" w:name="_GoBack"/>
+      <w:bookmarkEnd w:id="0"/>
+      <w:r>
+        <w:rPr>
+          <w:sz w:val="24"/>
+          <w:szCs w:val="24"/>
+        </w:rPr>
+        <w:t>tot párosít össze. Ezek tárolásához a kódolásoknak négy bitet kell használniuk karakterenként. Az UTF-32 pontosan így működik. Azonban a legtöbb esetben ez erősen pazarló tárolási módszer, hiszen a leggyakoribb karaktereket egyetlen bájtban is el lehet tárolni. Az UTF-8 valósítja meg ezt az elképzelést</w:t>
       </w:r>
       <w:r>
         <w:rPr>
@@ -1780,39 +1982,7 @@
                 <w:sz w:val="24"/>
                 <w:szCs w:val="24"/>
               </w:rPr>
-              <w:t xml:space="preserve">00000000 </w:t>
-            </w:r>
-            <w:proofErr w:type="spellStart"/>
-            <w:r>
-              <w:rPr>
-                <w:sz w:val="24"/>
-                <w:szCs w:val="24"/>
-              </w:rPr>
-              <w:t>00000000</w:t>
-            </w:r>
-            <w:proofErr w:type="spellEnd"/>
-            <w:r>
-              <w:rPr>
-                <w:sz w:val="24"/>
-                <w:szCs w:val="24"/>
-              </w:rPr>
-              <w:t xml:space="preserve"> </w:t>
-            </w:r>
-            <w:proofErr w:type="spellStart"/>
-            <w:r>
-              <w:rPr>
-                <w:sz w:val="24"/>
-                <w:szCs w:val="24"/>
-              </w:rPr>
-              <w:t>00000000</w:t>
-            </w:r>
-            <w:proofErr w:type="spellEnd"/>
-            <w:r>
-              <w:rPr>
-                <w:sz w:val="24"/>
-                <w:szCs w:val="24"/>
-              </w:rPr>
-              <w:t xml:space="preserve"> 01000001</w:t>
+              <w:t>00000000 00000000 00000000 01000001</w:t>
             </w:r>
           </w:p>
         </w:tc>
@@ -1953,23 +2123,7 @@
                 <w:sz w:val="24"/>
                 <w:szCs w:val="24"/>
               </w:rPr>
-              <w:t xml:space="preserve">00000000 </w:t>
-            </w:r>
-            <w:proofErr w:type="spellStart"/>
-            <w:r>
-              <w:rPr>
-                <w:sz w:val="24"/>
-                <w:szCs w:val="24"/>
-              </w:rPr>
-              <w:t>00000000</w:t>
-            </w:r>
-            <w:proofErr w:type="spellEnd"/>
-            <w:r>
-              <w:rPr>
-                <w:sz w:val="24"/>
-                <w:szCs w:val="24"/>
-              </w:rPr>
-              <w:t xml:space="preserve"> 00110000 01000010</w:t>
+              <w:t>00000000 00000000 00110000 01000010</w:t>
             </w:r>
           </w:p>
         </w:tc>
@@ -1999,7 +2153,21 @@
           <w:sz w:val="24"/>
           <w:szCs w:val="24"/>
         </w:rPr>
-        <w:t>Az UTF-8 kód egysége változó hosszúságú, így csak annyi bájtot fog használni a karakter kódolására, amennyit az absztrakt karakter kód pontja megkövetel. A kód pontján kívül egyéb biteket is tárolni kell, mellyel azt jelezhetjük a dekódolónak, hogy több bájt tartozik ugyanazon karakterhez.</w:t>
+        <w:t>Az UTF-8 kódegysége változó hosszúságú, így csak annyi bájtot fog használni a karakterkódolására, amennyit az absztrakt karakter</w:t>
+      </w:r>
+      <w:r>
+        <w:rPr>
+          <w:sz w:val="24"/>
+          <w:szCs w:val="24"/>
+        </w:rPr>
+        <w:t xml:space="preserve"> </w:t>
+      </w:r>
+      <w:r>
+        <w:rPr>
+          <w:sz w:val="24"/>
+          <w:szCs w:val="24"/>
+        </w:rPr>
+        <w:t>kódpontja megkövetel. A kódpontján kívül egyéb biteket is tárolni kell, mellyel azt jelezhetjük a dekódolónak, hogy több bájt tartozik ugyanazon karakterhez.</w:t>
       </w:r>
       <w:r>
         <w:rPr>
@@ -2047,7 +2215,7 @@
                     </pic:cNvPicPr>
                   </pic:nvPicPr>
                   <pic:blipFill>
-                    <a:blip r:embed="rId10">
+                    <a:blip r:embed="rId9">
                       <a:extLst>
                         <a:ext uri="{28A0092B-C50C-407E-A947-70E740481C1C}">
                           <a14:useLocalDpi xmlns:a14="http://schemas.microsoft.com/office/drawing/2010/main" val="0"/>
@@ -2129,7 +2297,7 @@
       </w:r>
     </w:p>
     <w:sectPr>
-      <w:footerReference w:type="default" r:id="rId11"/>
+      <w:footerReference w:type="default" r:id="rId10"/>
       <w:pgSz w:w="11906" w:h="16838"/>
       <w:pgMar w:top="1417" w:right="1417" w:bottom="1417" w:left="1417" w:header="708" w:footer="708" w:gutter="0"/>
       <w:cols w:space="708"/>
@@ -2139,68 +2307,17 @@
 </w:document>
 </file>
 
-<file path=word/comments.xml><?xml version="1.0" encoding="utf-8"?>
-<w:comments xmlns:wpc="http://schemas.microsoft.com/office/word/2010/wordprocessingCanvas" xmlns:mc="http://schemas.openxmlformats.org/markup-compatibility/2006" xmlns:o="urn:schemas-microsoft-com:office:office" xmlns:r="http://schemas.openxmlformats.org/officeDocument/2006/relationships" xmlns:m="http://schemas.openxmlformats.org/officeDocument/2006/math" xmlns:v="urn:schemas-microsoft-com:vml" xmlns:wp14="http://schemas.microsoft.com/office/word/2010/wordprocessingDrawing" xmlns:wp="http://schemas.openxmlformats.org/drawingml/2006/wordprocessingDrawing" xmlns:w10="urn:schemas-microsoft-com:office:word" xmlns:w="http://schemas.openxmlformats.org/wordprocessingml/2006/main" xmlns:w14="http://schemas.microsoft.com/office/word/2010/wordml" xmlns:w15="http://schemas.microsoft.com/office/word/2012/wordml" xmlns:wpg="http://schemas.microsoft.com/office/word/2010/wordprocessingGroup" xmlns:wpi="http://schemas.microsoft.com/office/word/2010/wordprocessingInk" xmlns:wne="http://schemas.microsoft.com/office/word/2006/wordml" xmlns:wps="http://schemas.microsoft.com/office/word/2010/wordprocessingShape" mc:Ignorable="w14 w15 wp14">
-  <w:comment w:id="0" w:author="Zalán" w:date="2018-10-06T13:51:00Z" w:initials="Z">
-    <w:p>
-      <w:pPr>
-        <w:pStyle w:val="Jegyzetszveg"/>
-      </w:pPr>
-      <w:r>
-        <w:rPr>
-          <w:rStyle w:val="Jegyzethivatkozs"/>
-        </w:rPr>
-        <w:annotationRef/>
-      </w:r>
-      <w:r>
-        <w:t>a „nem kötelező egymás utániaknak lenniük” túl informális megfogalmazás lenne?</w:t>
-      </w:r>
-    </w:p>
-  </w:comment>
-  <w:comment w:id="1" w:author="Zalán" w:date="2018-10-06T14:05:00Z" w:initials="Z">
-    <w:p>
-      <w:pPr>
-        <w:pStyle w:val="Jegyzetszveg"/>
-      </w:pPr>
-      <w:r>
-        <w:rPr>
-          <w:rStyle w:val="Jegyzethivatkozs"/>
-        </w:rPr>
-        <w:annotationRef/>
-      </w:r>
-      <w:r>
-        <w:t xml:space="preserve">Times </w:t>
-      </w:r>
-      <w:proofErr w:type="spellStart"/>
-      <w:r>
-        <w:t>new</w:t>
-      </w:r>
-      <w:proofErr w:type="spellEnd"/>
-      <w:r>
-        <w:t xml:space="preserve"> </w:t>
-      </w:r>
-      <w:proofErr w:type="spellStart"/>
-      <w:r>
-        <w:t>romannél</w:t>
-      </w:r>
-      <w:proofErr w:type="spellEnd"/>
-      <w:r>
-        <w:t xml:space="preserve"> nem működik a ligatúra. Jó ez a talpatlan betűtípus, vagy keressek talpasat?</w:t>
-      </w:r>
-    </w:p>
-  </w:comment>
-</w:comments>
-</file>
-
 <file path=word/commentsExtended.xml><?xml version="1.0" encoding="utf-8"?>
-<w15:commentsEx xmlns:wpc="http://schemas.microsoft.com/office/word/2010/wordprocessingCanvas" xmlns:mc="http://schemas.openxmlformats.org/markup-compatibility/2006" xmlns:o="urn:schemas-microsoft-com:office:office" xmlns:r="http://schemas.openxmlformats.org/officeDocument/2006/relationships" xmlns:m="http://schemas.openxmlformats.org/officeDocument/2006/math" xmlns:v="urn:schemas-microsoft-com:vml" xmlns:wp14="http://schemas.microsoft.com/office/word/2010/wordprocessingDrawing" xmlns:wp="http://schemas.openxmlformats.org/drawingml/2006/wordprocessingDrawing" xmlns:w10="urn:schemas-microsoft-com:office:word" xmlns:w="http://schemas.openxmlformats.org/wordprocessingml/2006/main" xmlns:w14="http://schemas.microsoft.com/office/word/2010/wordml" xmlns:w15="http://schemas.microsoft.com/office/word/2012/wordml" xmlns:wpg="http://schemas.microsoft.com/office/word/2010/wordprocessingGroup" xmlns:wpi="http://schemas.microsoft.com/office/word/2010/wordprocessingInk" xmlns:wne="http://schemas.microsoft.com/office/word/2006/wordml" xmlns:wps="http://schemas.microsoft.com/office/word/2010/wordprocessingShape" mc:Ignorable="w14 w15 wp14">
+<w15:commentsEx xmlns:wpc="http://schemas.microsoft.com/office/word/2010/wordprocessingCanvas" xmlns:cx="http://schemas.microsoft.com/office/drawing/2014/chartex" xmlns:mc="http://schemas.openxmlformats.org/markup-compatibility/2006" xmlns:o="urn:schemas-microsoft-com:office:office" xmlns:r="http://schemas.openxmlformats.org/officeDocument/2006/relationships" xmlns:m="http://schemas.openxmlformats.org/officeDocument/2006/math" xmlns:v="urn:schemas-microsoft-com:vml" xmlns:wp14="http://schemas.microsoft.com/office/word/2010/wordprocessingDrawing" xmlns:wp="http://schemas.openxmlformats.org/drawingml/2006/wordprocessingDrawing" xmlns:w10="urn:schemas-microsoft-com:office:word" xmlns:w="http://schemas.openxmlformats.org/wordprocessingml/2006/main" xmlns:w14="http://schemas.microsoft.com/office/word/2010/wordml" xmlns:w15="http://schemas.microsoft.com/office/word/2012/wordml" xmlns:w16se="http://schemas.microsoft.com/office/word/2015/wordml/symex" xmlns:wpg="http://schemas.microsoft.com/office/word/2010/wordprocessingGroup" xmlns:wpi="http://schemas.microsoft.com/office/word/2010/wordprocessingInk" xmlns:wne="http://schemas.microsoft.com/office/word/2006/wordml" xmlns:wps="http://schemas.microsoft.com/office/word/2010/wordprocessingShape" mc:Ignorable="w14 w15 w16se wp14">
   <w15:commentEx w15:paraId="1DAD1BD7" w15:done="0"/>
+  <w15:commentEx w15:paraId="26F6CA39" w15:paraIdParent="1DAD1BD7" w15:done="0"/>
   <w15:commentEx w15:paraId="1511B663" w15:done="0"/>
+  <w15:commentEx w15:paraId="1DF38D73" w15:paraIdParent="1511B663" w15:done="0"/>
 </w15:commentsEx>
 </file>
 
 <file path=word/endnotes.xml><?xml version="1.0" encoding="utf-8"?>
-<w:endnotes xmlns:wpc="http://schemas.microsoft.com/office/word/2010/wordprocessingCanvas" xmlns:mc="http://schemas.openxmlformats.org/markup-compatibility/2006" xmlns:o="urn:schemas-microsoft-com:office:office" xmlns:r="http://schemas.openxmlformats.org/officeDocument/2006/relationships" xmlns:m="http://schemas.openxmlformats.org/officeDocument/2006/math" xmlns:v="urn:schemas-microsoft-com:vml" xmlns:wp14="http://schemas.microsoft.com/office/word/2010/wordprocessingDrawing" xmlns:wp="http://schemas.openxmlformats.org/drawingml/2006/wordprocessingDrawing" xmlns:w10="urn:schemas-microsoft-com:office:word" xmlns:w="http://schemas.openxmlformats.org/wordprocessingml/2006/main" xmlns:w14="http://schemas.microsoft.com/office/word/2010/wordml" xmlns:w15="http://schemas.microsoft.com/office/word/2012/wordml" xmlns:wpg="http://schemas.microsoft.com/office/word/2010/wordprocessingGroup" xmlns:wpi="http://schemas.microsoft.com/office/word/2010/wordprocessingInk" xmlns:wne="http://schemas.microsoft.com/office/word/2006/wordml" xmlns:wps="http://schemas.microsoft.com/office/word/2010/wordprocessingShape" mc:Ignorable="w14 w15 wp14">
+<w:endnotes xmlns:wpc="http://schemas.microsoft.com/office/word/2010/wordprocessingCanvas" xmlns:mc="http://schemas.openxmlformats.org/markup-compatibility/2006" xmlns:o="urn:schemas-microsoft-com:office:office" xmlns:r="http://schemas.openxmlformats.org/officeDocument/2006/relationships" xmlns:m="http://schemas.openxmlformats.org/officeDocument/2006/math" xmlns:v="urn:schemas-microsoft-com:vml" xmlns:wp14="http://schemas.microsoft.com/office/word/2010/wordprocessingDrawing" xmlns:wp="http://schemas.openxmlformats.org/drawingml/2006/wordprocessingDrawing" xmlns:w10="urn:schemas-microsoft-com:office:word" xmlns:w="http://schemas.openxmlformats.org/wordprocessingml/2006/main" xmlns:w14="http://schemas.microsoft.com/office/word/2010/wordml" xmlns:wpg="http://schemas.microsoft.com/office/word/2010/wordprocessingGroup" xmlns:wpi="http://schemas.microsoft.com/office/word/2010/wordprocessingInk" xmlns:wne="http://schemas.microsoft.com/office/word/2006/wordml" xmlns:wps="http://schemas.microsoft.com/office/word/2010/wordprocessingShape" mc:Ignorable="w14 wp14">
   <w:endnote w:type="separator" w:id="-1">
     <w:p>
       <w:pPr>
@@ -2225,7 +2342,7 @@
 </file>
 
 <file path=word/footer1.xml><?xml version="1.0" encoding="utf-8"?>
-<w:ftr xmlns:wpc="http://schemas.microsoft.com/office/word/2010/wordprocessingCanvas" xmlns:mc="http://schemas.openxmlformats.org/markup-compatibility/2006" xmlns:o="urn:schemas-microsoft-com:office:office" xmlns:r="http://schemas.openxmlformats.org/officeDocument/2006/relationships" xmlns:m="http://schemas.openxmlformats.org/officeDocument/2006/math" xmlns:v="urn:schemas-microsoft-com:vml" xmlns:wp14="http://schemas.microsoft.com/office/word/2010/wordprocessingDrawing" xmlns:wp="http://schemas.openxmlformats.org/drawingml/2006/wordprocessingDrawing" xmlns:w10="urn:schemas-microsoft-com:office:word" xmlns:w="http://schemas.openxmlformats.org/wordprocessingml/2006/main" xmlns:w14="http://schemas.microsoft.com/office/word/2010/wordml" xmlns:w15="http://schemas.microsoft.com/office/word/2012/wordml" xmlns:wpg="http://schemas.microsoft.com/office/word/2010/wordprocessingGroup" xmlns:wpi="http://schemas.microsoft.com/office/word/2010/wordprocessingInk" xmlns:wne="http://schemas.microsoft.com/office/word/2006/wordml" xmlns:wps="http://schemas.microsoft.com/office/word/2010/wordprocessingShape" mc:Ignorable="w14 w15 wp14">
+<w:ftr xmlns:wpc="http://schemas.microsoft.com/office/word/2010/wordprocessingCanvas" xmlns:mc="http://schemas.openxmlformats.org/markup-compatibility/2006" xmlns:o="urn:schemas-microsoft-com:office:office" xmlns:r="http://schemas.openxmlformats.org/officeDocument/2006/relationships" xmlns:m="http://schemas.openxmlformats.org/officeDocument/2006/math" xmlns:v="urn:schemas-microsoft-com:vml" xmlns:wp14="http://schemas.microsoft.com/office/word/2010/wordprocessingDrawing" xmlns:wp="http://schemas.openxmlformats.org/drawingml/2006/wordprocessingDrawing" xmlns:w10="urn:schemas-microsoft-com:office:word" xmlns:w="http://schemas.openxmlformats.org/wordprocessingml/2006/main" xmlns:w14="http://schemas.microsoft.com/office/word/2010/wordml" xmlns:wpg="http://schemas.microsoft.com/office/word/2010/wordprocessingGroup" xmlns:wpi="http://schemas.microsoft.com/office/word/2010/wordprocessingInk" xmlns:wne="http://schemas.microsoft.com/office/word/2006/wordml" xmlns:wps="http://schemas.microsoft.com/office/word/2010/wordprocessingShape" mc:Ignorable="w14 wp14">
   <w:p>
     <w:pPr>
       <w:pStyle w:val="llb"/>
@@ -2235,7 +2352,7 @@
 </file>
 
 <file path=word/footnotes.xml><?xml version="1.0" encoding="utf-8"?>
-<w:footnotes xmlns:wpc="http://schemas.microsoft.com/office/word/2010/wordprocessingCanvas" xmlns:mc="http://schemas.openxmlformats.org/markup-compatibility/2006" xmlns:o="urn:schemas-microsoft-com:office:office" xmlns:r="http://schemas.openxmlformats.org/officeDocument/2006/relationships" xmlns:m="http://schemas.openxmlformats.org/officeDocument/2006/math" xmlns:v="urn:schemas-microsoft-com:vml" xmlns:wp14="http://schemas.microsoft.com/office/word/2010/wordprocessingDrawing" xmlns:wp="http://schemas.openxmlformats.org/drawingml/2006/wordprocessingDrawing" xmlns:w10="urn:schemas-microsoft-com:office:word" xmlns:w="http://schemas.openxmlformats.org/wordprocessingml/2006/main" xmlns:w14="http://schemas.microsoft.com/office/word/2010/wordml" xmlns:w15="http://schemas.microsoft.com/office/word/2012/wordml" xmlns:wpg="http://schemas.microsoft.com/office/word/2010/wordprocessingGroup" xmlns:wpi="http://schemas.microsoft.com/office/word/2010/wordprocessingInk" xmlns:wne="http://schemas.microsoft.com/office/word/2006/wordml" xmlns:wps="http://schemas.microsoft.com/office/word/2010/wordprocessingShape" mc:Ignorable="w14 w15 wp14">
+<w:footnotes xmlns:wpc="http://schemas.microsoft.com/office/word/2010/wordprocessingCanvas" xmlns:mc="http://schemas.openxmlformats.org/markup-compatibility/2006" xmlns:o="urn:schemas-microsoft-com:office:office" xmlns:r="http://schemas.openxmlformats.org/officeDocument/2006/relationships" xmlns:m="http://schemas.openxmlformats.org/officeDocument/2006/math" xmlns:v="urn:schemas-microsoft-com:vml" xmlns:wp14="http://schemas.microsoft.com/office/word/2010/wordprocessingDrawing" xmlns:wp="http://schemas.openxmlformats.org/drawingml/2006/wordprocessingDrawing" xmlns:w10="urn:schemas-microsoft-com:office:word" xmlns:w="http://schemas.openxmlformats.org/wordprocessingml/2006/main" xmlns:w14="http://schemas.microsoft.com/office/word/2010/wordml" xmlns:wpg="http://schemas.microsoft.com/office/word/2010/wordprocessingGroup" xmlns:wpi="http://schemas.microsoft.com/office/word/2010/wordprocessingInk" xmlns:wne="http://schemas.microsoft.com/office/word/2006/wordml" xmlns:wps="http://schemas.microsoft.com/office/word/2010/wordprocessingShape" mc:Ignorable="w14 wp14">
   <w:footnote w:type="separator" w:id="-1">
     <w:p>
       <w:pPr>
@@ -2371,7 +2488,7 @@
 </file>
 
 <file path=word/numbering.xml><?xml version="1.0" encoding="utf-8"?>
-<w:numbering xmlns:wpc="http://schemas.microsoft.com/office/word/2010/wordprocessingCanvas" xmlns:mc="http://schemas.openxmlformats.org/markup-compatibility/2006" xmlns:o="urn:schemas-microsoft-com:office:office" xmlns:r="http://schemas.openxmlformats.org/officeDocument/2006/relationships" xmlns:m="http://schemas.openxmlformats.org/officeDocument/2006/math" xmlns:v="urn:schemas-microsoft-com:vml" xmlns:wp14="http://schemas.microsoft.com/office/word/2010/wordprocessingDrawing" xmlns:wp="http://schemas.openxmlformats.org/drawingml/2006/wordprocessingDrawing" xmlns:w10="urn:schemas-microsoft-com:office:word" xmlns:w="http://schemas.openxmlformats.org/wordprocessingml/2006/main" xmlns:w14="http://schemas.microsoft.com/office/word/2010/wordml" xmlns:w15="http://schemas.microsoft.com/office/word/2012/wordml" xmlns:wpg="http://schemas.microsoft.com/office/word/2010/wordprocessingGroup" xmlns:wpi="http://schemas.microsoft.com/office/word/2010/wordprocessingInk" xmlns:wne="http://schemas.microsoft.com/office/word/2006/wordml" xmlns:wps="http://schemas.microsoft.com/office/word/2010/wordprocessingShape" mc:Ignorable="w14 w15 wp14">
+<w:numbering xmlns:wpc="http://schemas.microsoft.com/office/word/2010/wordprocessingCanvas" xmlns:mc="http://schemas.openxmlformats.org/markup-compatibility/2006" xmlns:o="urn:schemas-microsoft-com:office:office" xmlns:r="http://schemas.openxmlformats.org/officeDocument/2006/relationships" xmlns:m="http://schemas.openxmlformats.org/officeDocument/2006/math" xmlns:v="urn:schemas-microsoft-com:vml" xmlns:wp14="http://schemas.microsoft.com/office/word/2010/wordprocessingDrawing" xmlns:wp="http://schemas.openxmlformats.org/drawingml/2006/wordprocessingDrawing" xmlns:w10="urn:schemas-microsoft-com:office:word" xmlns:w="http://schemas.openxmlformats.org/wordprocessingml/2006/main" xmlns:w14="http://schemas.microsoft.com/office/word/2010/wordml" xmlns:wpg="http://schemas.microsoft.com/office/word/2010/wordprocessingGroup" xmlns:wpi="http://schemas.microsoft.com/office/word/2010/wordprocessingInk" xmlns:wne="http://schemas.microsoft.com/office/word/2006/wordml" xmlns:wps="http://schemas.microsoft.com/office/word/2010/wordprocessingShape" mc:Ignorable="w14 wp14">
   <w:abstractNum w:abstractNumId="0">
     <w:nsid w:val="FFFFFF80"/>
     <w:multiLevelType w:val="singleLevel"/>
@@ -2491,7 +2608,10 @@
 </file>
 
 <file path=word/people.xml><?xml version="1.0" encoding="utf-8"?>
-<w15:people xmlns:wpc="http://schemas.microsoft.com/office/word/2010/wordprocessingCanvas" xmlns:mc="http://schemas.openxmlformats.org/markup-compatibility/2006" xmlns:o="urn:schemas-microsoft-com:office:office" xmlns:r="http://schemas.openxmlformats.org/officeDocument/2006/relationships" xmlns:m="http://schemas.openxmlformats.org/officeDocument/2006/math" xmlns:v="urn:schemas-microsoft-com:vml" xmlns:wp14="http://schemas.microsoft.com/office/word/2010/wordprocessingDrawing" xmlns:wp="http://schemas.openxmlformats.org/drawingml/2006/wordprocessingDrawing" xmlns:w10="urn:schemas-microsoft-com:office:word" xmlns:w="http://schemas.openxmlformats.org/wordprocessingml/2006/main" xmlns:w14="http://schemas.microsoft.com/office/word/2010/wordml" xmlns:w15="http://schemas.microsoft.com/office/word/2012/wordml" xmlns:wpg="http://schemas.microsoft.com/office/word/2010/wordprocessingGroup" xmlns:wpi="http://schemas.microsoft.com/office/word/2010/wordprocessingInk" xmlns:wne="http://schemas.microsoft.com/office/word/2006/wordml" xmlns:wps="http://schemas.microsoft.com/office/word/2010/wordprocessingShape" mc:Ignorable="w14 w15 wp14">
+<w15:people xmlns:wpc="http://schemas.microsoft.com/office/word/2010/wordprocessingCanvas" xmlns:cx="http://schemas.microsoft.com/office/drawing/2014/chartex" xmlns:mc="http://schemas.openxmlformats.org/markup-compatibility/2006" xmlns:o="urn:schemas-microsoft-com:office:office" xmlns:r="http://schemas.openxmlformats.org/officeDocument/2006/relationships" xmlns:m="http://schemas.openxmlformats.org/officeDocument/2006/math" xmlns:v="urn:schemas-microsoft-com:vml" xmlns:wp14="http://schemas.microsoft.com/office/word/2010/wordprocessingDrawing" xmlns:wp="http://schemas.openxmlformats.org/drawingml/2006/wordprocessingDrawing" xmlns:w10="urn:schemas-microsoft-com:office:word" xmlns:w="http://schemas.openxmlformats.org/wordprocessingml/2006/main" xmlns:w14="http://schemas.microsoft.com/office/word/2010/wordml" xmlns:w15="http://schemas.microsoft.com/office/word/2012/wordml" xmlns:w16se="http://schemas.microsoft.com/office/word/2015/wordml/symex" xmlns:wpg="http://schemas.microsoft.com/office/word/2010/wordprocessingGroup" xmlns:wpi="http://schemas.microsoft.com/office/word/2010/wordprocessingInk" xmlns:wne="http://schemas.microsoft.com/office/word/2006/wordml" xmlns:wps="http://schemas.microsoft.com/office/word/2010/wordprocessingShape" mc:Ignorable="w14 w15 w16se wp14">
+  <w15:person w15:author="Gábor Kövesdán">
+    <w15:presenceInfo w15:providerId="Windows Live" w15:userId="1d0de76051ac8ee8"/>
+  </w15:person>
   <w15:person w15:author="Zalán">
     <w15:presenceInfo w15:providerId="None" w15:userId="Zalán"/>
   </w15:person>
@@ -2499,7 +2619,7 @@
 </file>
 
 <file path=word/styles.xml><?xml version="1.0" encoding="utf-8"?>
-<w:styles xmlns:mc="http://schemas.openxmlformats.org/markup-compatibility/2006" xmlns:r="http://schemas.openxmlformats.org/officeDocument/2006/relationships" xmlns:w="http://schemas.openxmlformats.org/wordprocessingml/2006/main" xmlns:w14="http://schemas.microsoft.com/office/word/2010/wordml" xmlns:w15="http://schemas.microsoft.com/office/word/2012/wordml" mc:Ignorable="w14 w15">
+<w:styles xmlns:mc="http://schemas.openxmlformats.org/markup-compatibility/2006" xmlns:r="http://schemas.openxmlformats.org/officeDocument/2006/relationships" xmlns:w="http://schemas.openxmlformats.org/wordprocessingml/2006/main" xmlns:w14="http://schemas.microsoft.com/office/word/2010/wordml" mc:Ignorable="w14">
   <w:docDefaults>
     <w:rPrDefault>
       <w:rPr>
@@ -2515,378 +2635,144 @@
       </w:pPr>
     </w:pPrDefault>
   </w:docDefaults>
-  <w:latentStyles w:defLockedState="0" w:defUIPriority="99" w:defSemiHidden="0" w:defUnhideWhenUsed="0" w:defQFormat="0" w:count="371">
-    <w:lsdException w:name="Normal" w:uiPriority="0" w:qFormat="1"/>
-    <w:lsdException w:name="heading 1" w:uiPriority="9" w:qFormat="1"/>
-    <w:lsdException w:name="heading 2" w:semiHidden="1" w:uiPriority="9" w:unhideWhenUsed="1" w:qFormat="1"/>
-    <w:lsdException w:name="heading 3" w:semiHidden="1" w:uiPriority="9" w:unhideWhenUsed="1" w:qFormat="1"/>
-    <w:lsdException w:name="heading 4" w:semiHidden="1" w:uiPriority="9" w:unhideWhenUsed="1" w:qFormat="1"/>
-    <w:lsdException w:name="heading 5" w:semiHidden="1" w:uiPriority="9" w:unhideWhenUsed="1" w:qFormat="1"/>
-    <w:lsdException w:name="heading 6" w:semiHidden="1" w:uiPriority="9" w:unhideWhenUsed="1" w:qFormat="1"/>
-    <w:lsdException w:name="heading 7" w:semiHidden="1" w:uiPriority="9" w:unhideWhenUsed="1" w:qFormat="1"/>
-    <w:lsdException w:name="heading 8" w:semiHidden="1" w:uiPriority="9" w:unhideWhenUsed="1" w:qFormat="1"/>
-    <w:lsdException w:name="heading 9" w:semiHidden="1" w:uiPriority="9" w:unhideWhenUsed="1" w:qFormat="1"/>
-    <w:lsdException w:name="index 1" w:semiHidden="1" w:unhideWhenUsed="1"/>
-    <w:lsdException w:name="index 2" w:semiHidden="1" w:unhideWhenUsed="1"/>
-    <w:lsdException w:name="index 3" w:semiHidden="1" w:unhideWhenUsed="1"/>
-    <w:lsdException w:name="index 4" w:semiHidden="1" w:unhideWhenUsed="1"/>
-    <w:lsdException w:name="index 5" w:semiHidden="1" w:unhideWhenUsed="1"/>
-    <w:lsdException w:name="index 6" w:semiHidden="1" w:unhideWhenUsed="1"/>
-    <w:lsdException w:name="index 7" w:semiHidden="1" w:unhideWhenUsed="1"/>
-    <w:lsdException w:name="index 8" w:semiHidden="1" w:unhideWhenUsed="1"/>
-    <w:lsdException w:name="index 9" w:semiHidden="1" w:unhideWhenUsed="1"/>
-    <w:lsdException w:name="toc 1" w:semiHidden="1" w:uiPriority="39" w:unhideWhenUsed="1"/>
-    <w:lsdException w:name="toc 2" w:semiHidden="1" w:uiPriority="39" w:unhideWhenUsed="1"/>
-    <w:lsdException w:name="toc 3" w:semiHidden="1" w:uiPriority="39" w:unhideWhenUsed="1"/>
-    <w:lsdException w:name="toc 4" w:semiHidden="1" w:uiPriority="39" w:unhideWhenUsed="1"/>
-    <w:lsdException w:name="toc 5" w:semiHidden="1" w:uiPriority="39" w:unhideWhenUsed="1"/>
-    <w:lsdException w:name="toc 6" w:semiHidden="1" w:uiPriority="39" w:unhideWhenUsed="1"/>
-    <w:lsdException w:name="toc 7" w:semiHidden="1" w:uiPriority="39" w:unhideWhenUsed="1"/>
-    <w:lsdException w:name="toc 8" w:semiHidden="1" w:uiPriority="39" w:unhideWhenUsed="1"/>
-    <w:lsdException w:name="toc 9" w:semiHidden="1" w:uiPriority="39" w:unhideWhenUsed="1"/>
-    <w:lsdException w:name="Normal Indent" w:semiHidden="1" w:unhideWhenUsed="1"/>
-    <w:lsdException w:name="footnote text" w:semiHidden="1" w:unhideWhenUsed="1"/>
-    <w:lsdException w:name="annotation text" w:semiHidden="1" w:unhideWhenUsed="1"/>
-    <w:lsdException w:name="header" w:semiHidden="1" w:unhideWhenUsed="1"/>
-    <w:lsdException w:name="footer" w:semiHidden="1" w:unhideWhenUsed="1"/>
-    <w:lsdException w:name="index heading" w:semiHidden="1" w:unhideWhenUsed="1"/>
-    <w:lsdException w:name="caption" w:semiHidden="1" w:uiPriority="35" w:unhideWhenUsed="1" w:qFormat="1"/>
-    <w:lsdException w:name="table of figures" w:semiHidden="1" w:unhideWhenUsed="1"/>
-    <w:lsdException w:name="envelope address" w:semiHidden="1" w:unhideWhenUsed="1"/>
-    <w:lsdException w:name="envelope return" w:semiHidden="1" w:unhideWhenUsed="1"/>
-    <w:lsdException w:name="footnote reference" w:semiHidden="1" w:unhideWhenUsed="1"/>
-    <w:lsdException w:name="annotation reference" w:semiHidden="1" w:unhideWhenUsed="1"/>
-    <w:lsdException w:name="line number" w:semiHidden="1" w:unhideWhenUsed="1"/>
-    <w:lsdException w:name="page number" w:semiHidden="1" w:unhideWhenUsed="1"/>
-    <w:lsdException w:name="endnote reference" w:semiHidden="1" w:unhideWhenUsed="1"/>
-    <w:lsdException w:name="endnote text" w:semiHidden="1" w:unhideWhenUsed="1"/>
-    <w:lsdException w:name="table of authorities" w:semiHidden="1" w:unhideWhenUsed="1"/>
-    <w:lsdException w:name="macro" w:semiHidden="1" w:unhideWhenUsed="1"/>
-    <w:lsdException w:name="toa heading" w:semiHidden="1" w:unhideWhenUsed="1"/>
-    <w:lsdException w:name="List" w:semiHidden="1" w:unhideWhenUsed="1"/>
-    <w:lsdException w:name="List Bullet" w:semiHidden="1" w:unhideWhenUsed="1"/>
-    <w:lsdException w:name="List Number" w:semiHidden="1" w:unhideWhenUsed="1"/>
-    <w:lsdException w:name="List 2" w:semiHidden="1" w:unhideWhenUsed="1"/>
-    <w:lsdException w:name="List 3" w:semiHidden="1" w:unhideWhenUsed="1"/>
-    <w:lsdException w:name="List 4" w:semiHidden="1" w:unhideWhenUsed="1"/>
-    <w:lsdException w:name="List 5" w:semiHidden="1" w:unhideWhenUsed="1"/>
-    <w:lsdException w:name="List Bullet 2" w:semiHidden="1" w:unhideWhenUsed="1"/>
-    <w:lsdException w:name="List Bullet 3" w:semiHidden="1" w:unhideWhenUsed="1"/>
-    <w:lsdException w:name="List Bullet 4" w:semiHidden="1" w:unhideWhenUsed="1"/>
-    <w:lsdException w:name="List Bullet 5" w:semiHidden="1" w:unhideWhenUsed="1"/>
-    <w:lsdException w:name="List Number 2" w:semiHidden="1" w:unhideWhenUsed="1"/>
-    <w:lsdException w:name="List Number 3" w:semiHidden="1" w:unhideWhenUsed="1"/>
-    <w:lsdException w:name="List Number 4" w:semiHidden="1" w:unhideWhenUsed="1"/>
-    <w:lsdException w:name="List Number 5" w:semiHidden="1" w:unhideWhenUsed="1"/>
-    <w:lsdException w:name="Title" w:uiPriority="10" w:qFormat="1"/>
-    <w:lsdException w:name="Closing" w:semiHidden="1" w:unhideWhenUsed="1"/>
-    <w:lsdException w:name="Signature" w:semiHidden="1" w:unhideWhenUsed="1"/>
-    <w:lsdException w:name="Default Paragraph Font" w:semiHidden="1" w:uiPriority="1" w:unhideWhenUsed="1"/>
-    <w:lsdException w:name="Body Text" w:semiHidden="1" w:unhideWhenUsed="1"/>
-    <w:lsdException w:name="Body Text Indent" w:semiHidden="1" w:unhideWhenUsed="1"/>
-    <w:lsdException w:name="List Continue" w:semiHidden="1" w:unhideWhenUsed="1"/>
-    <w:lsdException w:name="List Continue 2" w:semiHidden="1" w:unhideWhenUsed="1"/>
-    <w:lsdException w:name="List Continue 3" w:semiHidden="1" w:unhideWhenUsed="1"/>
-    <w:lsdException w:name="List Continue 4" w:semiHidden="1" w:unhideWhenUsed="1"/>
-    <w:lsdException w:name="List Continue 5" w:semiHidden="1" w:unhideWhenUsed="1"/>
-    <w:lsdException w:name="Message Header" w:semiHidden="1" w:unhideWhenUsed="1"/>
-    <w:lsdException w:name="Subtitle" w:uiPriority="11" w:qFormat="1"/>
-    <w:lsdException w:name="Salutation" w:semiHidden="1" w:unhideWhenUsed="1"/>
-    <w:lsdException w:name="Date" w:semiHidden="1" w:unhideWhenUsed="1"/>
-    <w:lsdException w:name="Body Text First Indent" w:semiHidden="1" w:unhideWhenUsed="1"/>
-    <w:lsdException w:name="Body Text First Indent 2" w:semiHidden="1" w:unhideWhenUsed="1"/>
-    <w:lsdException w:name="Note Heading" w:semiHidden="1" w:unhideWhenUsed="1"/>
-    <w:lsdException w:name="Body Text 2" w:semiHidden="1" w:unhideWhenUsed="1"/>
-    <w:lsdException w:name="Body Text 3" w:semiHidden="1" w:unhideWhenUsed="1"/>
-    <w:lsdException w:name="Body Text Indent 2" w:semiHidden="1" w:unhideWhenUsed="1"/>
-    <w:lsdException w:name="Body Text Indent 3" w:semiHidden="1" w:unhideWhenUsed="1"/>
-    <w:lsdException w:name="Block Text" w:semiHidden="1" w:unhideWhenUsed="1"/>
-    <w:lsdException w:name="Hyperlink" w:semiHidden="1" w:unhideWhenUsed="1"/>
-    <w:lsdException w:name="FollowedHyperlink" w:semiHidden="1" w:unhideWhenUsed="1"/>
-    <w:lsdException w:name="Strong" w:uiPriority="22" w:qFormat="1"/>
-    <w:lsdException w:name="Emphasis" w:uiPriority="20" w:qFormat="1"/>
-    <w:lsdException w:name="Document Map" w:semiHidden="1" w:unhideWhenUsed="1"/>
-    <w:lsdException w:name="Plain Text" w:semiHidden="1" w:unhideWhenUsed="1"/>
-    <w:lsdException w:name="E-mail Signature" w:semiHidden="1" w:unhideWhenUsed="1"/>
-    <w:lsdException w:name="HTML Top of Form" w:semiHidden="1" w:unhideWhenUsed="1"/>
-    <w:lsdException w:name="HTML Bottom of Form" w:semiHidden="1" w:unhideWhenUsed="1"/>
-    <w:lsdException w:name="Normal (Web)" w:semiHidden="1" w:unhideWhenUsed="1"/>
-    <w:lsdException w:name="HTML Acronym" w:semiHidden="1" w:unhideWhenUsed="1"/>
-    <w:lsdException w:name="HTML Address" w:semiHidden="1" w:unhideWhenUsed="1"/>
-    <w:lsdException w:name="HTML Cite" w:semiHidden="1" w:unhideWhenUsed="1"/>
-    <w:lsdException w:name="HTML Code" w:semiHidden="1" w:unhideWhenUsed="1"/>
-    <w:lsdException w:name="HTML Definition" w:semiHidden="1" w:unhideWhenUsed="1"/>
-    <w:lsdException w:name="HTML Keyboard" w:semiHidden="1" w:unhideWhenUsed="1"/>
-    <w:lsdException w:name="HTML Preformatted" w:semiHidden="1" w:unhideWhenUsed="1"/>
-    <w:lsdException w:name="HTML Sample" w:semiHidden="1" w:unhideWhenUsed="1"/>
-    <w:lsdException w:name="HTML Typewriter" w:semiHidden="1" w:unhideWhenUsed="1"/>
-    <w:lsdException w:name="HTML Variable" w:semiHidden="1" w:unhideWhenUsed="1"/>
-    <w:lsdException w:name="Normal Table" w:semiHidden="1" w:unhideWhenUsed="1"/>
-    <w:lsdException w:name="annotation subject" w:semiHidden="1" w:unhideWhenUsed="1"/>
-    <w:lsdException w:name="No List" w:semiHidden="1" w:unhideWhenUsed="1"/>
-    <w:lsdException w:name="Outline List 1" w:semiHidden="1" w:unhideWhenUsed="1"/>
-    <w:lsdException w:name="Outline List 2" w:semiHidden="1" w:unhideWhenUsed="1"/>
-    <w:lsdException w:name="Outline List 3" w:semiHidden="1" w:unhideWhenUsed="1"/>
-    <w:lsdException w:name="Table Simple 1" w:semiHidden="1" w:unhideWhenUsed="1"/>
-    <w:lsdException w:name="Table Simple 2" w:semiHidden="1" w:unhideWhenUsed="1"/>
-    <w:lsdException w:name="Table Simple 3" w:semiHidden="1" w:unhideWhenUsed="1"/>
-    <w:lsdException w:name="Table Classic 1" w:semiHidden="1" w:unhideWhenUsed="1"/>
-    <w:lsdException w:name="Table Classic 2" w:semiHidden="1" w:unhideWhenUsed="1"/>
-    <w:lsdException w:name="Table Classic 3" w:semiHidden="1" w:unhideWhenUsed="1"/>
-    <w:lsdException w:name="Table Classic 4" w:semiHidden="1" w:unhideWhenUsed="1"/>
-    <w:lsdException w:name="Table Colorful 1" w:semiHidden="1" w:unhideWhenUsed="1"/>
-    <w:lsdException w:name="Table Colorful 2" w:semiHidden="1" w:unhideWhenUsed="1"/>
-    <w:lsdException w:name="Table Colorful 3" w:semiHidden="1" w:unhideWhenUsed="1"/>
-    <w:lsdException w:name="Table Columns 1" w:semiHidden="1" w:unhideWhenUsed="1"/>
-    <w:lsdException w:name="Table Columns 2" w:semiHidden="1" w:unhideWhenUsed="1"/>
-    <w:lsdException w:name="Table Columns 3" w:semiHidden="1" w:unhideWhenUsed="1"/>
-    <w:lsdException w:name="Table Columns 4" w:semiHidden="1" w:unhideWhenUsed="1"/>
-    <w:lsdException w:name="Table Columns 5" w:semiHidden="1" w:unhideWhenUsed="1"/>
-    <w:lsdException w:name="Table Grid 1" w:semiHidden="1" w:unhideWhenUsed="1"/>
-    <w:lsdException w:name="Table Grid 2" w:semiHidden="1" w:unhideWhenUsed="1"/>
-    <w:lsdException w:name="Table Grid 3" w:semiHidden="1" w:unhideWhenUsed="1"/>
-    <w:lsdException w:name="Table Grid 4" w:semiHidden="1" w:unhideWhenUsed="1"/>
-    <w:lsdException w:name="Table Grid 5" w:semiHidden="1" w:unhideWhenUsed="1"/>
-    <w:lsdException w:name="Table Grid 6" w:semiHidden="1" w:unhideWhenUsed="1"/>
-    <w:lsdException w:name="Table Grid 7" w:semiHidden="1" w:unhideWhenUsed="1"/>
-    <w:lsdException w:name="Table Grid 8" w:semiHidden="1" w:unhideWhenUsed="1"/>
-    <w:lsdException w:name="Table List 1" w:semiHidden="1" w:unhideWhenUsed="1"/>
-    <w:lsdException w:name="Table List 2" w:semiHidden="1" w:unhideWhenUsed="1"/>
-    <w:lsdException w:name="Table List 3" w:semiHidden="1" w:unhideWhenUsed="1"/>
-    <w:lsdException w:name="Table List 4" w:semiHidden="1" w:unhideWhenUsed="1"/>
-    <w:lsdException w:name="Table List 5" w:semiHidden="1" w:unhideWhenUsed="1"/>
-    <w:lsdException w:name="Table List 6" w:semiHidden="1" w:unhideWhenUsed="1"/>
-    <w:lsdException w:name="Table List 7" w:semiHidden="1" w:unhideWhenUsed="1"/>
-    <w:lsdException w:name="Table List 8" w:semiHidden="1" w:unhideWhenUsed="1"/>
-    <w:lsdException w:name="Table 3D effects 1" w:semiHidden="1" w:unhideWhenUsed="1"/>
-    <w:lsdException w:name="Table 3D effects 2" w:semiHidden="1" w:unhideWhenUsed="1"/>
-    <w:lsdException w:name="Table 3D effects 3" w:semiHidden="1" w:unhideWhenUsed="1"/>
-    <w:lsdException w:name="Table Contemporary" w:semiHidden="1" w:unhideWhenUsed="1"/>
-    <w:lsdException w:name="Table Elegant" w:semiHidden="1" w:unhideWhenUsed="1"/>
-    <w:lsdException w:name="Table Professional" w:semiHidden="1" w:unhideWhenUsed="1"/>
-    <w:lsdException w:name="Table Subtle 1" w:semiHidden="1" w:unhideWhenUsed="1"/>
-    <w:lsdException w:name="Table Subtle 2" w:semiHidden="1" w:unhideWhenUsed="1"/>
-    <w:lsdException w:name="Table Web 1" w:semiHidden="1" w:unhideWhenUsed="1"/>
-    <w:lsdException w:name="Table Web 2" w:semiHidden="1" w:unhideWhenUsed="1"/>
-    <w:lsdException w:name="Table Web 3" w:semiHidden="1" w:unhideWhenUsed="1"/>
-    <w:lsdException w:name="Balloon Text" w:semiHidden="1" w:unhideWhenUsed="1"/>
-    <w:lsdException w:name="Table Grid" w:uiPriority="59"/>
-    <w:lsdException w:name="Table Theme" w:semiHidden="1" w:unhideWhenUsed="1"/>
-    <w:lsdException w:name="Placeholder Text" w:semiHidden="1"/>
-    <w:lsdException w:name="No Spacing" w:uiPriority="1" w:qFormat="1"/>
-    <w:lsdException w:name="Light Shading" w:uiPriority="60"/>
-    <w:lsdException w:name="Light List" w:uiPriority="61"/>
-    <w:lsdException w:name="Light Grid" w:uiPriority="62"/>
-    <w:lsdException w:name="Medium Shading 1" w:uiPriority="63"/>
-    <w:lsdException w:name="Medium Shading 2" w:uiPriority="64"/>
-    <w:lsdException w:name="Medium List 1" w:uiPriority="65"/>
-    <w:lsdException w:name="Medium List 2" w:uiPriority="66"/>
-    <w:lsdException w:name="Medium Grid 1" w:uiPriority="67"/>
-    <w:lsdException w:name="Medium Grid 2" w:uiPriority="68"/>
-    <w:lsdException w:name="Medium Grid 3" w:uiPriority="69"/>
-    <w:lsdException w:name="Dark List" w:uiPriority="70"/>
-    <w:lsdException w:name="Colorful Shading" w:uiPriority="71"/>
-    <w:lsdException w:name="Colorful List" w:uiPriority="72"/>
-    <w:lsdException w:name="Colorful Grid" w:uiPriority="73"/>
-    <w:lsdException w:name="Light Shading Accent 1" w:uiPriority="60"/>
-    <w:lsdException w:name="Light List Accent 1" w:uiPriority="61"/>
-    <w:lsdException w:name="Light Grid Accent 1" w:uiPriority="62"/>
-    <w:lsdException w:name="Medium Shading 1 Accent 1" w:uiPriority="63"/>
-    <w:lsdException w:name="Medium Shading 2 Accent 1" w:uiPriority="64"/>
-    <w:lsdException w:name="Medium List 1 Accent 1" w:uiPriority="65"/>
-    <w:lsdException w:name="Revision" w:semiHidden="1"/>
-    <w:lsdException w:name="List Paragraph" w:uiPriority="34" w:qFormat="1"/>
-    <w:lsdException w:name="Quote" w:uiPriority="29" w:qFormat="1"/>
-    <w:lsdException w:name="Intense Quote" w:uiPriority="30" w:qFormat="1"/>
-    <w:lsdException w:name="Medium List 2 Accent 1" w:uiPriority="66"/>
-    <w:lsdException w:name="Medium Grid 1 Accent 1" w:uiPriority="67"/>
-    <w:lsdException w:name="Medium Grid 2 Accent 1" w:uiPriority="68"/>
-    <w:lsdException w:name="Medium Grid 3 Accent 1" w:uiPriority="69"/>
-    <w:lsdException w:name="Dark List Accent 1" w:uiPriority="70"/>
-    <w:lsdException w:name="Colorful Shading Accent 1" w:uiPriority="71"/>
-    <w:lsdException w:name="Colorful List Accent 1" w:uiPriority="72"/>
-    <w:lsdException w:name="Colorful Grid Accent 1" w:uiPriority="73"/>
-    <w:lsdException w:name="Light Shading Accent 2" w:uiPriority="60"/>
-    <w:lsdException w:name="Light List Accent 2" w:uiPriority="61"/>
-    <w:lsdException w:name="Light Grid Accent 2" w:uiPriority="62"/>
-    <w:lsdException w:name="Medium Shading 1 Accent 2" w:uiPriority="63"/>
-    <w:lsdException w:name="Medium Shading 2 Accent 2" w:uiPriority="64"/>
-    <w:lsdException w:name="Medium List 1 Accent 2" w:uiPriority="65"/>
-    <w:lsdException w:name="Medium List 2 Accent 2" w:uiPriority="66"/>
-    <w:lsdException w:name="Medium Grid 1 Accent 2" w:uiPriority="67"/>
-    <w:lsdException w:name="Medium Grid 2 Accent 2" w:uiPriority="68"/>
-    <w:lsdException w:name="Medium Grid 3 Accent 2" w:uiPriority="69"/>
-    <w:lsdException w:name="Dark List Accent 2" w:uiPriority="70"/>
-    <w:lsdException w:name="Colorful Shading Accent 2" w:uiPriority="71"/>
-    <w:lsdException w:name="Colorful List Accent 2" w:uiPriority="72"/>
-    <w:lsdException w:name="Colorful Grid Accent 2" w:uiPriority="73"/>
-    <w:lsdException w:name="Light Shading Accent 3" w:uiPriority="60"/>
-    <w:lsdException w:name="Light List Accent 3" w:uiPriority="61"/>
-    <w:lsdException w:name="Light Grid Accent 3" w:uiPriority="62"/>
-    <w:lsdException w:name="Medium Shading 1 Accent 3" w:uiPriority="63"/>
-    <w:lsdException w:name="Medium Shading 2 Accent 3" w:uiPriority="64"/>
-    <w:lsdException w:name="Medium List 1 Accent 3" w:uiPriority="65"/>
-    <w:lsdException w:name="Medium List 2 Accent 3" w:uiPriority="66"/>
-    <w:lsdException w:name="Medium Grid 1 Accent 3" w:uiPriority="67"/>
-    <w:lsdException w:name="Medium Grid 2 Accent 3" w:uiPriority="68"/>
-    <w:lsdException w:name="Medium Grid 3 Accent 3" w:uiPriority="69"/>
-    <w:lsdException w:name="Dark List Accent 3" w:uiPriority="70"/>
-    <w:lsdException w:name="Colorful Shading Accent 3" w:uiPriority="71"/>
-    <w:lsdException w:name="Colorful List Accent 3" w:uiPriority="72"/>
-    <w:lsdException w:name="Colorful Grid Accent 3" w:uiPriority="73"/>
-    <w:lsdException w:name="Light Shading Accent 4" w:uiPriority="60"/>
-    <w:lsdException w:name="Light List Accent 4" w:uiPriority="61"/>
-    <w:lsdException w:name="Light Grid Accent 4" w:uiPriority="62"/>
-    <w:lsdException w:name="Medium Shading 1 Accent 4" w:uiPriority="63"/>
-    <w:lsdException w:name="Medium Shading 2 Accent 4" w:uiPriority="64"/>
-    <w:lsdException w:name="Medium List 1 Accent 4" w:uiPriority="65"/>
-    <w:lsdException w:name="Medium List 2 Accent 4" w:uiPriority="66"/>
-    <w:lsdException w:name="Medium Grid 1 Accent 4" w:uiPriority="67"/>
-    <w:lsdException w:name="Medium Grid 2 Accent 4" w:uiPriority="68"/>
-    <w:lsdException w:name="Medium Grid 3 Accent 4" w:uiPriority="69"/>
-    <w:lsdException w:name="Dark List Accent 4" w:uiPriority="70"/>
-    <w:lsdException w:name="Colorful Shading Accent 4" w:uiPriority="71"/>
-    <w:lsdException w:name="Colorful List Accent 4" w:uiPriority="72"/>
-    <w:lsdException w:name="Colorful Grid Accent 4" w:uiPriority="73"/>
-    <w:lsdException w:name="Light Shading Accent 5" w:uiPriority="60"/>
-    <w:lsdException w:name="Light List Accent 5" w:uiPriority="61"/>
-    <w:lsdException w:name="Light Grid Accent 5" w:uiPriority="62"/>
-    <w:lsdException w:name="Medium Shading 1 Accent 5" w:uiPriority="63"/>
-    <w:lsdException w:name="Medium Shading 2 Accent 5" w:uiPriority="64"/>
-    <w:lsdException w:name="Medium List 1 Accent 5" w:uiPriority="65"/>
-    <w:lsdException w:name="Medium List 2 Accent 5" w:uiPriority="66"/>
-    <w:lsdException w:name="Medium Grid 1 Accent 5" w:uiPriority="67"/>
-    <w:lsdException w:name="Medium Grid 2 Accent 5" w:uiPriority="68"/>
-    <w:lsdException w:name="Medium Grid 3 Accent 5" w:uiPriority="69"/>
-    <w:lsdException w:name="Dark List Accent 5" w:uiPriority="70"/>
-    <w:lsdException w:name="Colorful Shading Accent 5" w:uiPriority="71"/>
-    <w:lsdException w:name="Colorful List Accent 5" w:uiPriority="72"/>
-    <w:lsdException w:name="Colorful Grid Accent 5" w:uiPriority="73"/>
-    <w:lsdException w:name="Light Shading Accent 6" w:uiPriority="60"/>
-    <w:lsdException w:name="Light List Accent 6" w:uiPriority="61"/>
-    <w:lsdException w:name="Light Grid Accent 6" w:uiPriority="62"/>
-    <w:lsdException w:name="Medium Shading 1 Accent 6" w:uiPriority="63"/>
-    <w:lsdException w:name="Medium Shading 2 Accent 6" w:uiPriority="64"/>
-    <w:lsdException w:name="Medium List 1 Accent 6" w:uiPriority="65"/>
-    <w:lsdException w:name="Medium List 2 Accent 6" w:uiPriority="66"/>
-    <w:lsdException w:name="Medium Grid 1 Accent 6" w:uiPriority="67"/>
-    <w:lsdException w:name="Medium Grid 2 Accent 6" w:uiPriority="68"/>
-    <w:lsdException w:name="Medium Grid 3 Accent 6" w:uiPriority="69"/>
-    <w:lsdException w:name="Dark List Accent 6" w:uiPriority="70"/>
-    <w:lsdException w:name="Colorful Shading Accent 6" w:uiPriority="71"/>
-    <w:lsdException w:name="Colorful List Accent 6" w:uiPriority="72"/>
-    <w:lsdException w:name="Colorful Grid Accent 6" w:uiPriority="73"/>
-    <w:lsdException w:name="Subtle Emphasis" w:uiPriority="19" w:qFormat="1"/>
-    <w:lsdException w:name="Intense Emphasis" w:uiPriority="21" w:qFormat="1"/>
-    <w:lsdException w:name="Subtle Reference" w:uiPriority="31" w:qFormat="1"/>
-    <w:lsdException w:name="Intense Reference" w:uiPriority="32" w:qFormat="1"/>
-    <w:lsdException w:name="Book Title" w:uiPriority="33" w:qFormat="1"/>
-    <w:lsdException w:name="Bibliography" w:semiHidden="1" w:uiPriority="37" w:unhideWhenUsed="1"/>
-    <w:lsdException w:name="TOC Heading" w:semiHidden="1" w:uiPriority="39" w:unhideWhenUsed="1" w:qFormat="1"/>
-    <w:lsdException w:name="Plain Table 1" w:uiPriority="41"/>
-    <w:lsdException w:name="Plain Table 2" w:uiPriority="42"/>
-    <w:lsdException w:name="Plain Table 3" w:uiPriority="43"/>
-    <w:lsdException w:name="Plain Table 4" w:uiPriority="44"/>
-    <w:lsdException w:name="Plain Table 5" w:uiPriority="45"/>
-    <w:lsdException w:name="Grid Table Light" w:uiPriority="40"/>
-    <w:lsdException w:name="Grid Table 1 Light" w:uiPriority="46"/>
-    <w:lsdException w:name="Grid Table 2" w:uiPriority="47"/>
-    <w:lsdException w:name="Grid Table 3" w:uiPriority="48"/>
-    <w:lsdException w:name="Grid Table 4" w:uiPriority="49"/>
-    <w:lsdException w:name="Grid Table 5 Dark" w:uiPriority="50"/>
-    <w:lsdException w:name="Grid Table 6 Colorful" w:uiPriority="51"/>
-    <w:lsdException w:name="Grid Table 7 Colorful" w:uiPriority="52"/>
-    <w:lsdException w:name="Grid Table 1 Light Accent 1" w:uiPriority="46"/>
-    <w:lsdException w:name="Grid Table 2 Accent 1" w:uiPriority="47"/>
-    <w:lsdException w:name="Grid Table 3 Accent 1" w:uiPriority="48"/>
-    <w:lsdException w:name="Grid Table 4 Accent 1" w:uiPriority="49"/>
-    <w:lsdException w:name="Grid Table 5 Dark Accent 1" w:uiPriority="50"/>
-    <w:lsdException w:name="Grid Table 6 Colorful Accent 1" w:uiPriority="51"/>
-    <w:lsdException w:name="Grid Table 7 Colorful Accent 1" w:uiPriority="52"/>
-    <w:lsdException w:name="Grid Table 1 Light Accent 2" w:uiPriority="46"/>
-    <w:lsdException w:name="Grid Table 2 Accent 2" w:uiPriority="47"/>
-    <w:lsdException w:name="Grid Table 3 Accent 2" w:uiPriority="48"/>
-    <w:lsdException w:name="Grid Table 4 Accent 2" w:uiPriority="49"/>
-    <w:lsdException w:name="Grid Table 5 Dark Accent 2" w:uiPriority="50"/>
-    <w:lsdException w:name="Grid Table 6 Colorful Accent 2" w:uiPriority="51"/>
-    <w:lsdException w:name="Grid Table 7 Colorful Accent 2" w:uiPriority="52"/>
-    <w:lsdException w:name="Grid Table 1 Light Accent 3" w:uiPriority="46"/>
-    <w:lsdException w:name="Grid Table 2 Accent 3" w:uiPriority="47"/>
-    <w:lsdException w:name="Grid Table 3 Accent 3" w:uiPriority="48"/>
-    <w:lsdException w:name="Grid Table 4 Accent 3" w:uiPriority="49"/>
-    <w:lsdException w:name="Grid Table 5 Dark Accent 3" w:uiPriority="50"/>
-    <w:lsdException w:name="Grid Table 6 Colorful Accent 3" w:uiPriority="51"/>
-    <w:lsdException w:name="Grid Table 7 Colorful Accent 3" w:uiPriority="52"/>
-    <w:lsdException w:name="Grid Table 1 Light Accent 4" w:uiPriority="46"/>
-    <w:lsdException w:name="Grid Table 2 Accent 4" w:uiPriority="47"/>
-    <w:lsdException w:name="Grid Table 3 Accent 4" w:uiPriority="48"/>
-    <w:lsdException w:name="Grid Table 4 Accent 4" w:uiPriority="49"/>
-    <w:lsdException w:name="Grid Table 5 Dark Accent 4" w:uiPriority="50"/>
-    <w:lsdException w:name="Grid Table 6 Colorful Accent 4" w:uiPriority="51"/>
-    <w:lsdException w:name="Grid Table 7 Colorful Accent 4" w:uiPriority="52"/>
-    <w:lsdException w:name="Grid Table 1 Light Accent 5" w:uiPriority="46"/>
-    <w:lsdException w:name="Grid Table 2 Accent 5" w:uiPriority="47"/>
-    <w:lsdException w:name="Grid Table 3 Accent 5" w:uiPriority="48"/>
-    <w:lsdException w:name="Grid Table 4 Accent 5" w:uiPriority="49"/>
-    <w:lsdException w:name="Grid Table 5 Dark Accent 5" w:uiPriority="50"/>
-    <w:lsdException w:name="Grid Table 6 Colorful Accent 5" w:uiPriority="51"/>
-    <w:lsdException w:name="Grid Table 7 Colorful Accent 5" w:uiPriority="52"/>
-    <w:lsdException w:name="Grid Table 1 Light Accent 6" w:uiPriority="46"/>
-    <w:lsdException w:name="Grid Table 2 Accent 6" w:uiPriority="47"/>
-    <w:lsdException w:name="Grid Table 3 Accent 6" w:uiPriority="48"/>
-    <w:lsdException w:name="Grid Table 4 Accent 6" w:uiPriority="49"/>
-    <w:lsdException w:name="Grid Table 5 Dark Accent 6" w:uiPriority="50"/>
-    <w:lsdException w:name="Grid Table 6 Colorful Accent 6" w:uiPriority="51"/>
-    <w:lsdException w:name="Grid Table 7 Colorful Accent 6" w:uiPriority="52"/>
-    <w:lsdException w:name="List Table 1 Light" w:uiPriority="46"/>
-    <w:lsdException w:name="List Table 2" w:uiPriority="47"/>
-    <w:lsdException w:name="List Table 3" w:uiPriority="48"/>
-    <w:lsdException w:name="List Table 4" w:uiPriority="49"/>
-    <w:lsdException w:name="List Table 5 Dark" w:uiPriority="50"/>
-    <w:lsdException w:name="List Table 6 Colorful" w:uiPriority="51"/>
-    <w:lsdException w:name="List Table 7 Colorful" w:uiPriority="52"/>
-    <w:lsdException w:name="List Table 1 Light Accent 1" w:uiPriority="46"/>
-    <w:lsdException w:name="List Table 2 Accent 1" w:uiPriority="47"/>
-    <w:lsdException w:name="List Table 3 Accent 1" w:uiPriority="48"/>
-    <w:lsdException w:name="List Table 4 Accent 1" w:uiPriority="49"/>
-    <w:lsdException w:name="List Table 5 Dark Accent 1" w:uiPriority="50"/>
-    <w:lsdException w:name="List Table 6 Colorful Accent 1" w:uiPriority="51"/>
-    <w:lsdException w:name="List Table 7 Colorful Accent 1" w:uiPriority="52"/>
-    <w:lsdException w:name="List Table 1 Light Accent 2" w:uiPriority="46"/>
-    <w:lsdException w:name="List Table 2 Accent 2" w:uiPriority="47"/>
-    <w:lsdException w:name="List Table 3 Accent 2" w:uiPriority="48"/>
-    <w:lsdException w:name="List Table 4 Accent 2" w:uiPriority="49"/>
-    <w:lsdException w:name="List Table 5 Dark Accent 2" w:uiPriority="50"/>
-    <w:lsdException w:name="List Table 6 Colorful Accent 2" w:uiPriority="51"/>
-    <w:lsdException w:name="List Table 7 Colorful Accent 2" w:uiPriority="52"/>
-    <w:lsdException w:name="List Table 1 Light Accent 3" w:uiPriority="46"/>
-    <w:lsdException w:name="List Table 2 Accent 3" w:uiPriority="47"/>
-    <w:lsdException w:name="List Table 3 Accent 3" w:uiPriority="48"/>
-    <w:lsdException w:name="List Table 4 Accent 3" w:uiPriority="49"/>
-    <w:lsdException w:name="List Table 5 Dark Accent 3" w:uiPriority="50"/>
-    <w:lsdException w:name="List Table 6 Colorful Accent 3" w:uiPriority="51"/>
-    <w:lsdException w:name="List Table 7 Colorful Accent 3" w:uiPriority="52"/>
-    <w:lsdException w:name="List Table 1 Light Accent 4" w:uiPriority="46"/>
-    <w:lsdException w:name="List Table 2 Accent 4" w:uiPriority="47"/>
-    <w:lsdException w:name="List Table 3 Accent 4" w:uiPriority="48"/>
-    <w:lsdException w:name="List Table 4 Accent 4" w:uiPriority="49"/>
-    <w:lsdException w:name="List Table 5 Dark Accent 4" w:uiPriority="50"/>
-    <w:lsdException w:name="List Table 6 Colorful Accent 4" w:uiPriority="51"/>
-    <w:lsdException w:name="List Table 7 Colorful Accent 4" w:uiPriority="52"/>
-    <w:lsdException w:name="List Table 1 Light Accent 5" w:uiPriority="46"/>
-    <w:lsdException w:name="List Table 2 Accent 5" w:uiPriority="47"/>
-    <w:lsdException w:name="List Table 3 Accent 5" w:uiPriority="48"/>
-    <w:lsdException w:name="List Table 4 Accent 5" w:uiPriority="49"/>
-    <w:lsdException w:name="List Table 5 Dark Accent 5" w:uiPriority="50"/>
-    <w:lsdException w:name="List Table 6 Colorful Accent 5" w:uiPriority="51"/>
-    <w:lsdException w:name="List Table 7 Colorful Accent 5" w:uiPriority="52"/>
-    <w:lsdException w:name="List Table 1 Light Accent 6" w:uiPriority="46"/>
-    <w:lsdException w:name="List Table 2 Accent 6" w:uiPriority="47"/>
-    <w:lsdException w:name="List Table 3 Accent 6" w:uiPriority="48"/>
-    <w:lsdException w:name="List Table 4 Accent 6" w:uiPriority="49"/>
-    <w:lsdException w:name="List Table 5 Dark Accent 6" w:uiPriority="50"/>
-    <w:lsdException w:name="List Table 6 Colorful Accent 6" w:uiPriority="51"/>
-    <w:lsdException w:name="List Table 7 Colorful Accent 6" w:uiPriority="52"/>
+  <w:latentStyles w:defLockedState="0" w:defUIPriority="99" w:defSemiHidden="1" w:defUnhideWhenUsed="1" w:defQFormat="0" w:count="267">
+    <w:lsdException w:name="Normal" w:semiHidden="0" w:uiPriority="0" w:unhideWhenUsed="0" w:qFormat="1"/>
+    <w:lsdException w:name="heading 1" w:semiHidden="0" w:uiPriority="9" w:unhideWhenUsed="0" w:qFormat="1"/>
+    <w:lsdException w:name="heading 2" w:uiPriority="9" w:qFormat="1"/>
+    <w:lsdException w:name="heading 3" w:uiPriority="9" w:qFormat="1"/>
+    <w:lsdException w:name="heading 4" w:uiPriority="9" w:qFormat="1"/>
+    <w:lsdException w:name="heading 5" w:uiPriority="9" w:qFormat="1"/>
+    <w:lsdException w:name="heading 6" w:uiPriority="9" w:qFormat="1"/>
+    <w:lsdException w:name="heading 7" w:uiPriority="9" w:qFormat="1"/>
+    <w:lsdException w:name="heading 8" w:uiPriority="9" w:qFormat="1"/>
+    <w:lsdException w:name="heading 9" w:uiPriority="9" w:qFormat="1"/>
+    <w:lsdException w:name="toc 1" w:uiPriority="39"/>
+    <w:lsdException w:name="toc 2" w:uiPriority="39"/>
+    <w:lsdException w:name="toc 3" w:uiPriority="39"/>
+    <w:lsdException w:name="toc 4" w:uiPriority="39"/>
+    <w:lsdException w:name="toc 5" w:uiPriority="39"/>
+    <w:lsdException w:name="toc 6" w:uiPriority="39"/>
+    <w:lsdException w:name="toc 7" w:uiPriority="39"/>
+    <w:lsdException w:name="toc 8" w:uiPriority="39"/>
+    <w:lsdException w:name="toc 9" w:uiPriority="39"/>
+    <w:lsdException w:name="caption" w:uiPriority="35" w:qFormat="1"/>
+    <w:lsdException w:name="Title" w:semiHidden="0" w:uiPriority="10" w:unhideWhenUsed="0" w:qFormat="1"/>
+    <w:lsdException w:name="Default Paragraph Font" w:uiPriority="1"/>
+    <w:lsdException w:name="Subtitle" w:semiHidden="0" w:uiPriority="11" w:unhideWhenUsed="0" w:qFormat="1"/>
+    <w:lsdException w:name="Strong" w:semiHidden="0" w:uiPriority="22" w:unhideWhenUsed="0" w:qFormat="1"/>
+    <w:lsdException w:name="Emphasis" w:semiHidden="0" w:uiPriority="20" w:unhideWhenUsed="0" w:qFormat="1"/>
+    <w:lsdException w:name="Table Grid" w:semiHidden="0" w:uiPriority="59" w:unhideWhenUsed="0"/>
+    <w:lsdException w:name="Placeholder Text" w:unhideWhenUsed="0"/>
+    <w:lsdException w:name="No Spacing" w:semiHidden="0" w:uiPriority="1" w:unhideWhenUsed="0" w:qFormat="1"/>
+    <w:lsdException w:name="Light Shading" w:semiHidden="0" w:uiPriority="60" w:unhideWhenUsed="0"/>
+    <w:lsdException w:name="Light List" w:semiHidden="0" w:uiPriority="61" w:unhideWhenUsed="0"/>
+    <w:lsdException w:name="Light Grid" w:semiHidden="0" w:uiPriority="62" w:unhideWhenUsed="0"/>
+    <w:lsdException w:name="Medium Shading 1" w:semiHidden="0" w:uiPriority="63" w:unhideWhenUsed="0"/>
+    <w:lsdException w:name="Medium Shading 2" w:semiHidden="0" w:uiPriority="64" w:unhideWhenUsed="0"/>
+    <w:lsdException w:name="Medium List 1" w:semiHidden="0" w:uiPriority="65" w:unhideWhenUsed="0"/>
+    <w:lsdException w:name="Medium List 2" w:semiHidden="0" w:uiPriority="66" w:unhideWhenUsed="0"/>
+    <w:lsdException w:name="Medium Grid 1" w:semiHidden="0" w:uiPriority="67" w:unhideWhenUsed="0"/>
+    <w:lsdException w:name="Medium Grid 2" w:semiHidden="0" w:uiPriority="68" w:unhideWhenUsed="0"/>
+    <w:lsdException w:name="Medium Grid 3" w:semiHidden="0" w:uiPriority="69" w:unhideWhenUsed="0"/>
+    <w:lsdException w:name="Dark List" w:semiHidden="0" w:uiPriority="70" w:unhideWhenUsed="0"/>
+    <w:lsdException w:name="Colorful Shading" w:semiHidden="0" w:uiPriority="71" w:unhideWhenUsed="0"/>
+    <w:lsdException w:name="Colorful List" w:semiHidden="0" w:uiPriority="72" w:unhideWhenUsed="0"/>
+    <w:lsdException w:name="Colorful Grid" w:semiHidden="0" w:uiPriority="73" w:unhideWhenUsed="0"/>
+    <w:lsdException w:name="Light Shading Accent 1" w:semiHidden="0" w:uiPriority="60" w:unhideWhenUsed="0"/>
+    <w:lsdException w:name="Light List Accent 1" w:semiHidden="0" w:uiPriority="61" w:unhideWhenUsed="0"/>
+    <w:lsdException w:name="Light Grid Accent 1" w:semiHidden="0" w:uiPriority="62" w:unhideWhenUsed="0"/>
+    <w:lsdException w:name="Medium Shading 1 Accent 1" w:semiHidden="0" w:uiPriority="63" w:unhideWhenUsed="0"/>
+    <w:lsdException w:name="Medium Shading 2 Accent 1" w:semiHidden="0" w:uiPriority="64" w:unhideWhenUsed="0"/>
+    <w:lsdException w:name="Medium List 1 Accent 1" w:semiHidden="0" w:uiPriority="65" w:unhideWhenUsed="0"/>
+    <w:lsdException w:name="Revision" w:unhideWhenUsed="0"/>
+    <w:lsdException w:name="List Paragraph" w:semiHidden="0" w:uiPriority="34" w:unhideWhenUsed="0" w:qFormat="1"/>
+    <w:lsdException w:name="Quote" w:semiHidden="0" w:uiPriority="29" w:unhideWhenUsed="0" w:qFormat="1"/>
+    <w:lsdException w:name="Intense Quote" w:semiHidden="0" w:uiPriority="30" w:unhideWhenUsed="0" w:qFormat="1"/>
+    <w:lsdException w:name="Medium List 2 Accent 1" w:semiHidden="0" w:uiPriority="66" w:unhideWhenUsed="0"/>
+    <w:lsdException w:name="Medium Grid 1 Accent 1" w:semiHidden="0" w:uiPriority="67" w:unhideWhenUsed="0"/>
+    <w:lsdException w:name="Medium Grid 2 Accent 1" w:semiHidden="0" w:uiPriority="68" w:unhideWhenUsed="0"/>
+    <w:lsdException w:name="Medium Grid 3 Accent 1" w:semiHidden="0" w:uiPriority="69" w:unhideWhenUsed="0"/>
+    <w:lsdException w:name="Dark List Accent 1" w:semiHidden="0" w:uiPriority="70" w:unhideWhenUsed="0"/>
+    <w:lsdException w:name="Colorful Shading Accent 1" w:semiHidden="0" w:uiPriority="71" w:unhideWhenUsed="0"/>
+    <w:lsdException w:name="Colorful List Accent 1" w:semiHidden="0" w:uiPriority="72" w:unhideWhenUsed="0"/>
+    <w:lsdException w:name="Colorful Grid Accent 1" w:semiHidden="0" w:uiPriority="73" w:unhideWhenUsed="0"/>
+    <w:lsdException w:name="Light Shading Accent 2" w:semiHidden="0" w:uiPriority="60" w:unhideWhenUsed="0"/>
+    <w:lsdException w:name="Light List Accent 2" w:semiHidden="0" w:uiPriority="61" w:unhideWhenUsed="0"/>
+    <w:lsdException w:name="Light Grid Accent 2" w:semiHidden="0" w:uiPriority="62" w:unhideWhenUsed="0"/>
+    <w:lsdException w:name="Medium Shading 1 Accent 2" w:semiHidden="0" w:uiPriority="63" w:unhideWhenUsed="0"/>
+    <w:lsdException w:name="Medium Shading 2 Accent 2" w:semiHidden="0" w:uiPriority="64" w:unhideWhenUsed="0"/>
+    <w:lsdException w:name="Medium List 1 Accent 2" w:semiHidden="0" w:uiPriority="65" w:unhideWhenUsed="0"/>
+    <w:lsdException w:name="Medium List 2 Accent 2" w:semiHidden="0" w:uiPriority="66" w:unhideWhenUsed="0"/>
+    <w:lsdException w:name="Medium Grid 1 Accent 2" w:semiHidden="0" w:uiPriority="67" w:unhideWhenUsed="0"/>
+    <w:lsdException w:name="Medium Grid 2 Accent 2" w:semiHidden="0" w:uiPriority="68" w:unhideWhenUsed="0"/>
+    <w:lsdException w:name="Medium Grid 3 Accent 2" w:semiHidden="0" w:uiPriority="69" w:unhideWhenUsed="0"/>
+    <w:lsdException w:name="Dark List Accent 2" w:semiHidden="0" w:uiPriority="70" w:unhideWhenUsed="0"/>
+    <w:lsdException w:name="Colorful Shading Accent 2" w:semiHidden="0" w:uiPriority="71" w:unhideWhenUsed="0"/>
+    <w:lsdException w:name="Colorful List Accent 2" w:semiHidden="0" w:uiPriority="72" w:unhideWhenUsed="0"/>
+    <w:lsdException w:name="Colorful Grid Accent 2" w:semiHidden="0" w:uiPriority="73" w:unhideWhenUsed="0"/>
+    <w:lsdException w:name="Light Shading Accent 3" w:semiHidden="0" w:uiPriority="60" w:unhideWhenUsed="0"/>
+    <w:lsdException w:name="Light List Accent 3" w:semiHidden="0" w:uiPriority="61" w:unhideWhenUsed="0"/>
+    <w:lsdException w:name="Light Grid Accent 3" w:semiHidden="0" w:uiPriority="62" w:unhideWhenUsed="0"/>
+    <w:lsdException w:name="Medium Shading 1 Accent 3" w:semiHidden="0" w:uiPriority="63" w:unhideWhenUsed="0"/>
+    <w:lsdException w:name="Medium Shading 2 Accent 3" w:semiHidden="0" w:uiPriority="64" w:unhideWhenUsed="0"/>
+    <w:lsdException w:name="Medium List 1 Accent 3" w:semiHidden="0" w:uiPriority="65" w:unhideWhenUsed="0"/>
+    <w:lsdException w:name="Medium List 2 Accent 3" w:semiHidden="0" w:uiPriority="66" w:unhideWhenUsed="0"/>
+    <w:lsdException w:name="Medium Grid 1 Accent 3" w:semiHidden="0" w:uiPriority="67" w:unhideWhenUsed="0"/>
+    <w:lsdException w:name="Medium Grid 2 Accent 3" w:semiHidden="0" w:uiPriority="68" w:unhideWhenUsed="0"/>
+    <w:lsdException w:name="Medium Grid 3 Accent 3" w:semiHidden="0" w:uiPriority="69" w:unhideWhenUsed="0"/>
+    <w:lsdException w:name="Dark List Accent 3" w:semiHidden="0" w:uiPriority="70" w:unhideWhenUsed="0"/>
+    <w:lsdException w:name="Colorful Shading Accent 3" w:semiHidden="0" w:uiPriority="71" w:unhideWhenUsed="0"/>
+    <w:lsdException w:name="Colorful List Accent 3" w:semiHidden="0" w:uiPriority="72" w:unhideWhenUsed="0"/>
+    <w:lsdException w:name="Colorful Grid Accent 3" w:semiHidden="0" w:uiPriority="73" w:unhideWhenUsed="0"/>
+    <w:lsdException w:name="Light Shading Accent 4" w:semiHidden="0" w:uiPriority="60" w:unhideWhenUsed="0"/>
+    <w:lsdException w:name="Light List Accent 4" w:semiHidden="0" w:uiPriority="61" w:unhideWhenUsed="0"/>
+    <w:lsdException w:name="Light Grid Accent 4" w:semiHidden="0" w:uiPriority="62" w:unhideWhenUsed="0"/>
+    <w:lsdException w:name="Medium Shading 1 Accent 4" w:semiHidden="0" w:uiPriority="63" w:unhideWhenUsed="0"/>
+    <w:lsdException w:name="Medium Shading 2 Accent 4" w:semiHidden="0" w:uiPriority="64" w:unhideWhenUsed="0"/>
+    <w:lsdException w:name="Medium List 1 Accent 4" w:semiHidden="0" w:uiPriority="65" w:unhideWhenUsed="0"/>
+    <w:lsdException w:name="Medium List 2 Accent 4" w:semiHidden="0" w:uiPriority="66" w:unhideWhenUsed="0"/>
+    <w:lsdException w:name="Medium Grid 1 Accent 4" w:semiHidden="0" w:uiPriority="67" w:unhideWhenUsed="0"/>
+    <w:lsdException w:name="Medium Grid 2 Accent 4" w:semiHidden="0" w:uiPriority="68" w:unhideWhenUsed="0"/>
+    <w:lsdException w:name="Medium Grid 3 Accent 4" w:semiHidden="0" w:uiPriority="69" w:unhideWhenUsed="0"/>
+    <w:lsdException w:name="Dark List Accent 4" w:semiHidden="0" w:uiPriority="70" w:unhideWhenUsed="0"/>
+    <w:lsdException w:name="Colorful Shading Accent 4" w:semiHidden="0" w:uiPriority="71" w:unhideWhenUsed="0"/>
+    <w:lsdException w:name="Colorful List Accent 4" w:semiHidden="0" w:uiPriority="72" w:unhideWhenUsed="0"/>
+    <w:lsdException w:name="Colorful Grid Accent 4" w:semiHidden="0" w:uiPriority="73" w:unhideWhenUsed="0"/>
+    <w:lsdException w:name="Light Shading Accent 5" w:semiHidden="0" w:uiPriority="60" w:unhideWhenUsed="0"/>
+    <w:lsdException w:name="Light List Accent 5" w:semiHidden="0" w:uiPriority="61" w:unhideWhenUsed="0"/>
+    <w:lsdException w:name="Light Grid Accent 5" w:semiHidden="0" w:uiPriority="62" w:unhideWhenUsed="0"/>
+    <w:lsdException w:name="Medium Shading 1 Accent 5" w:semiHidden="0" w:uiPriority="63" w:unhideWhenUsed="0"/>
+    <w:lsdException w:name="Medium Shading 2 Accent 5" w:semiHidden="0" w:uiPriority="64" w:unhideWhenUsed="0"/>
+    <w:lsdException w:name="Medium List 1 Accent 5" w:semiHidden="0" w:uiPriority="65" w:unhideWhenUsed="0"/>
+    <w:lsdException w:name="Medium List 2 Accent 5" w:semiHidden="0" w:uiPriority="66" w:unhideWhenUsed="0"/>
+    <w:lsdException w:name="Medium Grid 1 Accent 5" w:semiHidden="0" w:uiPriority="67" w:unhideWhenUsed="0"/>
+    <w:lsdException w:name="Medium Grid 2 Accent 5" w:semiHidden="0" w:uiPriority="68" w:unhideWhenUsed="0"/>
+    <w:lsdException w:name="Medium Grid 3 Accent 5" w:semiHidden="0" w:uiPriority="69" w:unhideWhenUsed="0"/>
+    <w:lsdException w:name="Dark List Accent 5" w:semiHidden="0" w:uiPriority="70" w:unhideWhenUsed="0"/>
+    <w:lsdException w:name="Colorful Shading Accent 5" w:semiHidden="0" w:uiPriority="71" w:unhideWhenUsed="0"/>
+    <w:lsdException w:name="Colorful List Accent 5" w:semiHidden="0" w:uiPriority="72" w:unhideWhenUsed="0"/>
+    <w:lsdException w:name="Colorful Grid Accent 5" w:semiHidden="0" w:uiPriority="73" w:unhideWhenUsed="0"/>
+    <w:lsdException w:name="Light Shading Accent 6" w:semiHidden="0" w:uiPriority="60" w:unhideWhenUsed="0"/>
+    <w:lsdException w:name="Light List Accent 6" w:semiHidden="0" w:uiPriority="61" w:unhideWhenUsed="0"/>
+    <w:lsdException w:name="Light Grid Accent 6" w:semiHidden="0" w:uiPriority="62" w:unhideWhenUsed="0"/>
+    <w:lsdException w:name="Medium Shading 1 Accent 6" w:semiHidden="0" w:uiPriority="63" w:unhideWhenUsed="0"/>
+    <w:lsdException w:name="Medium Shading 2 Accent 6" w:semiHidden="0" w:uiPriority="64" w:unhideWhenUsed="0"/>
+    <w:lsdException w:name="Medium List 1 Accent 6" w:semiHidden="0" w:uiPriority="65" w:unhideWhenUsed="0"/>
+    <w:lsdException w:name="Medium List 2 Accent 6" w:semiHidden="0" w:uiPriority="66" w:unhideWhenUsed="0"/>
+    <w:lsdException w:name="Medium Grid 1 Accent 6" w:semiHidden="0" w:uiPriority="67" w:unhideWhenUsed="0"/>
+    <w:lsdException w:name="Medium Grid 2 Accent 6" w:semiHidden="0" w:uiPriority="68" w:unhideWhenUsed="0"/>
+    <w:lsdException w:name="Medium Grid 3 Accent 6" w:semiHidden="0" w:uiPriority="69" w:unhideWhenUsed="0"/>
+    <w:lsdException w:name="Dark List Accent 6" w:semiHidden="0" w:uiPriority="70" w:unhideWhenUsed="0"/>
+    <w:lsdException w:name="Colorful Shading Accent 6" w:semiHidden="0" w:uiPriority="71" w:unhideWhenUsed="0"/>
+    <w:lsdException w:name="Colorful List Accent 6" w:semiHidden="0" w:uiPriority="72" w:unhideWhenUsed="0"/>
+    <w:lsdException w:name="Colorful Grid Accent 6" w:semiHidden="0" w:uiPriority="73" w:unhideWhenUsed="0"/>
+    <w:lsdException w:name="Subtle Emphasis" w:semiHidden="0" w:uiPriority="19" w:unhideWhenUsed="0" w:qFormat="1"/>
+    <w:lsdException w:name="Intense Emphasis" w:semiHidden="0" w:uiPriority="21" w:unhideWhenUsed="0" w:qFormat="1"/>
+    <w:lsdException w:name="Subtle Reference" w:semiHidden="0" w:uiPriority="31" w:unhideWhenUsed="0" w:qFormat="1"/>
+    <w:lsdException w:name="Intense Reference" w:semiHidden="0" w:uiPriority="32" w:unhideWhenUsed="0" w:qFormat="1"/>
+    <w:lsdException w:name="Book Title" w:semiHidden="0" w:uiPriority="33" w:unhideWhenUsed="0" w:qFormat="1"/>
+    <w:lsdException w:name="Bibliography" w:uiPriority="37"/>
+    <w:lsdException w:name="TOC Heading" w:uiPriority="39" w:qFormat="1"/>
   </w:latentStyles>
   <w:style w:type="paragraph" w:default="1" w:styleId="Norml">
     <w:name w:val="Normal"/>
@@ -3012,7 +2898,6 @@
       <w:spacing w:after="0" w:line="240" w:lineRule="auto"/>
     </w:pPr>
     <w:tblPr>
-      <w:tblInd w:w="0" w:type="dxa"/>
       <w:tblBorders>
         <w:top w:val="single" w:sz="4" w:space="0" w:color="auto"/>
         <w:left w:val="single" w:sz="4" w:space="0" w:color="auto"/>
@@ -3021,12 +2906,416 @@
         <w:insideH w:val="single" w:sz="4" w:space="0" w:color="auto"/>
         <w:insideV w:val="single" w:sz="4" w:space="0" w:color="auto"/>
       </w:tblBorders>
+    </w:tblPr>
+  </w:style>
+  <w:style w:type="paragraph" w:styleId="Buborkszveg">
+    <w:name w:val="Balloon Text"/>
+    <w:basedOn w:val="Norml"/>
+    <w:link w:val="BuborkszvegChar"/>
+    <w:uiPriority w:val="99"/>
+    <w:semiHidden/>
+    <w:unhideWhenUsed/>
+    <w:rsid w:val="00A077CC"/>
+    <w:pPr>
+      <w:spacing w:after="0" w:line="240" w:lineRule="auto"/>
+    </w:pPr>
+    <w:rPr>
+      <w:rFonts w:ascii="Tahoma" w:hAnsi="Tahoma" w:cs="Tahoma"/>
+      <w:sz w:val="16"/>
+      <w:szCs w:val="16"/>
+    </w:rPr>
+  </w:style>
+  <w:style w:type="character" w:customStyle="1" w:styleId="BuborkszvegChar">
+    <w:name w:val="Buborékszöveg Char"/>
+    <w:basedOn w:val="Bekezdsalapbettpusa"/>
+    <w:link w:val="Buborkszveg"/>
+    <w:uiPriority w:val="99"/>
+    <w:semiHidden/>
+    <w:rsid w:val="00A077CC"/>
+    <w:rPr>
+      <w:rFonts w:ascii="Tahoma" w:hAnsi="Tahoma" w:cs="Tahoma"/>
+      <w:sz w:val="16"/>
+      <w:szCs w:val="16"/>
+    </w:rPr>
+  </w:style>
+  <w:style w:type="paragraph" w:styleId="Kpalrs">
+    <w:name w:val="caption"/>
+    <w:basedOn w:val="Norml"/>
+    <w:next w:val="Norml"/>
+    <w:uiPriority w:val="35"/>
+    <w:unhideWhenUsed/>
+    <w:qFormat/>
+    <w:rsid w:val="00A077CC"/>
+    <w:pPr>
+      <w:spacing w:line="240" w:lineRule="auto"/>
+    </w:pPr>
+    <w:rPr>
+      <w:b/>
+      <w:bCs/>
+      <w:color w:val="4F81BD" w:themeColor="accent1"/>
+      <w:sz w:val="18"/>
+      <w:szCs w:val="18"/>
+    </w:rPr>
+  </w:style>
+  <w:style w:type="character" w:styleId="Jegyzethivatkozs">
+    <w:name w:val="annotation reference"/>
+    <w:basedOn w:val="Bekezdsalapbettpusa"/>
+    <w:uiPriority w:val="99"/>
+    <w:semiHidden/>
+    <w:unhideWhenUsed/>
+    <w:rsid w:val="00E55350"/>
+    <w:rPr>
+      <w:sz w:val="16"/>
+      <w:szCs w:val="16"/>
+    </w:rPr>
+  </w:style>
+  <w:style w:type="paragraph" w:styleId="Jegyzetszveg">
+    <w:name w:val="annotation text"/>
+    <w:basedOn w:val="Norml"/>
+    <w:link w:val="JegyzetszvegChar"/>
+    <w:uiPriority w:val="99"/>
+    <w:semiHidden/>
+    <w:unhideWhenUsed/>
+    <w:rsid w:val="00E55350"/>
+    <w:pPr>
+      <w:spacing w:line="240" w:lineRule="auto"/>
+    </w:pPr>
+    <w:rPr>
+      <w:sz w:val="20"/>
+      <w:szCs w:val="20"/>
+    </w:rPr>
+  </w:style>
+  <w:style w:type="character" w:customStyle="1" w:styleId="JegyzetszvegChar">
+    <w:name w:val="Jegyzetszöveg Char"/>
+    <w:basedOn w:val="Bekezdsalapbettpusa"/>
+    <w:link w:val="Jegyzetszveg"/>
+    <w:uiPriority w:val="99"/>
+    <w:semiHidden/>
+    <w:rsid w:val="00E55350"/>
+    <w:rPr>
+      <w:sz w:val="20"/>
+      <w:szCs w:val="20"/>
+    </w:rPr>
+  </w:style>
+  <w:style w:type="paragraph" w:styleId="Megjegyzstrgya">
+    <w:name w:val="annotation subject"/>
+    <w:basedOn w:val="Jegyzetszveg"/>
+    <w:next w:val="Jegyzetszveg"/>
+    <w:link w:val="MegjegyzstrgyaChar"/>
+    <w:uiPriority w:val="99"/>
+    <w:semiHidden/>
+    <w:unhideWhenUsed/>
+    <w:rsid w:val="00E55350"/>
+    <w:rPr>
+      <w:b/>
+      <w:bCs/>
+    </w:rPr>
+  </w:style>
+  <w:style w:type="character" w:customStyle="1" w:styleId="MegjegyzstrgyaChar">
+    <w:name w:val="Megjegyzés tárgya Char"/>
+    <w:basedOn w:val="JegyzetszvegChar"/>
+    <w:link w:val="Megjegyzstrgya"/>
+    <w:uiPriority w:val="99"/>
+    <w:semiHidden/>
+    <w:rsid w:val="00E55350"/>
+    <w:rPr>
+      <w:b/>
+      <w:bCs/>
+      <w:sz w:val="20"/>
+      <w:szCs w:val="20"/>
+    </w:rPr>
+  </w:style>
+</w:styles>
+</file>
+
+<file path=word/stylesWithEffects.xml><?xml version="1.0" encoding="utf-8"?>
+<w:styles xmlns:wpc="http://schemas.microsoft.com/office/word/2010/wordprocessingCanvas" xmlns:mc="http://schemas.openxmlformats.org/markup-compatibility/2006" xmlns:o="urn:schemas-microsoft-com:office:office" xmlns:r="http://schemas.openxmlformats.org/officeDocument/2006/relationships" xmlns:m="http://schemas.openxmlformats.org/officeDocument/2006/math" xmlns:v="urn:schemas-microsoft-com:vml" xmlns:wp14="http://schemas.microsoft.com/office/word/2010/wordprocessingDrawing" xmlns:wp="http://schemas.openxmlformats.org/drawingml/2006/wordprocessingDrawing" xmlns:w10="urn:schemas-microsoft-com:office:word" xmlns:w="http://schemas.openxmlformats.org/wordprocessingml/2006/main" xmlns:w14="http://schemas.microsoft.com/office/word/2010/wordml" xmlns:wpg="http://schemas.microsoft.com/office/word/2010/wordprocessingGroup" xmlns:wpi="http://schemas.microsoft.com/office/word/2010/wordprocessingInk" xmlns:wne="http://schemas.microsoft.com/office/word/2006/wordml" xmlns:wps="http://schemas.microsoft.com/office/word/2010/wordprocessingShape" mc:Ignorable="w14 wp14">
+  <w:docDefaults>
+    <w:rPrDefault>
+      <w:rPr>
+        <w:rFonts w:asciiTheme="minorHAnsi" w:eastAsiaTheme="minorHAnsi" w:hAnsiTheme="minorHAnsi" w:cstheme="minorHAnsi"/>
+        <w:sz w:val="22"/>
+        <w:szCs w:val="22"/>
+        <w:lang w:val="hu-HU" w:eastAsia="en-US" w:bidi="ar-SA"/>
+      </w:rPr>
+    </w:rPrDefault>
+    <w:pPrDefault>
+      <w:pPr>
+        <w:spacing w:after="200" w:line="276" w:lineRule="auto"/>
+      </w:pPr>
+    </w:pPrDefault>
+  </w:docDefaults>
+  <w:latentStyles w:defLockedState="0" w:defUIPriority="99" w:defSemiHidden="1" w:defUnhideWhenUsed="1" w:defQFormat="0" w:count="267">
+    <w:lsdException w:name="Normal" w:semiHidden="0" w:uiPriority="0" w:unhideWhenUsed="0" w:qFormat="1"/>
+    <w:lsdException w:name="heading 1" w:semiHidden="0" w:uiPriority="9" w:unhideWhenUsed="0" w:qFormat="1"/>
+    <w:lsdException w:name="heading 2" w:uiPriority="9" w:qFormat="1"/>
+    <w:lsdException w:name="heading 3" w:uiPriority="9" w:qFormat="1"/>
+    <w:lsdException w:name="heading 4" w:uiPriority="9" w:qFormat="1"/>
+    <w:lsdException w:name="heading 5" w:uiPriority="9" w:qFormat="1"/>
+    <w:lsdException w:name="heading 6" w:uiPriority="9" w:qFormat="1"/>
+    <w:lsdException w:name="heading 7" w:uiPriority="9" w:qFormat="1"/>
+    <w:lsdException w:name="heading 8" w:uiPriority="9" w:qFormat="1"/>
+    <w:lsdException w:name="heading 9" w:uiPriority="9" w:qFormat="1"/>
+    <w:lsdException w:name="toc 1" w:uiPriority="39"/>
+    <w:lsdException w:name="toc 2" w:uiPriority="39"/>
+    <w:lsdException w:name="toc 3" w:uiPriority="39"/>
+    <w:lsdException w:name="toc 4" w:uiPriority="39"/>
+    <w:lsdException w:name="toc 5" w:uiPriority="39"/>
+    <w:lsdException w:name="toc 6" w:uiPriority="39"/>
+    <w:lsdException w:name="toc 7" w:uiPriority="39"/>
+    <w:lsdException w:name="toc 8" w:uiPriority="39"/>
+    <w:lsdException w:name="toc 9" w:uiPriority="39"/>
+    <w:lsdException w:name="caption" w:uiPriority="35" w:qFormat="1"/>
+    <w:lsdException w:name="Title" w:semiHidden="0" w:uiPriority="10" w:unhideWhenUsed="0" w:qFormat="1"/>
+    <w:lsdException w:name="Default Paragraph Font" w:uiPriority="1"/>
+    <w:lsdException w:name="Subtitle" w:semiHidden="0" w:uiPriority="11" w:unhideWhenUsed="0" w:qFormat="1"/>
+    <w:lsdException w:name="Strong" w:semiHidden="0" w:uiPriority="22" w:unhideWhenUsed="0" w:qFormat="1"/>
+    <w:lsdException w:name="Emphasis" w:semiHidden="0" w:uiPriority="20" w:unhideWhenUsed="0" w:qFormat="1"/>
+    <w:lsdException w:name="Table Grid" w:semiHidden="0" w:uiPriority="59" w:unhideWhenUsed="0"/>
+    <w:lsdException w:name="Placeholder Text" w:unhideWhenUsed="0"/>
+    <w:lsdException w:name="No Spacing" w:semiHidden="0" w:uiPriority="1" w:unhideWhenUsed="0" w:qFormat="1"/>
+    <w:lsdException w:name="Light Shading" w:semiHidden="0" w:uiPriority="60" w:unhideWhenUsed="0"/>
+    <w:lsdException w:name="Light List" w:semiHidden="0" w:uiPriority="61" w:unhideWhenUsed="0"/>
+    <w:lsdException w:name="Light Grid" w:semiHidden="0" w:uiPriority="62" w:unhideWhenUsed="0"/>
+    <w:lsdException w:name="Medium Shading 1" w:semiHidden="0" w:uiPriority="63" w:unhideWhenUsed="0"/>
+    <w:lsdException w:name="Medium Shading 2" w:semiHidden="0" w:uiPriority="64" w:unhideWhenUsed="0"/>
+    <w:lsdException w:name="Medium List 1" w:semiHidden="0" w:uiPriority="65" w:unhideWhenUsed="0"/>
+    <w:lsdException w:name="Medium List 2" w:semiHidden="0" w:uiPriority="66" w:unhideWhenUsed="0"/>
+    <w:lsdException w:name="Medium Grid 1" w:semiHidden="0" w:uiPriority="67" w:unhideWhenUsed="0"/>
+    <w:lsdException w:name="Medium Grid 2" w:semiHidden="0" w:uiPriority="68" w:unhideWhenUsed="0"/>
+    <w:lsdException w:name="Medium Grid 3" w:semiHidden="0" w:uiPriority="69" w:unhideWhenUsed="0"/>
+    <w:lsdException w:name="Dark List" w:semiHidden="0" w:uiPriority="70" w:unhideWhenUsed="0"/>
+    <w:lsdException w:name="Colorful Shading" w:semiHidden="0" w:uiPriority="71" w:unhideWhenUsed="0"/>
+    <w:lsdException w:name="Colorful List" w:semiHidden="0" w:uiPriority="72" w:unhideWhenUsed="0"/>
+    <w:lsdException w:name="Colorful Grid" w:semiHidden="0" w:uiPriority="73" w:unhideWhenUsed="0"/>
+    <w:lsdException w:name="Light Shading Accent 1" w:semiHidden="0" w:uiPriority="60" w:unhideWhenUsed="0"/>
+    <w:lsdException w:name="Light List Accent 1" w:semiHidden="0" w:uiPriority="61" w:unhideWhenUsed="0"/>
+    <w:lsdException w:name="Light Grid Accent 1" w:semiHidden="0" w:uiPriority="62" w:unhideWhenUsed="0"/>
+    <w:lsdException w:name="Medium Shading 1 Accent 1" w:semiHidden="0" w:uiPriority="63" w:unhideWhenUsed="0"/>
+    <w:lsdException w:name="Medium Shading 2 Accent 1" w:semiHidden="0" w:uiPriority="64" w:unhideWhenUsed="0"/>
+    <w:lsdException w:name="Medium List 1 Accent 1" w:semiHidden="0" w:uiPriority="65" w:unhideWhenUsed="0"/>
+    <w:lsdException w:name="Revision" w:unhideWhenUsed="0"/>
+    <w:lsdException w:name="List Paragraph" w:semiHidden="0" w:uiPriority="34" w:unhideWhenUsed="0" w:qFormat="1"/>
+    <w:lsdException w:name="Quote" w:semiHidden="0" w:uiPriority="29" w:unhideWhenUsed="0" w:qFormat="1"/>
+    <w:lsdException w:name="Intense Quote" w:semiHidden="0" w:uiPriority="30" w:unhideWhenUsed="0" w:qFormat="1"/>
+    <w:lsdException w:name="Medium List 2 Accent 1" w:semiHidden="0" w:uiPriority="66" w:unhideWhenUsed="0"/>
+    <w:lsdException w:name="Medium Grid 1 Accent 1" w:semiHidden="0" w:uiPriority="67" w:unhideWhenUsed="0"/>
+    <w:lsdException w:name="Medium Grid 2 Accent 1" w:semiHidden="0" w:uiPriority="68" w:unhideWhenUsed="0"/>
+    <w:lsdException w:name="Medium Grid 3 Accent 1" w:semiHidden="0" w:uiPriority="69" w:unhideWhenUsed="0"/>
+    <w:lsdException w:name="Dark List Accent 1" w:semiHidden="0" w:uiPriority="70" w:unhideWhenUsed="0"/>
+    <w:lsdException w:name="Colorful Shading Accent 1" w:semiHidden="0" w:uiPriority="71" w:unhideWhenUsed="0"/>
+    <w:lsdException w:name="Colorful List Accent 1" w:semiHidden="0" w:uiPriority="72" w:unhideWhenUsed="0"/>
+    <w:lsdException w:name="Colorful Grid Accent 1" w:semiHidden="0" w:uiPriority="73" w:unhideWhenUsed="0"/>
+    <w:lsdException w:name="Light Shading Accent 2" w:semiHidden="0" w:uiPriority="60" w:unhideWhenUsed="0"/>
+    <w:lsdException w:name="Light List Accent 2" w:semiHidden="0" w:uiPriority="61" w:unhideWhenUsed="0"/>
+    <w:lsdException w:name="Light Grid Accent 2" w:semiHidden="0" w:uiPriority="62" w:unhideWhenUsed="0"/>
+    <w:lsdException w:name="Medium Shading 1 Accent 2" w:semiHidden="0" w:uiPriority="63" w:unhideWhenUsed="0"/>
+    <w:lsdException w:name="Medium Shading 2 Accent 2" w:semiHidden="0" w:uiPriority="64" w:unhideWhenUsed="0"/>
+    <w:lsdException w:name="Medium List 1 Accent 2" w:semiHidden="0" w:uiPriority="65" w:unhideWhenUsed="0"/>
+    <w:lsdException w:name="Medium List 2 Accent 2" w:semiHidden="0" w:uiPriority="66" w:unhideWhenUsed="0"/>
+    <w:lsdException w:name="Medium Grid 1 Accent 2" w:semiHidden="0" w:uiPriority="67" w:unhideWhenUsed="0"/>
+    <w:lsdException w:name="Medium Grid 2 Accent 2" w:semiHidden="0" w:uiPriority="68" w:unhideWhenUsed="0"/>
+    <w:lsdException w:name="Medium Grid 3 Accent 2" w:semiHidden="0" w:uiPriority="69" w:unhideWhenUsed="0"/>
+    <w:lsdException w:name="Dark List Accent 2" w:semiHidden="0" w:uiPriority="70" w:unhideWhenUsed="0"/>
+    <w:lsdException w:name="Colorful Shading Accent 2" w:semiHidden="0" w:uiPriority="71" w:unhideWhenUsed="0"/>
+    <w:lsdException w:name="Colorful List Accent 2" w:semiHidden="0" w:uiPriority="72" w:unhideWhenUsed="0"/>
+    <w:lsdException w:name="Colorful Grid Accent 2" w:semiHidden="0" w:uiPriority="73" w:unhideWhenUsed="0"/>
+    <w:lsdException w:name="Light Shading Accent 3" w:semiHidden="0" w:uiPriority="60" w:unhideWhenUsed="0"/>
+    <w:lsdException w:name="Light List Accent 3" w:semiHidden="0" w:uiPriority="61" w:unhideWhenUsed="0"/>
+    <w:lsdException w:name="Light Grid Accent 3" w:semiHidden="0" w:uiPriority="62" w:unhideWhenUsed="0"/>
+    <w:lsdException w:name="Medium Shading 1 Accent 3" w:semiHidden="0" w:uiPriority="63" w:unhideWhenUsed="0"/>
+    <w:lsdException w:name="Medium Shading 2 Accent 3" w:semiHidden="0" w:uiPriority="64" w:unhideWhenUsed="0"/>
+    <w:lsdException w:name="Medium List 1 Accent 3" w:semiHidden="0" w:uiPriority="65" w:unhideWhenUsed="0"/>
+    <w:lsdException w:name="Medium List 2 Accent 3" w:semiHidden="0" w:uiPriority="66" w:unhideWhenUsed="0"/>
+    <w:lsdException w:name="Medium Grid 1 Accent 3" w:semiHidden="0" w:uiPriority="67" w:unhideWhenUsed="0"/>
+    <w:lsdException w:name="Medium Grid 2 Accent 3" w:semiHidden="0" w:uiPriority="68" w:unhideWhenUsed="0"/>
+    <w:lsdException w:name="Medium Grid 3 Accent 3" w:semiHidden="0" w:uiPriority="69" w:unhideWhenUsed="0"/>
+    <w:lsdException w:name="Dark List Accent 3" w:semiHidden="0" w:uiPriority="70" w:unhideWhenUsed="0"/>
+    <w:lsdException w:name="Colorful Shading Accent 3" w:semiHidden="0" w:uiPriority="71" w:unhideWhenUsed="0"/>
+    <w:lsdException w:name="Colorful List Accent 3" w:semiHidden="0" w:uiPriority="72" w:unhideWhenUsed="0"/>
+    <w:lsdException w:name="Colorful Grid Accent 3" w:semiHidden="0" w:uiPriority="73" w:unhideWhenUsed="0"/>
+    <w:lsdException w:name="Light Shading Accent 4" w:semiHidden="0" w:uiPriority="60" w:unhideWhenUsed="0"/>
+    <w:lsdException w:name="Light List Accent 4" w:semiHidden="0" w:uiPriority="61" w:unhideWhenUsed="0"/>
+    <w:lsdException w:name="Light Grid Accent 4" w:semiHidden="0" w:uiPriority="62" w:unhideWhenUsed="0"/>
+    <w:lsdException w:name="Medium Shading 1 Accent 4" w:semiHidden="0" w:uiPriority="63" w:unhideWhenUsed="0"/>
+    <w:lsdException w:name="Medium Shading 2 Accent 4" w:semiHidden="0" w:uiPriority="64" w:unhideWhenUsed="0"/>
+    <w:lsdException w:name="Medium List 1 Accent 4" w:semiHidden="0" w:uiPriority="65" w:unhideWhenUsed="0"/>
+    <w:lsdException w:name="Medium List 2 Accent 4" w:semiHidden="0" w:uiPriority="66" w:unhideWhenUsed="0"/>
+    <w:lsdException w:name="Medium Grid 1 Accent 4" w:semiHidden="0" w:uiPriority="67" w:unhideWhenUsed="0"/>
+    <w:lsdException w:name="Medium Grid 2 Accent 4" w:semiHidden="0" w:uiPriority="68" w:unhideWhenUsed="0"/>
+    <w:lsdException w:name="Medium Grid 3 Accent 4" w:semiHidden="0" w:uiPriority="69" w:unhideWhenUsed="0"/>
+    <w:lsdException w:name="Dark List Accent 4" w:semiHidden="0" w:uiPriority="70" w:unhideWhenUsed="0"/>
+    <w:lsdException w:name="Colorful Shading Accent 4" w:semiHidden="0" w:uiPriority="71" w:unhideWhenUsed="0"/>
+    <w:lsdException w:name="Colorful List Accent 4" w:semiHidden="0" w:uiPriority="72" w:unhideWhenUsed="0"/>
+    <w:lsdException w:name="Colorful Grid Accent 4" w:semiHidden="0" w:uiPriority="73" w:unhideWhenUsed="0"/>
+    <w:lsdException w:name="Light Shading Accent 5" w:semiHidden="0" w:uiPriority="60" w:unhideWhenUsed="0"/>
+    <w:lsdException w:name="Light List Accent 5" w:semiHidden="0" w:uiPriority="61" w:unhideWhenUsed="0"/>
+    <w:lsdException w:name="Light Grid Accent 5" w:semiHidden="0" w:uiPriority="62" w:unhideWhenUsed="0"/>
+    <w:lsdException w:name="Medium Shading 1 Accent 5" w:semiHidden="0" w:uiPriority="63" w:unhideWhenUsed="0"/>
+    <w:lsdException w:name="Medium Shading 2 Accent 5" w:semiHidden="0" w:uiPriority="64" w:unhideWhenUsed="0"/>
+    <w:lsdException w:name="Medium List 1 Accent 5" w:semiHidden="0" w:uiPriority="65" w:unhideWhenUsed="0"/>
+    <w:lsdException w:name="Medium List 2 Accent 5" w:semiHidden="0" w:uiPriority="66" w:unhideWhenUsed="0"/>
+    <w:lsdException w:name="Medium Grid 1 Accent 5" w:semiHidden="0" w:uiPriority="67" w:unhideWhenUsed="0"/>
+    <w:lsdException w:name="Medium Grid 2 Accent 5" w:semiHidden="0" w:uiPriority="68" w:unhideWhenUsed="0"/>
+    <w:lsdException w:name="Medium Grid 3 Accent 5" w:semiHidden="0" w:uiPriority="69" w:unhideWhenUsed="0"/>
+    <w:lsdException w:name="Dark List Accent 5" w:semiHidden="0" w:uiPriority="70" w:unhideWhenUsed="0"/>
+    <w:lsdException w:name="Colorful Shading Accent 5" w:semiHidden="0" w:uiPriority="71" w:unhideWhenUsed="0"/>
+    <w:lsdException w:name="Colorful List Accent 5" w:semiHidden="0" w:uiPriority="72" w:unhideWhenUsed="0"/>
+    <w:lsdException w:name="Colorful Grid Accent 5" w:semiHidden="0" w:uiPriority="73" w:unhideWhenUsed="0"/>
+    <w:lsdException w:name="Light Shading Accent 6" w:semiHidden="0" w:uiPriority="60" w:unhideWhenUsed="0"/>
+    <w:lsdException w:name="Light List Accent 6" w:semiHidden="0" w:uiPriority="61" w:unhideWhenUsed="0"/>
+    <w:lsdException w:name="Light Grid Accent 6" w:semiHidden="0" w:uiPriority="62" w:unhideWhenUsed="0"/>
+    <w:lsdException w:name="Medium Shading 1 Accent 6" w:semiHidden="0" w:uiPriority="63" w:unhideWhenUsed="0"/>
+    <w:lsdException w:name="Medium Shading 2 Accent 6" w:semiHidden="0" w:uiPriority="64" w:unhideWhenUsed="0"/>
+    <w:lsdException w:name="Medium List 1 Accent 6" w:semiHidden="0" w:uiPriority="65" w:unhideWhenUsed="0"/>
+    <w:lsdException w:name="Medium List 2 Accent 6" w:semiHidden="0" w:uiPriority="66" w:unhideWhenUsed="0"/>
+    <w:lsdException w:name="Medium Grid 1 Accent 6" w:semiHidden="0" w:uiPriority="67" w:unhideWhenUsed="0"/>
+    <w:lsdException w:name="Medium Grid 2 Accent 6" w:semiHidden="0" w:uiPriority="68" w:unhideWhenUsed="0"/>
+    <w:lsdException w:name="Medium Grid 3 Accent 6" w:semiHidden="0" w:uiPriority="69" w:unhideWhenUsed="0"/>
+    <w:lsdException w:name="Dark List Accent 6" w:semiHidden="0" w:uiPriority="70" w:unhideWhenUsed="0"/>
+    <w:lsdException w:name="Colorful Shading Accent 6" w:semiHidden="0" w:uiPriority="71" w:unhideWhenUsed="0"/>
+    <w:lsdException w:name="Colorful List Accent 6" w:semiHidden="0" w:uiPriority="72" w:unhideWhenUsed="0"/>
+    <w:lsdException w:name="Colorful Grid Accent 6" w:semiHidden="0" w:uiPriority="73" w:unhideWhenUsed="0"/>
+    <w:lsdException w:name="Subtle Emphasis" w:semiHidden="0" w:uiPriority="19" w:unhideWhenUsed="0" w:qFormat="1"/>
+    <w:lsdException w:name="Intense Emphasis" w:semiHidden="0" w:uiPriority="21" w:unhideWhenUsed="0" w:qFormat="1"/>
+    <w:lsdException w:name="Subtle Reference" w:semiHidden="0" w:uiPriority="31" w:unhideWhenUsed="0" w:qFormat="1"/>
+    <w:lsdException w:name="Intense Reference" w:semiHidden="0" w:uiPriority="32" w:unhideWhenUsed="0" w:qFormat="1"/>
+    <w:lsdException w:name="Book Title" w:semiHidden="0" w:uiPriority="33" w:unhideWhenUsed="0" w:qFormat="1"/>
+    <w:lsdException w:name="Bibliography" w:uiPriority="37"/>
+    <w:lsdException w:name="TOC Heading" w:uiPriority="39" w:qFormat="1"/>
+  </w:latentStyles>
+  <w:style w:type="paragraph" w:default="1" w:styleId="Norml">
+    <w:name w:val="Normal"/>
+    <w:qFormat/>
+    <w:rsid w:val="00910819"/>
+  </w:style>
+  <w:style w:type="character" w:default="1" w:styleId="Bekezdsalapbettpusa">
+    <w:name w:val="Default Paragraph Font"/>
+    <w:uiPriority w:val="1"/>
+    <w:semiHidden/>
+    <w:unhideWhenUsed/>
+  </w:style>
+  <w:style w:type="table" w:default="1" w:styleId="Normltblzat">
+    <w:name w:val="Normal Table"/>
+    <w:uiPriority w:val="99"/>
+    <w:semiHidden/>
+    <w:unhideWhenUsed/>
+    <w:tblPr>
+      <w:tblInd w:w="0" w:type="dxa"/>
       <w:tblCellMar>
         <w:top w:w="0" w:type="dxa"/>
         <w:left w:w="108" w:type="dxa"/>
         <w:bottom w:w="0" w:type="dxa"/>
         <w:right w:w="108" w:type="dxa"/>
       </w:tblCellMar>
+    </w:tblPr>
+  </w:style>
+  <w:style w:type="numbering" w:default="1" w:styleId="Nemlista">
+    <w:name w:val="No List"/>
+    <w:uiPriority w:val="99"/>
+    <w:semiHidden/>
+    <w:unhideWhenUsed/>
+  </w:style>
+  <w:style w:type="paragraph" w:styleId="Lbjegyzetszveg">
+    <w:name w:val="footnote text"/>
+    <w:basedOn w:val="Norml"/>
+    <w:link w:val="LbjegyzetszvegChar"/>
+    <w:uiPriority w:val="99"/>
+    <w:semiHidden/>
+    <w:unhideWhenUsed/>
+    <w:rsid w:val="00835FF3"/>
+    <w:pPr>
+      <w:spacing w:after="0" w:line="240" w:lineRule="auto"/>
+    </w:pPr>
+    <w:rPr>
+      <w:sz w:val="20"/>
+      <w:szCs w:val="20"/>
+    </w:rPr>
+  </w:style>
+  <w:style w:type="character" w:customStyle="1" w:styleId="LbjegyzetszvegChar">
+    <w:name w:val="Lábjegyzetszöveg Char"/>
+    <w:basedOn w:val="Bekezdsalapbettpusa"/>
+    <w:link w:val="Lbjegyzetszveg"/>
+    <w:uiPriority w:val="99"/>
+    <w:semiHidden/>
+    <w:rsid w:val="00835FF3"/>
+    <w:rPr>
+      <w:sz w:val="20"/>
+      <w:szCs w:val="20"/>
+    </w:rPr>
+  </w:style>
+  <w:style w:type="character" w:styleId="Lbjegyzet-hivatkozs">
+    <w:name w:val="footnote reference"/>
+    <w:basedOn w:val="Bekezdsalapbettpusa"/>
+    <w:uiPriority w:val="99"/>
+    <w:semiHidden/>
+    <w:unhideWhenUsed/>
+    <w:rsid w:val="00835FF3"/>
+    <w:rPr>
+      <w:vertAlign w:val="superscript"/>
+    </w:rPr>
+  </w:style>
+  <w:style w:type="paragraph" w:styleId="lfej">
+    <w:name w:val="header"/>
+    <w:basedOn w:val="Norml"/>
+    <w:link w:val="lfejChar"/>
+    <w:uiPriority w:val="99"/>
+    <w:unhideWhenUsed/>
+    <w:rsid w:val="007F20B0"/>
+    <w:pPr>
+      <w:tabs>
+        <w:tab w:val="center" w:pos="4536"/>
+        <w:tab w:val="right" w:pos="9072"/>
+      </w:tabs>
+      <w:spacing w:after="0" w:line="240" w:lineRule="auto"/>
+    </w:pPr>
+  </w:style>
+  <w:style w:type="character" w:customStyle="1" w:styleId="lfejChar">
+    <w:name w:val="Élőfej Char"/>
+    <w:basedOn w:val="Bekezdsalapbettpusa"/>
+    <w:link w:val="lfej"/>
+    <w:uiPriority w:val="99"/>
+    <w:rsid w:val="007F20B0"/>
+  </w:style>
+  <w:style w:type="paragraph" w:styleId="llb">
+    <w:name w:val="footer"/>
+    <w:basedOn w:val="Norml"/>
+    <w:link w:val="llbChar"/>
+    <w:uiPriority w:val="99"/>
+    <w:unhideWhenUsed/>
+    <w:rsid w:val="007F20B0"/>
+    <w:pPr>
+      <w:tabs>
+        <w:tab w:val="center" w:pos="4536"/>
+        <w:tab w:val="right" w:pos="9072"/>
+      </w:tabs>
+      <w:spacing w:after="0" w:line="240" w:lineRule="auto"/>
+    </w:pPr>
+  </w:style>
+  <w:style w:type="character" w:customStyle="1" w:styleId="llbChar">
+    <w:name w:val="Élőláb Char"/>
+    <w:basedOn w:val="Bekezdsalapbettpusa"/>
+    <w:link w:val="llb"/>
+    <w:uiPriority w:val="99"/>
+    <w:rsid w:val="007F20B0"/>
+  </w:style>
+  <w:style w:type="table" w:styleId="Rcsostblzat">
+    <w:name w:val="Table Grid"/>
+    <w:basedOn w:val="Normltblzat"/>
+    <w:uiPriority w:val="59"/>
+    <w:rsid w:val="00910819"/>
+    <w:pPr>
+      <w:spacing w:after="0" w:line="240" w:lineRule="auto"/>
+    </w:pPr>
+    <w:tblPr>
+      <w:tblBorders>
+        <w:top w:val="single" w:sz="4" w:space="0" w:color="auto"/>
+        <w:left w:val="single" w:sz="4" w:space="0" w:color="auto"/>
+        <w:bottom w:val="single" w:sz="4" w:space="0" w:color="auto"/>
+        <w:right w:val="single" w:sz="4" w:space="0" w:color="auto"/>
+        <w:insideH w:val="single" w:sz="4" w:space="0" w:color="auto"/>
+        <w:insideV w:val="single" w:sz="4" w:space="0" w:color="auto"/>
+      </w:tblBorders>
     </w:tblPr>
   </w:style>
   <w:style w:type="paragraph" w:styleId="Buborkszveg">
@@ -3439,7 +3728,7 @@
 </file>
 
 <file path=customXml/itemProps1.xml><?xml version="1.0" encoding="utf-8"?>
-<ds:datastoreItem xmlns:ds="http://schemas.openxmlformats.org/officeDocument/2006/customXml" ds:itemID="{1384FA1A-E744-4C36-AD2D-D7874BBC7786}">
+<ds:datastoreItem xmlns:ds="http://schemas.openxmlformats.org/officeDocument/2006/customXml" ds:itemID="{89799269-3A01-45ED-8F48-55ABB7C9CA6A}">
   <ds:schemaRefs>
     <ds:schemaRef ds:uri="http://schemas.openxmlformats.org/officeDocument/2006/bibliography"/>
   </ds:schemaRefs>

</xml_diff>

<commit_message>
fejlesztes nyelvtan es tesztjei
</commit_message>
<xml_diff>
--- a/Elméleti háttér.docx
+++ b/Elméleti háttér.docx
@@ -35,6 +35,13 @@
       </w:r>
       <w:r>
         <w:rPr>
+          <w:sz w:val="24"/>
+          <w:szCs w:val="32"/>
+        </w:rPr>
+        <w:t xml:space="preserve"> (a szabadkőműves ábécé)</w:t>
+      </w:r>
+      <w:r>
+        <w:rPr>
           <w:rStyle w:val="Lbjegyzet-hivatkozs"/>
           <w:sz w:val="24"/>
           <w:szCs w:val="32"/>
@@ -46,7 +53,21 @@
           <w:sz w:val="24"/>
           <w:szCs w:val="32"/>
         </w:rPr>
-        <w:t xml:space="preserve"> vagy elektromos </w:t>
+        <w:t xml:space="preserve"> vagy </w:t>
+      </w:r>
+      <w:r>
+        <w:rPr>
+          <w:sz w:val="24"/>
+          <w:szCs w:val="32"/>
+        </w:rPr>
+        <w:t>fizikai</w:t>
+      </w:r>
+      <w:r>
+        <w:rPr>
+          <w:sz w:val="24"/>
+          <w:szCs w:val="32"/>
+        </w:rPr>
+        <w:t xml:space="preserve"> </w:t>
       </w:r>
       <w:r>
         <w:rPr>
@@ -459,14 +480,7 @@
           <w:sz w:val="24"/>
           <w:szCs w:val="32"/>
         </w:rPr>
-        <w:t>egymást követőeknek</w:t>
-      </w:r>
-      <w:r>
-        <w:rPr>
-          <w:sz w:val="24"/>
-          <w:szCs w:val="32"/>
-        </w:rPr>
-        <w:t xml:space="preserve"> </w:t>
+        <w:t xml:space="preserve">egymást követőeknek </w:t>
       </w:r>
       <w:r>
         <w:rPr>
@@ -1733,16 +1747,7 @@
           <w:sz w:val="24"/>
           <w:szCs w:val="24"/>
         </w:rPr>
-        <w:t>pon</w:t>
-      </w:r>
-      <w:bookmarkStart w:id="0" w:name="_GoBack"/>
-      <w:bookmarkEnd w:id="0"/>
-      <w:r>
-        <w:rPr>
-          <w:sz w:val="24"/>
-          <w:szCs w:val="24"/>
-        </w:rPr>
-        <w:t>tot párosít össze. Ezek tárolásához a kódolásoknak négy bitet kell használniuk karakterenként. Az UTF-32 pontosan így működik. Azonban a legtöbb esetben ez erősen pazarló tárolási módszer, hiszen a leggyakoribb karaktereket egyetlen bájtban is el lehet tárolni. Az UTF-8 valósítja meg ezt az elképzelést</w:t>
+        <w:t>pontot párosít össze. Ezek tárolásához a kódolásoknak négy bitet kell használniuk karakterenként. Az UTF-32 pontosan így működik. Azonban a legtöbb esetben ez erősen pazarló tárolási módszer, hiszen a leggyakoribb karaktereket egyetlen bájtban is el lehet tárolni. Az UTF-8 valósítja meg ezt az elképzelést</w:t>
       </w:r>
       <w:r>
         <w:rPr>
@@ -2385,8 +2390,18 @@
         <w:footnoteRef/>
       </w:r>
       <w:r>
-        <w:t xml:space="preserve"> TODO kódolás technika könyv otthon</w:t>
-      </w:r>
+        <w:t xml:space="preserve"> TODO Paul </w:t>
+      </w:r>
+      <w:proofErr w:type="spellStart"/>
+      <w:r>
+        <w:t>Lunde</w:t>
+      </w:r>
+      <w:proofErr w:type="spellEnd"/>
+      <w:r>
+        <w:t xml:space="preserve"> – Titkos kódok, Kossuth kiadó 2010 Kína, ISBN 9778-963-09-6159-2</w:t>
+      </w:r>
+      <w:bookmarkStart w:id="0" w:name="_GoBack"/>
+      <w:bookmarkEnd w:id="0"/>
     </w:p>
   </w:footnote>
   <w:footnote w:id="2">
@@ -3728,7 +3743,7 @@
 </file>
 
 <file path=customXml/itemProps1.xml><?xml version="1.0" encoding="utf-8"?>
-<ds:datastoreItem xmlns:ds="http://schemas.openxmlformats.org/officeDocument/2006/customXml" ds:itemID="{89799269-3A01-45ED-8F48-55ABB7C9CA6A}">
+<ds:datastoreItem xmlns:ds="http://schemas.openxmlformats.org/officeDocument/2006/customXml" ds:itemID="{C7364011-FBF4-43EC-98D3-AA8307F01478}">
   <ds:schemaRefs>
     <ds:schemaRef ds:uri="http://schemas.openxmlformats.org/officeDocument/2006/bibliography"/>
   </ds:schemaRefs>

</xml_diff>